<commit_message>
Prepare Login and Register for integration with backend
</commit_message>
<xml_diff>
--- a/AI_usage.docx
+++ b/AI_usage.docx
@@ -32,7 +32,7 @@
       <w:tr>
         <w:tc>
           <w:tcPr>
-            <w:tcW w:w="3794" w:type="dxa"/>
+            <w:tcW w:w="3670" w:type="dxa"/>
           </w:tcPr>
           <w:p>
             <w:r>
@@ -42,7 +42,7 @@
         </w:tc>
         <w:tc>
           <w:tcPr>
-            <w:tcW w:w="5062" w:type="dxa"/>
+            <w:tcW w:w="4960" w:type="dxa"/>
           </w:tcPr>
           <w:p>
             <w:r>
@@ -54,7 +54,7 @@
       <w:tr>
         <w:tc>
           <w:tcPr>
-            <w:tcW w:w="3794" w:type="dxa"/>
+            <w:tcW w:w="3670" w:type="dxa"/>
           </w:tcPr>
           <w:p>
             <w:r>
@@ -70,7 +70,7 @@
         </w:tc>
         <w:tc>
           <w:tcPr>
-            <w:tcW w:w="5062" w:type="dxa"/>
+            <w:tcW w:w="4960" w:type="dxa"/>
           </w:tcPr>
           <w:p>
             <w:r>
@@ -113,7 +113,23 @@
                 <w:b/>
                 <w:bCs/>
               </w:rPr>
-              <w:t xml:space="preserve"> make topic_name UNIQUE.</w:t>
+              <w:t xml:space="preserve"> make </w:t>
+            </w:r>
+            <w:proofErr w:type="spellStart"/>
+            <w:r>
+              <w:rPr>
+                <w:b/>
+                <w:bCs/>
+              </w:rPr>
+              <w:t>topic_name</w:t>
+            </w:r>
+            <w:proofErr w:type="spellEnd"/>
+            <w:r>
+              <w:rPr>
+                <w:b/>
+                <w:bCs/>
+              </w:rPr>
+              <w:t xml:space="preserve"> UNIQUE.</w:t>
             </w:r>
           </w:p>
           <w:p>
@@ -150,7 +166,15 @@
           </w:p>
           <w:p>
             <w:r>
-              <w:t xml:space="preserve">    topic_name TEXT NOT NULL UNIQUE</w:t>
+              <w:t xml:space="preserve">    </w:t>
+            </w:r>
+            <w:proofErr w:type="spellStart"/>
+            <w:r>
+              <w:t>topic_name</w:t>
+            </w:r>
+            <w:proofErr w:type="spellEnd"/>
+            <w:r>
+              <w:t xml:space="preserve"> TEXT NOT NULL UNIQUE</w:t>
             </w:r>
           </w:p>
           <w:p>
@@ -354,7 +378,15 @@
           </w:p>
           <w:p>
             <w:r>
-              <w:t xml:space="preserve">    topic_id INT NOT NULL REFERENCES topics(id),</w:t>
+              <w:t xml:space="preserve">    </w:t>
+            </w:r>
+            <w:proofErr w:type="spellStart"/>
+            <w:r>
+              <w:t>topic_id</w:t>
+            </w:r>
+            <w:proofErr w:type="spellEnd"/>
+            <w:r>
+              <w:t xml:space="preserve"> INT NOT NULL REFERENCES topics(id),</w:t>
             </w:r>
           </w:p>
           <w:p>
@@ -418,12 +450,33 @@
           </w:p>
           <w:p>
             <w:r>
-              <w:t>Using topic_name as a PK would require:</w:t>
-            </w:r>
-          </w:p>
-          <w:p>
-            <w:r>
-              <w:t>topic_name TEXT REFERENCES topics(topic_name)</w:t>
+              <w:t xml:space="preserve">Using </w:t>
+            </w:r>
+            <w:proofErr w:type="spellStart"/>
+            <w:r>
+              <w:t>topic_name</w:t>
+            </w:r>
+            <w:proofErr w:type="spellEnd"/>
+            <w:r>
+              <w:t xml:space="preserve"> as a PK would require:</w:t>
+            </w:r>
+          </w:p>
+          <w:p>
+            <w:proofErr w:type="spellStart"/>
+            <w:r>
+              <w:t>topic_name</w:t>
+            </w:r>
+            <w:proofErr w:type="spellEnd"/>
+            <w:r>
+              <w:t xml:space="preserve"> TEXT REFERENCES topics(</w:t>
+            </w:r>
+            <w:proofErr w:type="spellStart"/>
+            <w:r>
+              <w:t>topic_name</w:t>
+            </w:r>
+            <w:proofErr w:type="spellEnd"/>
+            <w:r>
+              <w:t>)</w:t>
             </w:r>
           </w:p>
           <w:p>
@@ -593,7 +646,15 @@
           </w:p>
           <w:p>
             <w:r>
-              <w:t>INSERT INTO topics (topic_name) VALUES ('Music'</w:t>
+              <w:t>INSERT INTO topics (</w:t>
+            </w:r>
+            <w:proofErr w:type="spellStart"/>
+            <w:r>
+              <w:t>topic_name</w:t>
+            </w:r>
+            <w:proofErr w:type="spellEnd"/>
+            <w:r>
+              <w:t>) VALUES ('Music'</w:t>
             </w:r>
             <w:proofErr w:type="gramStart"/>
             <w:r>
@@ -603,7 +664,15 @@
           </w:p>
           <w:p>
             <w:r>
-              <w:t xml:space="preserve">INSERT INTO topics (topic_name) VALUES ('Music'); -- </w:t>
+              <w:t>INSERT INTO topics (</w:t>
+            </w:r>
+            <w:proofErr w:type="spellStart"/>
+            <w:r>
+              <w:t>topic_name</w:t>
+            </w:r>
+            <w:proofErr w:type="spellEnd"/>
+            <w:r>
+              <w:t xml:space="preserve">) VALUES ('Music'); -- </w:t>
             </w:r>
             <w:r>
               <w:rPr>
@@ -675,7 +744,15 @@
           </w:p>
           <w:p>
             <w:r>
-              <w:t xml:space="preserve">Using topic_name as the primary key is acceptable </w:t>
+              <w:t xml:space="preserve">Using </w:t>
+            </w:r>
+            <w:proofErr w:type="spellStart"/>
+            <w:r>
+              <w:t>topic_name</w:t>
+            </w:r>
+            <w:proofErr w:type="spellEnd"/>
+            <w:r>
+              <w:t xml:space="preserve"> as the primary key is acceptable </w:t>
             </w:r>
             <w:r>
               <w:rPr>
@@ -795,8 +872,13 @@
               </w:numPr>
             </w:pPr>
             <w:r>
-              <w:t>Fixed enums</w:t>
-            </w:r>
+              <w:t xml:space="preserve">Fixed </w:t>
+            </w:r>
+            <w:proofErr w:type="spellStart"/>
+            <w:r>
+              <w:t>enums</w:t>
+            </w:r>
+            <w:proofErr w:type="spellEnd"/>
           </w:p>
           <w:p>
             <w:r>
@@ -911,8 +993,13 @@
                   <w:pPr>
                     <w:spacing w:after="0" w:line="240" w:lineRule="auto"/>
                   </w:pPr>
+                  <w:proofErr w:type="spellStart"/>
                   <w:r>
-                    <w:t>topic_name as PK</w:t>
+                    <w:t>topic_name</w:t>
+                  </w:r>
+                  <w:proofErr w:type="spellEnd"/>
+                  <w:r>
+                    <w:t xml:space="preserve"> as PK</w:t>
                   </w:r>
                 </w:p>
               </w:tc>
@@ -993,8 +1080,13 @@
                   <w:pPr>
                     <w:spacing w:after="0" w:line="240" w:lineRule="auto"/>
                   </w:pPr>
+                  <w:proofErr w:type="spellStart"/>
                   <w:r>
-                    <w:t>topic_name with UNIQUE constraint</w:t>
+                    <w:t>topic_name</w:t>
+                  </w:r>
+                  <w:proofErr w:type="spellEnd"/>
+                  <w:r>
+                    <w:t xml:space="preserve"> with UNIQUE constraint</w:t>
                   </w:r>
                 </w:p>
               </w:tc>
@@ -1100,8 +1192,13 @@
             </w:r>
           </w:p>
           <w:p>
-            <w:r>
-              <w:t>topic_name → meaning (unique, changeable)</w:t>
+            <w:proofErr w:type="spellStart"/>
+            <w:r>
+              <w:t>topic_name</w:t>
+            </w:r>
+            <w:proofErr w:type="spellEnd"/>
+            <w:r>
+              <w:t xml:space="preserve"> → meaning (unique, changeable)</w:t>
             </w:r>
           </w:p>
           <w:p>
@@ -1147,6 +1244,1358 @@
           <w:p>
             <w:pPr>
               <w:ind w:firstLine="720"/>
+            </w:pPr>
+          </w:p>
+        </w:tc>
+      </w:tr>
+      <w:tr>
+        <w:tc>
+          <w:tcPr>
+            <w:tcW w:w="3670" w:type="dxa"/>
+          </w:tcPr>
+          <w:p>
+            <w:r>
+              <w:lastRenderedPageBreak/>
+              <w:t>could I have some go chi tutorials?</w:t>
+            </w:r>
+          </w:p>
+        </w:tc>
+        <w:tc>
+          <w:tcPr>
+            <w:tcW w:w="4960" w:type="dxa"/>
+          </w:tcPr>
+          <w:p>
+            <w:pPr>
+              <w:rPr>
+                <w:b/>
+                <w:bCs/>
+              </w:rPr>
+            </w:pPr>
+            <w:r>
+              <w:rPr>
+                <w:b/>
+                <w:bCs/>
+              </w:rPr>
+              <w:t>Since Go Chi is designed to be a "minimalist" router, the best tutorials focus on how to use it as a backbone for clean, modular API design.</w:t>
+            </w:r>
+          </w:p>
+          <w:p>
+            <w:pPr>
+              <w:rPr>
+                <w:b/>
+                <w:bCs/>
+              </w:rPr>
+            </w:pPr>
+            <w:r>
+              <w:rPr>
+                <w:b/>
+                <w:bCs/>
+              </w:rPr>
+              <w:t>Here are the best resources to master Chi, ranging from documentation to project-based guides.</w:t>
+            </w:r>
+          </w:p>
+          <w:p>
+            <w:pPr>
+              <w:rPr>
+                <w:b/>
+                <w:bCs/>
+              </w:rPr>
+            </w:pPr>
+            <w:r>
+              <w:rPr>
+                <w:b/>
+                <w:bCs/>
+              </w:rPr>
+              <w:pict w14:anchorId="015BB02C">
+                <v:rect id="_x0000_i1089" style="width:0;height:1.5pt" o:hralign="center" o:hrstd="t" o:hr="t" fillcolor="#a0a0a0" stroked="f"/>
+              </w:pict>
+            </w:r>
+          </w:p>
+          <w:p>
+            <w:pPr>
+              <w:rPr>
+                <w:b/>
+                <w:bCs/>
+              </w:rPr>
+            </w:pPr>
+            <w:r>
+              <w:rPr>
+                <w:b/>
+                <w:bCs/>
+              </w:rPr>
+              <w:t>1. Official &amp; Core Documentation</w:t>
+            </w:r>
+          </w:p>
+          <w:p>
+            <w:pPr>
+              <w:numPr>
+                <w:ilvl w:val="0"/>
+                <w:numId w:val="11"/>
+              </w:numPr>
+              <w:rPr>
+                <w:b/>
+                <w:bCs/>
+              </w:rPr>
+            </w:pPr>
+            <w:hyperlink r:id="rId7" w:tgtFrame="_blank" w:history="1">
+              <w:r>
+                <w:rPr>
+                  <w:rStyle w:val="Hyperlink"/>
+                  <w:b/>
+                  <w:bCs/>
+                </w:rPr>
+                <w:t>Chi GitHub "Examples" Folder</w:t>
+              </w:r>
+            </w:hyperlink>
+            <w:r>
+              <w:rPr>
+                <w:b/>
+                <w:bCs/>
+              </w:rPr>
+              <w:t>: This is the single best place to start. The maintainers have provided individual files showing exactly how to use REST routing, Middleware, Sub-routers, and Grouping.</w:t>
+            </w:r>
+          </w:p>
+          <w:p>
+            <w:pPr>
+              <w:numPr>
+                <w:ilvl w:val="0"/>
+                <w:numId w:val="11"/>
+              </w:numPr>
+              <w:rPr>
+                <w:b/>
+                <w:bCs/>
+              </w:rPr>
+            </w:pPr>
+            <w:hyperlink r:id="rId8" w:tgtFrame="_blank" w:history="1">
+              <w:r>
+                <w:rPr>
+                  <w:rStyle w:val="Hyperlink"/>
+                  <w:b/>
+                  <w:bCs/>
+                </w:rPr>
+                <w:t>Go-Chi.io</w:t>
+              </w:r>
+            </w:hyperlink>
+            <w:r>
+              <w:rPr>
+                <w:b/>
+                <w:bCs/>
+              </w:rPr>
+              <w:t>: The official landing page. It provides a high-level overview of the philosophy and a "Quick Start" snippet that demonstrates the core syntax.</w:t>
+            </w:r>
+          </w:p>
+          <w:p>
+            <w:pPr>
+              <w:rPr>
+                <w:b/>
+                <w:bCs/>
+              </w:rPr>
+            </w:pPr>
+            <w:r>
+              <w:rPr>
+                <w:b/>
+                <w:bCs/>
+              </w:rPr>
+              <w:pict w14:anchorId="35823DA2">
+                <v:rect id="_x0000_i1090" style="width:0;height:1.5pt" o:hralign="center" o:hrstd="t" o:hr="t" fillcolor="#a0a0a0" stroked="f"/>
+              </w:pict>
+            </w:r>
+          </w:p>
+          <w:p>
+            <w:pPr>
+              <w:rPr>
+                <w:b/>
+                <w:bCs/>
+              </w:rPr>
+            </w:pPr>
+            <w:r>
+              <w:rPr>
+                <w:b/>
+                <w:bCs/>
+              </w:rPr>
+              <w:t>2. In-Depth Project Tutorials</w:t>
+            </w:r>
+          </w:p>
+          <w:p>
+            <w:pPr>
+              <w:numPr>
+                <w:ilvl w:val="0"/>
+                <w:numId w:val="12"/>
+              </w:numPr>
+              <w:rPr>
+                <w:b/>
+                <w:bCs/>
+              </w:rPr>
+            </w:pPr>
+            <w:hyperlink r:id="rId9" w:tgtFrame="_blank" w:history="1">
+              <w:r>
+                <w:rPr>
+                  <w:rStyle w:val="Hyperlink"/>
+                  <w:b/>
+                  <w:bCs/>
+                </w:rPr>
+                <w:t>Build a REST API in Go with Chi (</w:t>
+              </w:r>
+              <w:proofErr w:type="spellStart"/>
+              <w:r>
+                <w:rPr>
+                  <w:rStyle w:val="Hyperlink"/>
+                  <w:b/>
+                  <w:bCs/>
+                </w:rPr>
+                <w:t>Scalyr</w:t>
+              </w:r>
+              <w:proofErr w:type="spellEnd"/>
+              <w:r>
+                <w:rPr>
+                  <w:rStyle w:val="Hyperlink"/>
+                  <w:b/>
+                  <w:bCs/>
+                </w:rPr>
+                <w:t xml:space="preserve"> Blog)</w:t>
+              </w:r>
+            </w:hyperlink>
+            <w:r>
+              <w:rPr>
+                <w:b/>
+                <w:bCs/>
+              </w:rPr>
+              <w:t xml:space="preserve">: This is a fantastic step-by-step guide. It explains how to structure a project, handle JSON payloads, and utilize the </w:t>
+            </w:r>
+            <w:proofErr w:type="spellStart"/>
+            <w:proofErr w:type="gramStart"/>
+            <w:r>
+              <w:rPr>
+                <w:b/>
+                <w:bCs/>
+              </w:rPr>
+              <w:t>chi.URLParam</w:t>
+            </w:r>
+            <w:proofErr w:type="spellEnd"/>
+            <w:proofErr w:type="gramEnd"/>
+            <w:r>
+              <w:rPr>
+                <w:b/>
+                <w:bCs/>
+              </w:rPr>
+              <w:t xml:space="preserve"> function to build dynamic routes.</w:t>
+            </w:r>
+          </w:p>
+          <w:p>
+            <w:pPr>
+              <w:numPr>
+                <w:ilvl w:val="0"/>
+                <w:numId w:val="12"/>
+              </w:numPr>
+              <w:rPr>
+                <w:b/>
+                <w:bCs/>
+              </w:rPr>
+            </w:pPr>
+            <w:hyperlink r:id="rId10" w:tgtFrame="_blank" w:history="1">
+              <w:r>
+                <w:rPr>
+                  <w:rStyle w:val="Hyperlink"/>
+                  <w:b/>
+                  <w:bCs/>
+                </w:rPr>
+                <w:t>Practical Persistence with Go and Chi (Alex Edwards)</w:t>
+              </w:r>
+            </w:hyperlink>
+            <w:r>
+              <w:rPr>
+                <w:b/>
+                <w:bCs/>
+              </w:rPr>
+              <w:t xml:space="preserve">: Alex Edwards is a legend in the Go community. This article specifically focuses on how to inject </w:t>
+            </w:r>
+            <w:r>
+              <w:rPr>
+                <w:b/>
+                <w:bCs/>
+              </w:rPr>
+              <w:lastRenderedPageBreak/>
+              <w:t>your Database connection into your Chi handlers using dependency injection (middleware or closures).</w:t>
+            </w:r>
+          </w:p>
+          <w:p>
+            <w:pPr>
+              <w:rPr>
+                <w:b/>
+                <w:bCs/>
+              </w:rPr>
+            </w:pPr>
+            <w:r>
+              <w:rPr>
+                <w:b/>
+                <w:bCs/>
+              </w:rPr>
+              <w:pict w14:anchorId="60834BCA">
+                <v:rect id="_x0000_i1091" style="width:0;height:1.5pt" o:hralign="center" o:hrstd="t" o:hr="t" fillcolor="#a0a0a0" stroked="f"/>
+              </w:pict>
+            </w:r>
+          </w:p>
+          <w:p>
+            <w:pPr>
+              <w:rPr>
+                <w:b/>
+                <w:bCs/>
+              </w:rPr>
+            </w:pPr>
+            <w:r>
+              <w:rPr>
+                <w:b/>
+                <w:bCs/>
+              </w:rPr>
+              <w:t>3. Mastering Middleware</w:t>
+            </w:r>
+          </w:p>
+          <w:p>
+            <w:pPr>
+              <w:rPr>
+                <w:b/>
+                <w:bCs/>
+              </w:rPr>
+            </w:pPr>
+            <w:r>
+              <w:rPr>
+                <w:b/>
+                <w:bCs/>
+              </w:rPr>
+              <w:t>One of Chi's strengths is its middleware. These resources show you how to handle things like Logging, Auth, and Rate Limiting.</w:t>
+            </w:r>
+          </w:p>
+          <w:p>
+            <w:pPr>
+              <w:numPr>
+                <w:ilvl w:val="0"/>
+                <w:numId w:val="13"/>
+              </w:numPr>
+              <w:rPr>
+                <w:b/>
+                <w:bCs/>
+              </w:rPr>
+            </w:pPr>
+            <w:hyperlink r:id="rId11" w:tgtFrame="_blank" w:history="1">
+              <w:r>
+                <w:rPr>
+                  <w:rStyle w:val="Hyperlink"/>
+                  <w:b/>
+                  <w:bCs/>
+                </w:rPr>
+                <w:t>Chi Built-in Middleware List</w:t>
+              </w:r>
+            </w:hyperlink>
+            <w:r>
+              <w:rPr>
+                <w:b/>
+                <w:bCs/>
+              </w:rPr>
+              <w:t>: A reference list of what comes "in the box." It’s worth reading through these so you don't accidentally rewrite a "Logger" or "</w:t>
+            </w:r>
+            <w:proofErr w:type="spellStart"/>
+            <w:r>
+              <w:rPr>
+                <w:b/>
+                <w:bCs/>
+              </w:rPr>
+              <w:t>Recoverer</w:t>
+            </w:r>
+            <w:proofErr w:type="spellEnd"/>
+            <w:r>
+              <w:rPr>
+                <w:b/>
+                <w:bCs/>
+              </w:rPr>
+              <w:t>" that Chi already provides.</w:t>
+            </w:r>
+          </w:p>
+          <w:p>
+            <w:pPr>
+              <w:numPr>
+                <w:ilvl w:val="0"/>
+                <w:numId w:val="13"/>
+              </w:numPr>
+              <w:rPr>
+                <w:b/>
+                <w:bCs/>
+              </w:rPr>
+            </w:pPr>
+            <w:hyperlink r:id="rId12" w:tgtFrame="_blank" w:history="1">
+              <w:r>
+                <w:rPr>
+                  <w:rStyle w:val="Hyperlink"/>
+                  <w:b/>
+                  <w:bCs/>
+                </w:rPr>
+                <w:t>Creating Custom Middleware for Chi</w:t>
+              </w:r>
+            </w:hyperlink>
+            <w:r>
+              <w:rPr>
+                <w:b/>
+                <w:bCs/>
+              </w:rPr>
+              <w:t>: This tutorial shows how to write your own middleware (for example, a middleware that checks if a user is "Alex" before allowing access to the book list).</w:t>
+            </w:r>
+          </w:p>
+          <w:p>
+            <w:pPr>
+              <w:rPr>
+                <w:b/>
+                <w:bCs/>
+              </w:rPr>
+            </w:pPr>
+            <w:r>
+              <w:rPr>
+                <w:b/>
+                <w:bCs/>
+              </w:rPr>
+              <w:pict w14:anchorId="27FF64D1">
+                <v:rect id="_x0000_i1092" style="width:0;height:1.5pt" o:hralign="center" o:hrstd="t" o:hr="t" fillcolor="#a0a0a0" stroked="f"/>
+              </w:pict>
+            </w:r>
+          </w:p>
+          <w:p>
+            <w:pPr>
+              <w:rPr>
+                <w:b/>
+                <w:bCs/>
+              </w:rPr>
+            </w:pPr>
+            <w:r>
+              <w:rPr>
+                <w:b/>
+                <w:bCs/>
+              </w:rPr>
+              <w:t>4. Key Concepts to Look For</w:t>
+            </w:r>
+          </w:p>
+          <w:p>
+            <w:pPr>
+              <w:rPr>
+                <w:b/>
+                <w:bCs/>
+              </w:rPr>
+            </w:pPr>
+            <w:r>
+              <w:rPr>
+                <w:b/>
+                <w:bCs/>
+              </w:rPr>
+              <w:t>When you go through these tutorials, pay special attention to these three Chi-specific features:</w:t>
+            </w:r>
+          </w:p>
+          <w:tbl>
+            <w:tblPr>
+              <w:tblW w:w="0" w:type="auto"/>
+              <w:tblCellSpacing w:w="15" w:type="dxa"/>
+              <w:tblCellMar>
+                <w:top w:w="15" w:type="dxa"/>
+                <w:left w:w="15" w:type="dxa"/>
+                <w:bottom w:w="15" w:type="dxa"/>
+                <w:right w:w="15" w:type="dxa"/>
+              </w:tblCellMar>
+              <w:tblLook w:val="04A0" w:firstRow="1" w:lastRow="0" w:firstColumn="1" w:lastColumn="0" w:noHBand="0" w:noVBand="1"/>
+            </w:tblPr>
+            <w:tblGrid>
+              <w:gridCol w:w="1061"/>
+              <w:gridCol w:w="3667"/>
+            </w:tblGrid>
+            <w:tr>
+              <w:trPr>
+                <w:tblHeader/>
+                <w:tblCellSpacing w:w="15" w:type="dxa"/>
+              </w:trPr>
+              <w:tc>
+                <w:tcPr>
+                  <w:tcW w:w="0" w:type="auto"/>
+                  <w:tcBorders>
+                    <w:top w:val="single" w:sz="6" w:space="0" w:color="auto"/>
+                    <w:left w:val="single" w:sz="6" w:space="0" w:color="auto"/>
+                    <w:bottom w:val="single" w:sz="6" w:space="0" w:color="auto"/>
+                    <w:right w:val="single" w:sz="6" w:space="0" w:color="auto"/>
+                  </w:tcBorders>
+                  <w:vAlign w:val="center"/>
+                  <w:hideMark/>
+                </w:tcPr>
+                <w:p>
+                  <w:pPr>
+                    <w:spacing w:after="0" w:line="240" w:lineRule="auto"/>
+                    <w:rPr>
+                      <w:b/>
+                      <w:bCs/>
+                    </w:rPr>
+                  </w:pPr>
+                  <w:r>
+                    <w:rPr>
+                      <w:b/>
+                      <w:bCs/>
+                    </w:rPr>
+                    <w:t>Feature</w:t>
+                  </w:r>
+                </w:p>
+              </w:tc>
+              <w:tc>
+                <w:tcPr>
+                  <w:tcW w:w="0" w:type="auto"/>
+                  <w:tcBorders>
+                    <w:top w:val="single" w:sz="6" w:space="0" w:color="auto"/>
+                    <w:left w:val="single" w:sz="6" w:space="0" w:color="auto"/>
+                    <w:bottom w:val="single" w:sz="6" w:space="0" w:color="auto"/>
+                    <w:right w:val="single" w:sz="6" w:space="0" w:color="auto"/>
+                  </w:tcBorders>
+                  <w:vAlign w:val="center"/>
+                  <w:hideMark/>
+                </w:tcPr>
+                <w:p>
+                  <w:pPr>
+                    <w:spacing w:after="0" w:line="240" w:lineRule="auto"/>
+                    <w:rPr>
+                      <w:b/>
+                      <w:bCs/>
+                    </w:rPr>
+                  </w:pPr>
+                  <w:r>
+                    <w:rPr>
+                      <w:b/>
+                      <w:bCs/>
+                    </w:rPr>
+                    <w:t>Why it matters</w:t>
+                  </w:r>
+                </w:p>
+              </w:tc>
+            </w:tr>
+            <w:tr>
+              <w:trPr>
+                <w:tblCellSpacing w:w="15" w:type="dxa"/>
+              </w:trPr>
+              <w:tc>
+                <w:tcPr>
+                  <w:tcW w:w="0" w:type="auto"/>
+                  <w:tcBorders>
+                    <w:top w:val="single" w:sz="6" w:space="0" w:color="auto"/>
+                    <w:left w:val="single" w:sz="6" w:space="0" w:color="auto"/>
+                    <w:bottom w:val="single" w:sz="6" w:space="0" w:color="auto"/>
+                    <w:right w:val="single" w:sz="6" w:space="0" w:color="auto"/>
+                  </w:tcBorders>
+                  <w:vAlign w:val="center"/>
+                  <w:hideMark/>
+                </w:tcPr>
+                <w:p>
+                  <w:pPr>
+                    <w:spacing w:after="0" w:line="240" w:lineRule="auto"/>
+                    <w:rPr>
+                      <w:b/>
+                      <w:bCs/>
+                    </w:rPr>
+                  </w:pPr>
+                  <w:proofErr w:type="spellStart"/>
+                  <w:proofErr w:type="gramStart"/>
+                  <w:r>
+                    <w:rPr>
+                      <w:b/>
+                      <w:bCs/>
+                    </w:rPr>
+                    <w:t>r.Route</w:t>
+                  </w:r>
+                  <w:proofErr w:type="spellEnd"/>
+                  <w:proofErr w:type="gramEnd"/>
+                  <w:r>
+                    <w:rPr>
+                      <w:b/>
+                      <w:bCs/>
+                    </w:rPr>
+                    <w:t>()</w:t>
+                  </w:r>
+                </w:p>
+              </w:tc>
+              <w:tc>
+                <w:tcPr>
+                  <w:tcW w:w="0" w:type="auto"/>
+                  <w:tcBorders>
+                    <w:top w:val="single" w:sz="6" w:space="0" w:color="auto"/>
+                    <w:left w:val="single" w:sz="6" w:space="0" w:color="auto"/>
+                    <w:bottom w:val="single" w:sz="6" w:space="0" w:color="auto"/>
+                    <w:right w:val="single" w:sz="6" w:space="0" w:color="auto"/>
+                  </w:tcBorders>
+                  <w:vAlign w:val="center"/>
+                  <w:hideMark/>
+                </w:tcPr>
+                <w:p>
+                  <w:pPr>
+                    <w:spacing w:after="0" w:line="240" w:lineRule="auto"/>
+                    <w:rPr>
+                      <w:b/>
+                      <w:bCs/>
+                    </w:rPr>
+                  </w:pPr>
+                  <w:r>
+                    <w:rPr>
+                      <w:b/>
+                      <w:bCs/>
+                    </w:rPr>
+                    <w:t>Allows you to "mount" a sub-router (e.g., everything under /</w:t>
+                  </w:r>
+                  <w:proofErr w:type="spellStart"/>
+                  <w:r>
+                    <w:rPr>
+                      <w:b/>
+                      <w:bCs/>
+                    </w:rPr>
+                    <w:t>api</w:t>
+                  </w:r>
+                  <w:proofErr w:type="spellEnd"/>
+                  <w:r>
+                    <w:rPr>
+                      <w:b/>
+                      <w:bCs/>
+                    </w:rPr>
+                    <w:t>/v1).</w:t>
+                  </w:r>
+                </w:p>
+              </w:tc>
+            </w:tr>
+            <w:tr>
+              <w:trPr>
+                <w:tblCellSpacing w:w="15" w:type="dxa"/>
+              </w:trPr>
+              <w:tc>
+                <w:tcPr>
+                  <w:tcW w:w="0" w:type="auto"/>
+                  <w:tcBorders>
+                    <w:top w:val="single" w:sz="6" w:space="0" w:color="auto"/>
+                    <w:left w:val="single" w:sz="6" w:space="0" w:color="auto"/>
+                    <w:bottom w:val="single" w:sz="6" w:space="0" w:color="auto"/>
+                    <w:right w:val="single" w:sz="6" w:space="0" w:color="auto"/>
+                  </w:tcBorders>
+                  <w:vAlign w:val="center"/>
+                  <w:hideMark/>
+                </w:tcPr>
+                <w:p>
+                  <w:pPr>
+                    <w:spacing w:after="0" w:line="240" w:lineRule="auto"/>
+                    <w:rPr>
+                      <w:b/>
+                      <w:bCs/>
+                    </w:rPr>
+                  </w:pPr>
+                  <w:proofErr w:type="spellStart"/>
+                  <w:proofErr w:type="gramStart"/>
+                  <w:r>
+                    <w:rPr>
+                      <w:b/>
+                      <w:bCs/>
+                    </w:rPr>
+                    <w:t>r.With</w:t>
+                  </w:r>
+                  <w:proofErr w:type="spellEnd"/>
+                  <w:proofErr w:type="gramEnd"/>
+                  <w:r>
+                    <w:rPr>
+                      <w:b/>
+                      <w:bCs/>
+                    </w:rPr>
+                    <w:t>()</w:t>
+                  </w:r>
+                </w:p>
+              </w:tc>
+              <w:tc>
+                <w:tcPr>
+                  <w:tcW w:w="0" w:type="auto"/>
+                  <w:tcBorders>
+                    <w:top w:val="single" w:sz="6" w:space="0" w:color="auto"/>
+                    <w:left w:val="single" w:sz="6" w:space="0" w:color="auto"/>
+                    <w:bottom w:val="single" w:sz="6" w:space="0" w:color="auto"/>
+                    <w:right w:val="single" w:sz="6" w:space="0" w:color="auto"/>
+                  </w:tcBorders>
+                  <w:vAlign w:val="center"/>
+                  <w:hideMark/>
+                </w:tcPr>
+                <w:p>
+                  <w:pPr>
+                    <w:spacing w:after="0" w:line="240" w:lineRule="auto"/>
+                    <w:rPr>
+                      <w:b/>
+                      <w:bCs/>
+                    </w:rPr>
+                  </w:pPr>
+                  <w:r>
+                    <w:rPr>
+                      <w:b/>
+                      <w:bCs/>
+                    </w:rPr>
+                    <w:t xml:space="preserve">Applies a middleware to only </w:t>
+                  </w:r>
+                  <w:r>
+                    <w:rPr>
+                      <w:b/>
+                      <w:bCs/>
+                      <w:i/>
+                      <w:iCs/>
+                    </w:rPr>
+                    <w:t>one</w:t>
+                  </w:r>
+                  <w:r>
+                    <w:rPr>
+                      <w:b/>
+                      <w:bCs/>
+                    </w:rPr>
+                    <w:t xml:space="preserve"> specific route rather than the whole router.</w:t>
+                  </w:r>
+                </w:p>
+              </w:tc>
+            </w:tr>
+            <w:tr>
+              <w:trPr>
+                <w:tblCellSpacing w:w="15" w:type="dxa"/>
+              </w:trPr>
+              <w:tc>
+                <w:tcPr>
+                  <w:tcW w:w="0" w:type="auto"/>
+                  <w:tcBorders>
+                    <w:top w:val="single" w:sz="6" w:space="0" w:color="auto"/>
+                    <w:left w:val="single" w:sz="6" w:space="0" w:color="auto"/>
+                    <w:bottom w:val="single" w:sz="6" w:space="0" w:color="auto"/>
+                    <w:right w:val="single" w:sz="6" w:space="0" w:color="auto"/>
+                  </w:tcBorders>
+                  <w:vAlign w:val="center"/>
+                  <w:hideMark/>
+                </w:tcPr>
+                <w:p>
+                  <w:pPr>
+                    <w:spacing w:after="0" w:line="240" w:lineRule="auto"/>
+                    <w:rPr>
+                      <w:b/>
+                      <w:bCs/>
+                    </w:rPr>
+                  </w:pPr>
+                  <w:proofErr w:type="spellStart"/>
+                  <w:proofErr w:type="gramStart"/>
+                  <w:r>
+                    <w:rPr>
+                      <w:b/>
+                      <w:bCs/>
+                    </w:rPr>
+                    <w:t>r.Mount</w:t>
+                  </w:r>
+                  <w:proofErr w:type="spellEnd"/>
+                  <w:proofErr w:type="gramEnd"/>
+                  <w:r>
+                    <w:rPr>
+                      <w:b/>
+                      <w:bCs/>
+                    </w:rPr>
+                    <w:t>()</w:t>
+                  </w:r>
+                </w:p>
+              </w:tc>
+              <w:tc>
+                <w:tcPr>
+                  <w:tcW w:w="0" w:type="auto"/>
+                  <w:tcBorders>
+                    <w:top w:val="single" w:sz="6" w:space="0" w:color="auto"/>
+                    <w:left w:val="single" w:sz="6" w:space="0" w:color="auto"/>
+                    <w:bottom w:val="single" w:sz="6" w:space="0" w:color="auto"/>
+                    <w:right w:val="single" w:sz="6" w:space="0" w:color="auto"/>
+                  </w:tcBorders>
+                  <w:vAlign w:val="center"/>
+                  <w:hideMark/>
+                </w:tcPr>
+                <w:p>
+                  <w:pPr>
+                    <w:spacing w:after="0" w:line="240" w:lineRule="auto"/>
+                    <w:rPr>
+                      <w:b/>
+                      <w:bCs/>
+                    </w:rPr>
+                  </w:pPr>
+                  <w:proofErr w:type="spellStart"/>
+                  <w:proofErr w:type="gramStart"/>
+                  <w:r>
+                    <w:rPr>
+                      <w:b/>
+                      <w:bCs/>
+                    </w:rPr>
+                    <w:t>Lets</w:t>
+                  </w:r>
+                  <w:proofErr w:type="spellEnd"/>
+                  <w:proofErr w:type="gramEnd"/>
+                  <w:r>
+                    <w:rPr>
+                      <w:b/>
+                      <w:bCs/>
+                    </w:rPr>
+                    <w:t xml:space="preserve"> you split your API into different files and "mount" them into the main router.</w:t>
+                  </w:r>
+                </w:p>
+              </w:tc>
+            </w:tr>
+          </w:tbl>
+          <w:p>
+            <w:pPr>
+              <w:rPr>
+                <w:b/>
+                <w:bCs/>
+              </w:rPr>
+            </w:pPr>
+          </w:p>
+        </w:tc>
+      </w:tr>
+      <w:tr>
+        <w:tc>
+          <w:tcPr>
+            <w:tcW w:w="3670" w:type="dxa"/>
+          </w:tcPr>
+          <w:p>
+            <w:r>
+              <w:lastRenderedPageBreak/>
+              <w:t>Could you give me some good online resources to learn backend for go and frontend using router and the integration between them? The information can be in separate articles</w:t>
+            </w:r>
+            <w:r>
+              <w:t>.</w:t>
+            </w:r>
+          </w:p>
+        </w:tc>
+        <w:tc>
+          <w:tcPr>
+            <w:tcW w:w="4960" w:type="dxa"/>
+          </w:tcPr>
+          <w:p>
+            <w:pPr>
+              <w:rPr>
+                <w:b/>
+                <w:bCs/>
+              </w:rPr>
+            </w:pPr>
+            <w:r>
+              <w:rPr>
+                <w:b/>
+                <w:bCs/>
+              </w:rPr>
+              <w:t>To master this stack, you should focus on resources that emphasize "Standard Library" patterns for Go and "State Management" for React.</w:t>
+            </w:r>
+          </w:p>
+          <w:p>
+            <w:pPr>
+              <w:rPr>
+                <w:b/>
+                <w:bCs/>
+              </w:rPr>
+            </w:pPr>
+            <w:r>
+              <w:rPr>
+                <w:b/>
+                <w:bCs/>
+              </w:rPr>
+              <w:t xml:space="preserve">Here are the most </w:t>
+            </w:r>
+            <w:proofErr w:type="gramStart"/>
+            <w:r>
+              <w:rPr>
+                <w:b/>
+                <w:bCs/>
+              </w:rPr>
+              <w:t>highly-regarded</w:t>
+            </w:r>
+            <w:proofErr w:type="gramEnd"/>
+            <w:r>
+              <w:rPr>
+                <w:b/>
+                <w:bCs/>
+              </w:rPr>
+              <w:t xml:space="preserve"> resources for each part of your application.</w:t>
+            </w:r>
+          </w:p>
+          <w:p>
+            <w:pPr>
+              <w:rPr>
+                <w:b/>
+                <w:bCs/>
+              </w:rPr>
+            </w:pPr>
+            <w:r>
+              <w:rPr>
+                <w:b/>
+                <w:bCs/>
+              </w:rPr>
+              <w:pict w14:anchorId="72450F41">
+                <v:rect id="_x0000_i1059" style="width:0;height:1.5pt" o:hralign="center" o:hrstd="t" o:hr="t" fillcolor="#a0a0a0" stroked="f"/>
+              </w:pict>
+            </w:r>
+          </w:p>
+          <w:p>
+            <w:pPr>
+              <w:rPr>
+                <w:b/>
+                <w:bCs/>
+              </w:rPr>
+            </w:pPr>
+            <w:r>
+              <w:rPr>
+                <w:b/>
+                <w:bCs/>
+              </w:rPr>
+              <w:t>1. Backend: Go (Golang)</w:t>
+            </w:r>
+          </w:p>
+          <w:p>
+            <w:pPr>
+              <w:rPr>
+                <w:b/>
+                <w:bCs/>
+              </w:rPr>
+            </w:pPr>
+            <w:r>
+              <w:rPr>
+                <w:b/>
+                <w:bCs/>
+              </w:rPr>
+              <w:lastRenderedPageBreak/>
+              <w:t>Since you are using Chi, you want resources that teach you how to build REST APIs without over-complicating the architecture.</w:t>
+            </w:r>
+          </w:p>
+          <w:p>
+            <w:pPr>
+              <w:numPr>
+                <w:ilvl w:val="0"/>
+                <w:numId w:val="8"/>
+              </w:numPr>
+              <w:rPr>
+                <w:b/>
+                <w:bCs/>
+              </w:rPr>
+            </w:pPr>
+            <w:hyperlink r:id="rId13" w:tgtFrame="_blank" w:history="1">
+              <w:r>
+                <w:rPr>
+                  <w:rStyle w:val="Hyperlink"/>
+                  <w:b/>
+                  <w:bCs/>
+                </w:rPr>
+                <w:t>Learn Go with Tests</w:t>
+              </w:r>
+            </w:hyperlink>
+            <w:r>
+              <w:rPr>
+                <w:b/>
+                <w:bCs/>
+              </w:rPr>
+              <w:t xml:space="preserve">: (Free) One of the best resources for Go. It teaches you how to build </w:t>
+            </w:r>
+            <w:proofErr w:type="gramStart"/>
+            <w:r>
+              <w:rPr>
+                <w:b/>
+                <w:bCs/>
+              </w:rPr>
+              <w:t>professional-grade</w:t>
+            </w:r>
+            <w:proofErr w:type="gramEnd"/>
+            <w:r>
+              <w:rPr>
+                <w:b/>
+                <w:bCs/>
+              </w:rPr>
+              <w:t xml:space="preserve"> Go applications by writing tests first.</w:t>
+            </w:r>
+          </w:p>
+          <w:p>
+            <w:pPr>
+              <w:numPr>
+                <w:ilvl w:val="0"/>
+                <w:numId w:val="8"/>
+              </w:numPr>
+              <w:rPr>
+                <w:b/>
+                <w:bCs/>
+              </w:rPr>
+            </w:pPr>
+            <w:hyperlink r:id="rId14" w:tgtFrame="_blank" w:history="1">
+              <w:r>
+                <w:rPr>
+                  <w:rStyle w:val="Hyperlink"/>
+                  <w:b/>
+                  <w:bCs/>
+                </w:rPr>
+                <w:t>Alex Edwards' "Let's Go"</w:t>
+              </w:r>
+            </w:hyperlink>
+            <w:r>
+              <w:rPr>
+                <w:b/>
+                <w:bCs/>
+              </w:rPr>
+              <w:t>: (Paid, but highly recommended) This is the "gold standard" book for learning Go backend development. It walks you through building a real application, including database integration and routing.</w:t>
+            </w:r>
+          </w:p>
+          <w:p>
+            <w:pPr>
+              <w:numPr>
+                <w:ilvl w:val="0"/>
+                <w:numId w:val="8"/>
+              </w:numPr>
+              <w:rPr>
+                <w:b/>
+                <w:bCs/>
+              </w:rPr>
+            </w:pPr>
+            <w:hyperlink r:id="rId15" w:tgtFrame="_blank" w:history="1">
+              <w:r>
+                <w:rPr>
+                  <w:rStyle w:val="Hyperlink"/>
+                  <w:b/>
+                  <w:bCs/>
+                </w:rPr>
+                <w:t>The Go Programming Language (Official Tour)</w:t>
+              </w:r>
+            </w:hyperlink>
+            <w:r>
+              <w:rPr>
+                <w:b/>
+                <w:bCs/>
+              </w:rPr>
+              <w:t>: (Free) Start here to understand Go's unique features like "Interfaces" and "Structs," which you used in your backend code.</w:t>
+            </w:r>
+          </w:p>
+          <w:p>
+            <w:pPr>
+              <w:rPr>
+                <w:b/>
+                <w:bCs/>
+              </w:rPr>
+            </w:pPr>
+            <w:r>
+              <w:rPr>
+                <w:b/>
+                <w:bCs/>
+              </w:rPr>
+              <w:pict w14:anchorId="5E67256D">
+                <v:rect id="_x0000_i1060" style="width:0;height:1.5pt" o:hralign="center" o:hrstd="t" o:hr="t" fillcolor="#a0a0a0" stroked="f"/>
+              </w:pict>
+            </w:r>
+          </w:p>
+          <w:p>
+            <w:pPr>
+              <w:rPr>
+                <w:b/>
+                <w:bCs/>
+              </w:rPr>
+            </w:pPr>
+            <w:r>
+              <w:rPr>
+                <w:b/>
+                <w:bCs/>
+              </w:rPr>
+              <w:t>2. Frontend: React &amp; TypeScript</w:t>
+            </w:r>
+          </w:p>
+          <w:p>
+            <w:pPr>
+              <w:rPr>
+                <w:b/>
+                <w:bCs/>
+              </w:rPr>
+            </w:pPr>
+            <w:r>
+              <w:rPr>
+                <w:b/>
+                <w:bCs/>
+              </w:rPr>
+              <w:t>For the frontend, the focus should be on React Router v6 and how TypeScript handles Events and State.</w:t>
+            </w:r>
+          </w:p>
+          <w:p>
+            <w:pPr>
+              <w:numPr>
+                <w:ilvl w:val="0"/>
+                <w:numId w:val="9"/>
+              </w:numPr>
+              <w:rPr>
+                <w:b/>
+                <w:bCs/>
+              </w:rPr>
+            </w:pPr>
+            <w:hyperlink r:id="rId16" w:tgtFrame="_blank" w:history="1">
+              <w:r>
+                <w:rPr>
+                  <w:rStyle w:val="Hyperlink"/>
+                  <w:b/>
+                  <w:bCs/>
+                </w:rPr>
+                <w:t>React Router Official Tutorial</w:t>
+              </w:r>
+            </w:hyperlink>
+            <w:r>
+              <w:rPr>
+                <w:b/>
+                <w:bCs/>
+              </w:rPr>
+              <w:t>: (Free) This is essential. It covers everything from basic navigation to the "Loader" and "Action" patterns that make modern React apps feel fast.</w:t>
+            </w:r>
+          </w:p>
+          <w:p>
+            <w:pPr>
+              <w:numPr>
+                <w:ilvl w:val="0"/>
+                <w:numId w:val="9"/>
+              </w:numPr>
+              <w:rPr>
+                <w:b/>
+                <w:bCs/>
+              </w:rPr>
+            </w:pPr>
+            <w:hyperlink r:id="rId17" w:tgtFrame="_blank" w:history="1">
+              <w:r>
+                <w:rPr>
+                  <w:rStyle w:val="Hyperlink"/>
+                  <w:b/>
+                  <w:bCs/>
+                </w:rPr>
+                <w:t>Full Stack Open (University of Helsinki)</w:t>
+              </w:r>
+            </w:hyperlink>
+            <w:r>
+              <w:rPr>
+                <w:b/>
+                <w:bCs/>
+              </w:rPr>
+              <w:t xml:space="preserve">: (Free) This is a massive, world-class course. Part 9 specifically focuses on using TypeScript with React, which will help you understand those event types (like </w:t>
+            </w:r>
+            <w:proofErr w:type="spellStart"/>
+            <w:r>
+              <w:rPr>
+                <w:b/>
+                <w:bCs/>
+              </w:rPr>
+              <w:t>React.ChangeEvent</w:t>
+            </w:r>
+            <w:proofErr w:type="spellEnd"/>
+            <w:r>
+              <w:rPr>
+                <w:b/>
+                <w:bCs/>
+              </w:rPr>
+              <w:t>) we discussed.</w:t>
+            </w:r>
+          </w:p>
+          <w:p>
+            <w:pPr>
+              <w:numPr>
+                <w:ilvl w:val="0"/>
+                <w:numId w:val="9"/>
+              </w:numPr>
+              <w:rPr>
+                <w:b/>
+                <w:bCs/>
+              </w:rPr>
+            </w:pPr>
+            <w:hyperlink r:id="rId18" w:tgtFrame="_blank" w:history="1">
+              <w:r>
+                <w:rPr>
+                  <w:rStyle w:val="Hyperlink"/>
+                  <w:b/>
+                  <w:bCs/>
+                </w:rPr>
+                <w:t>Total TypeScript</w:t>
+              </w:r>
+            </w:hyperlink>
+            <w:r>
+              <w:rPr>
+                <w:b/>
+                <w:bCs/>
+              </w:rPr>
+              <w:t>: (Free/Paid) Matt Pocock’s tutorials are perfect for learning how to type React props and hooks correctly.</w:t>
+            </w:r>
+          </w:p>
+          <w:p>
+            <w:pPr>
+              <w:rPr>
+                <w:b/>
+                <w:bCs/>
+              </w:rPr>
+            </w:pPr>
+            <w:r>
+              <w:rPr>
+                <w:b/>
+                <w:bCs/>
+              </w:rPr>
+              <w:pict w14:anchorId="3613A755">
+                <v:rect id="_x0000_i1061" style="width:0;height:1.5pt" o:hralign="center" o:hrstd="t" o:hr="t" fillcolor="#a0a0a0" stroked="f"/>
+              </w:pict>
+            </w:r>
+          </w:p>
+          <w:p>
+            <w:pPr>
+              <w:rPr>
+                <w:b/>
+                <w:bCs/>
+              </w:rPr>
+            </w:pPr>
+            <w:r>
+              <w:rPr>
+                <w:b/>
+                <w:bCs/>
+              </w:rPr>
+              <w:t>3. The Integration (Connecting Them)</w:t>
+            </w:r>
+          </w:p>
+          <w:p>
+            <w:pPr>
+              <w:rPr>
+                <w:b/>
+                <w:bCs/>
+              </w:rPr>
+            </w:pPr>
+            <w:r>
+              <w:rPr>
+                <w:b/>
+                <w:bCs/>
+              </w:rPr>
+              <w:t>The hardest part is often getting the two "halves" to talk to each other securely and efficiently.</w:t>
+            </w:r>
+          </w:p>
+          <w:p>
+            <w:pPr>
+              <w:numPr>
+                <w:ilvl w:val="0"/>
+                <w:numId w:val="10"/>
+              </w:numPr>
+              <w:rPr>
+                <w:b/>
+                <w:bCs/>
+              </w:rPr>
+            </w:pPr>
+            <w:hyperlink r:id="rId19" w:tgtFrame="_blank" w:history="1">
+              <w:proofErr w:type="spellStart"/>
+              <w:r>
+                <w:rPr>
+                  <w:rStyle w:val="Hyperlink"/>
+                  <w:b/>
+                  <w:bCs/>
+                </w:rPr>
+                <w:t>LogRocket</w:t>
+              </w:r>
+              <w:proofErr w:type="spellEnd"/>
+              <w:r>
+                <w:rPr>
+                  <w:rStyle w:val="Hyperlink"/>
+                  <w:b/>
+                  <w:bCs/>
+                </w:rPr>
+                <w:t xml:space="preserve"> Blog: Building a REST API with Go and React</w:t>
+              </w:r>
+            </w:hyperlink>
+            <w:r>
+              <w:rPr>
+                <w:b/>
+                <w:bCs/>
+              </w:rPr>
+              <w:t>: This article mirrors your project exactly. It explains how to structure the folder system and handle CORS.</w:t>
+            </w:r>
+          </w:p>
+          <w:p>
+            <w:pPr>
+              <w:numPr>
+                <w:ilvl w:val="0"/>
+                <w:numId w:val="10"/>
+              </w:numPr>
+              <w:rPr>
+                <w:b/>
+                <w:bCs/>
+              </w:rPr>
+            </w:pPr>
+            <w:hyperlink r:id="rId20" w:tgtFrame="_blank" w:history="1">
+              <w:proofErr w:type="spellStart"/>
+              <w:r>
+                <w:rPr>
+                  <w:rStyle w:val="Hyperlink"/>
+                  <w:b/>
+                  <w:bCs/>
+                </w:rPr>
+                <w:t>DigitalOcean</w:t>
+              </w:r>
+              <w:proofErr w:type="spellEnd"/>
+              <w:r>
+                <w:rPr>
+                  <w:rStyle w:val="Hyperlink"/>
+                  <w:b/>
+                  <w:bCs/>
+                </w:rPr>
+                <w:t xml:space="preserve">: How </w:t>
+              </w:r>
+              <w:proofErr w:type="gramStart"/>
+              <w:r>
+                <w:rPr>
+                  <w:rStyle w:val="Hyperlink"/>
+                  <w:b/>
+                  <w:bCs/>
+                </w:rPr>
+                <w:t>To</w:t>
+              </w:r>
+              <w:proofErr w:type="gramEnd"/>
+              <w:r>
+                <w:rPr>
+                  <w:rStyle w:val="Hyperlink"/>
+                  <w:b/>
+                  <w:bCs/>
+                </w:rPr>
+                <w:t xml:space="preserve"> Build a Go Web API with JSON</w:t>
+              </w:r>
+            </w:hyperlink>
+            <w:r>
+              <w:rPr>
+                <w:b/>
+                <w:bCs/>
+              </w:rPr>
+              <w:t>: Great for learning how to format your JSON responses so React can easily read them.</w:t>
+            </w:r>
+          </w:p>
+          <w:p>
+            <w:pPr>
+              <w:numPr>
+                <w:ilvl w:val="0"/>
+                <w:numId w:val="10"/>
+              </w:numPr>
+              <w:rPr>
+                <w:b/>
+                <w:bCs/>
+              </w:rPr>
+            </w:pPr>
+            <w:hyperlink r:id="rId21" w:tgtFrame="_blank" w:history="1">
+              <w:proofErr w:type="spellStart"/>
+              <w:r>
+                <w:rPr>
+                  <w:rStyle w:val="Hyperlink"/>
+                  <w:b/>
+                  <w:bCs/>
+                </w:rPr>
+                <w:t>TanStack</w:t>
+              </w:r>
+              <w:proofErr w:type="spellEnd"/>
+              <w:r>
+                <w:rPr>
+                  <w:rStyle w:val="Hyperlink"/>
+                  <w:b/>
+                  <w:bCs/>
+                </w:rPr>
+                <w:t xml:space="preserve"> Query (formerly React Query) Documentation</w:t>
+              </w:r>
+            </w:hyperlink>
+            <w:r>
+              <w:rPr>
+                <w:b/>
+                <w:bCs/>
+              </w:rPr>
+              <w:t>: Once you master the basic fetch command, this is the tool everyone uses in production to manage the "loading" and "error" states when fetching data from a Go backend.</w:t>
+            </w:r>
+          </w:p>
+          <w:p>
+            <w:pPr>
+              <w:rPr>
+                <w:b/>
+                <w:bCs/>
+              </w:rPr>
             </w:pPr>
           </w:p>
         </w:tc>
@@ -1217,6 +2666,304 @@
 <file path=word/numbering.xml><?xml version="1.0" encoding="utf-8"?>
 <w:numbering xmlns:wpc="http://schemas.microsoft.com/office/word/2010/wordprocessingCanvas" xmlns:cx="http://schemas.microsoft.com/office/drawing/2014/chartex" xmlns:cx1="http://schemas.microsoft.com/office/drawing/2015/9/8/chartex" xmlns:cx2="http://schemas.microsoft.com/office/drawing/2015/10/21/chartex" xmlns:cx3="http://schemas.microsoft.com/office/drawing/2016/5/9/chartex" xmlns:cx4="http://schemas.microsoft.com/office/drawing/2016/5/10/chartex" xmlns:cx5="http://schemas.microsoft.com/office/drawing/2016/5/11/chartex" xmlns:cx6="http://schemas.microsoft.com/office/drawing/2016/5/12/chartex" xmlns:cx7="http://schemas.microsoft.com/office/drawing/2016/5/13/chartex" xmlns:cx8="http://schemas.microsoft.com/office/drawing/2016/5/14/chartex" xmlns:mc="http://schemas.openxmlformats.org/markup-compatibility/2006" xmlns:aink="http://schemas.microsoft.com/office/drawing/2016/ink" xmlns:am3d="http://schemas.microsoft.com/office/drawing/2017/model3d" xmlns:o="urn:schemas-microsoft-com:office:office" xmlns:oel="http://schemas.microsoft.com/office/2019/extlst" xmlns:r="http://schemas.openxmlformats.org/officeDocument/2006/relationships" xmlns:m="http://schemas.openxmlformats.org/officeDocument/2006/math" xmlns:v="urn:schemas-microsoft-com:vml" xmlns:wp14="http://schemas.microsoft.com/office/word/2010/wordprocessingDrawing" xmlns:wp="http://schemas.openxmlformats.org/drawingml/2006/wordprocessingDrawing" xmlns:w10="urn:schemas-microsoft-com:office:word" xmlns:w="http://schemas.openxmlformats.org/wordprocessingml/2006/main" xmlns:w14="http://schemas.microsoft.com/office/word/2010/wordml" xmlns:w15="http://schemas.microsoft.com/office/word/2012/wordml" xmlns:w16cex="http://schemas.microsoft.com/office/word/2018/wordml/cex" xmlns:w16cid="http://schemas.microsoft.com/office/word/2016/wordml/cid" xmlns:w16="http://schemas.microsoft.com/office/word/2018/wordml" xmlns:w16du="http://schemas.microsoft.com/office/word/2023/wordml/word16du" xmlns:w16sdtdh="http://schemas.microsoft.com/office/word/2020/wordml/sdtdatahash" xmlns:w16sdtfl="http://schemas.microsoft.com/office/word/2024/wordml/sdtformatlock" xmlns:w16se="http://schemas.microsoft.com/office/word/2015/wordml/symex" xmlns:wpg="http://schemas.microsoft.com/office/word/2010/wordprocessingGroup" xmlns:wpi="http://schemas.microsoft.com/office/word/2010/wordprocessingInk" xmlns:wne="http://schemas.microsoft.com/office/word/2006/wordml" xmlns:wps="http://schemas.microsoft.com/office/word/2010/wordprocessingShape" mc:Ignorable="w14 w15 w16se w16cid w16 w16cex w16sdtdh w16sdtfl w16du wp14">
   <w:abstractNum w:abstractNumId="0" w15:restartNumberingAfterBreak="0">
+    <w:nsid w:val="06465A60"/>
+    <w:multiLevelType w:val="multilevel"/>
+    <w:tmpl w:val="BD4A43FC"/>
+    <w:lvl w:ilvl="0">
+      <w:start w:val="1"/>
+      <w:numFmt w:val="bullet"/>
+      <w:lvlText w:val=""/>
+      <w:lvlJc w:val="left"/>
+      <w:pPr>
+        <w:tabs>
+          <w:tab w:val="num" w:pos="720"/>
+        </w:tabs>
+        <w:ind w:left="720" w:hanging="360"/>
+      </w:pPr>
+      <w:rPr>
+        <w:rFonts w:ascii="Symbol" w:hAnsi="Symbol" w:hint="default"/>
+        <w:sz w:val="20"/>
+      </w:rPr>
+    </w:lvl>
+    <w:lvl w:ilvl="1" w:tentative="1">
+      <w:start w:val="1"/>
+      <w:numFmt w:val="bullet"/>
+      <w:lvlText w:val="o"/>
+      <w:lvlJc w:val="left"/>
+      <w:pPr>
+        <w:tabs>
+          <w:tab w:val="num" w:pos="1440"/>
+        </w:tabs>
+        <w:ind w:left="1440" w:hanging="360"/>
+      </w:pPr>
+      <w:rPr>
+        <w:rFonts w:ascii="Courier New" w:hAnsi="Courier New" w:hint="default"/>
+        <w:sz w:val="20"/>
+      </w:rPr>
+    </w:lvl>
+    <w:lvl w:ilvl="2" w:tentative="1">
+      <w:start w:val="1"/>
+      <w:numFmt w:val="bullet"/>
+      <w:lvlText w:val=""/>
+      <w:lvlJc w:val="left"/>
+      <w:pPr>
+        <w:tabs>
+          <w:tab w:val="num" w:pos="2160"/>
+        </w:tabs>
+        <w:ind w:left="2160" w:hanging="360"/>
+      </w:pPr>
+      <w:rPr>
+        <w:rFonts w:ascii="Wingdings" w:hAnsi="Wingdings" w:hint="default"/>
+        <w:sz w:val="20"/>
+      </w:rPr>
+    </w:lvl>
+    <w:lvl w:ilvl="3" w:tentative="1">
+      <w:start w:val="1"/>
+      <w:numFmt w:val="bullet"/>
+      <w:lvlText w:val=""/>
+      <w:lvlJc w:val="left"/>
+      <w:pPr>
+        <w:tabs>
+          <w:tab w:val="num" w:pos="2880"/>
+        </w:tabs>
+        <w:ind w:left="2880" w:hanging="360"/>
+      </w:pPr>
+      <w:rPr>
+        <w:rFonts w:ascii="Wingdings" w:hAnsi="Wingdings" w:hint="default"/>
+        <w:sz w:val="20"/>
+      </w:rPr>
+    </w:lvl>
+    <w:lvl w:ilvl="4" w:tentative="1">
+      <w:start w:val="1"/>
+      <w:numFmt w:val="bullet"/>
+      <w:lvlText w:val=""/>
+      <w:lvlJc w:val="left"/>
+      <w:pPr>
+        <w:tabs>
+          <w:tab w:val="num" w:pos="3600"/>
+        </w:tabs>
+        <w:ind w:left="3600" w:hanging="360"/>
+      </w:pPr>
+      <w:rPr>
+        <w:rFonts w:ascii="Wingdings" w:hAnsi="Wingdings" w:hint="default"/>
+        <w:sz w:val="20"/>
+      </w:rPr>
+    </w:lvl>
+    <w:lvl w:ilvl="5" w:tentative="1">
+      <w:start w:val="1"/>
+      <w:numFmt w:val="bullet"/>
+      <w:lvlText w:val=""/>
+      <w:lvlJc w:val="left"/>
+      <w:pPr>
+        <w:tabs>
+          <w:tab w:val="num" w:pos="4320"/>
+        </w:tabs>
+        <w:ind w:left="4320" w:hanging="360"/>
+      </w:pPr>
+      <w:rPr>
+        <w:rFonts w:ascii="Wingdings" w:hAnsi="Wingdings" w:hint="default"/>
+        <w:sz w:val="20"/>
+      </w:rPr>
+    </w:lvl>
+    <w:lvl w:ilvl="6" w:tentative="1">
+      <w:start w:val="1"/>
+      <w:numFmt w:val="bullet"/>
+      <w:lvlText w:val=""/>
+      <w:lvlJc w:val="left"/>
+      <w:pPr>
+        <w:tabs>
+          <w:tab w:val="num" w:pos="5040"/>
+        </w:tabs>
+        <w:ind w:left="5040" w:hanging="360"/>
+      </w:pPr>
+      <w:rPr>
+        <w:rFonts w:ascii="Wingdings" w:hAnsi="Wingdings" w:hint="default"/>
+        <w:sz w:val="20"/>
+      </w:rPr>
+    </w:lvl>
+    <w:lvl w:ilvl="7" w:tentative="1">
+      <w:start w:val="1"/>
+      <w:numFmt w:val="bullet"/>
+      <w:lvlText w:val=""/>
+      <w:lvlJc w:val="left"/>
+      <w:pPr>
+        <w:tabs>
+          <w:tab w:val="num" w:pos="5760"/>
+        </w:tabs>
+        <w:ind w:left="5760" w:hanging="360"/>
+      </w:pPr>
+      <w:rPr>
+        <w:rFonts w:ascii="Wingdings" w:hAnsi="Wingdings" w:hint="default"/>
+        <w:sz w:val="20"/>
+      </w:rPr>
+    </w:lvl>
+    <w:lvl w:ilvl="8" w:tentative="1">
+      <w:start w:val="1"/>
+      <w:numFmt w:val="bullet"/>
+      <w:lvlText w:val=""/>
+      <w:lvlJc w:val="left"/>
+      <w:pPr>
+        <w:tabs>
+          <w:tab w:val="num" w:pos="6480"/>
+        </w:tabs>
+        <w:ind w:left="6480" w:hanging="360"/>
+      </w:pPr>
+      <w:rPr>
+        <w:rFonts w:ascii="Wingdings" w:hAnsi="Wingdings" w:hint="default"/>
+        <w:sz w:val="20"/>
+      </w:rPr>
+    </w:lvl>
+  </w:abstractNum>
+  <w:abstractNum w:abstractNumId="1" w15:restartNumberingAfterBreak="0">
+    <w:nsid w:val="0A4D5034"/>
+    <w:multiLevelType w:val="multilevel"/>
+    <w:tmpl w:val="3B267C8C"/>
+    <w:lvl w:ilvl="0">
+      <w:start w:val="1"/>
+      <w:numFmt w:val="bullet"/>
+      <w:lvlText w:val=""/>
+      <w:lvlJc w:val="left"/>
+      <w:pPr>
+        <w:tabs>
+          <w:tab w:val="num" w:pos="720"/>
+        </w:tabs>
+        <w:ind w:left="720" w:hanging="360"/>
+      </w:pPr>
+      <w:rPr>
+        <w:rFonts w:ascii="Symbol" w:hAnsi="Symbol" w:hint="default"/>
+        <w:sz w:val="20"/>
+      </w:rPr>
+    </w:lvl>
+    <w:lvl w:ilvl="1" w:tentative="1">
+      <w:start w:val="1"/>
+      <w:numFmt w:val="bullet"/>
+      <w:lvlText w:val="o"/>
+      <w:lvlJc w:val="left"/>
+      <w:pPr>
+        <w:tabs>
+          <w:tab w:val="num" w:pos="1440"/>
+        </w:tabs>
+        <w:ind w:left="1440" w:hanging="360"/>
+      </w:pPr>
+      <w:rPr>
+        <w:rFonts w:ascii="Courier New" w:hAnsi="Courier New" w:hint="default"/>
+        <w:sz w:val="20"/>
+      </w:rPr>
+    </w:lvl>
+    <w:lvl w:ilvl="2" w:tentative="1">
+      <w:start w:val="1"/>
+      <w:numFmt w:val="bullet"/>
+      <w:lvlText w:val=""/>
+      <w:lvlJc w:val="left"/>
+      <w:pPr>
+        <w:tabs>
+          <w:tab w:val="num" w:pos="2160"/>
+        </w:tabs>
+        <w:ind w:left="2160" w:hanging="360"/>
+      </w:pPr>
+      <w:rPr>
+        <w:rFonts w:ascii="Wingdings" w:hAnsi="Wingdings" w:hint="default"/>
+        <w:sz w:val="20"/>
+      </w:rPr>
+    </w:lvl>
+    <w:lvl w:ilvl="3" w:tentative="1">
+      <w:start w:val="1"/>
+      <w:numFmt w:val="bullet"/>
+      <w:lvlText w:val=""/>
+      <w:lvlJc w:val="left"/>
+      <w:pPr>
+        <w:tabs>
+          <w:tab w:val="num" w:pos="2880"/>
+        </w:tabs>
+        <w:ind w:left="2880" w:hanging="360"/>
+      </w:pPr>
+      <w:rPr>
+        <w:rFonts w:ascii="Wingdings" w:hAnsi="Wingdings" w:hint="default"/>
+        <w:sz w:val="20"/>
+      </w:rPr>
+    </w:lvl>
+    <w:lvl w:ilvl="4" w:tentative="1">
+      <w:start w:val="1"/>
+      <w:numFmt w:val="bullet"/>
+      <w:lvlText w:val=""/>
+      <w:lvlJc w:val="left"/>
+      <w:pPr>
+        <w:tabs>
+          <w:tab w:val="num" w:pos="3600"/>
+        </w:tabs>
+        <w:ind w:left="3600" w:hanging="360"/>
+      </w:pPr>
+      <w:rPr>
+        <w:rFonts w:ascii="Wingdings" w:hAnsi="Wingdings" w:hint="default"/>
+        <w:sz w:val="20"/>
+      </w:rPr>
+    </w:lvl>
+    <w:lvl w:ilvl="5" w:tentative="1">
+      <w:start w:val="1"/>
+      <w:numFmt w:val="bullet"/>
+      <w:lvlText w:val=""/>
+      <w:lvlJc w:val="left"/>
+      <w:pPr>
+        <w:tabs>
+          <w:tab w:val="num" w:pos="4320"/>
+        </w:tabs>
+        <w:ind w:left="4320" w:hanging="360"/>
+      </w:pPr>
+      <w:rPr>
+        <w:rFonts w:ascii="Wingdings" w:hAnsi="Wingdings" w:hint="default"/>
+        <w:sz w:val="20"/>
+      </w:rPr>
+    </w:lvl>
+    <w:lvl w:ilvl="6" w:tentative="1">
+      <w:start w:val="1"/>
+      <w:numFmt w:val="bullet"/>
+      <w:lvlText w:val=""/>
+      <w:lvlJc w:val="left"/>
+      <w:pPr>
+        <w:tabs>
+          <w:tab w:val="num" w:pos="5040"/>
+        </w:tabs>
+        <w:ind w:left="5040" w:hanging="360"/>
+      </w:pPr>
+      <w:rPr>
+        <w:rFonts w:ascii="Wingdings" w:hAnsi="Wingdings" w:hint="default"/>
+        <w:sz w:val="20"/>
+      </w:rPr>
+    </w:lvl>
+    <w:lvl w:ilvl="7" w:tentative="1">
+      <w:start w:val="1"/>
+      <w:numFmt w:val="bullet"/>
+      <w:lvlText w:val=""/>
+      <w:lvlJc w:val="left"/>
+      <w:pPr>
+        <w:tabs>
+          <w:tab w:val="num" w:pos="5760"/>
+        </w:tabs>
+        <w:ind w:left="5760" w:hanging="360"/>
+      </w:pPr>
+      <w:rPr>
+        <w:rFonts w:ascii="Wingdings" w:hAnsi="Wingdings" w:hint="default"/>
+        <w:sz w:val="20"/>
+      </w:rPr>
+    </w:lvl>
+    <w:lvl w:ilvl="8" w:tentative="1">
+      <w:start w:val="1"/>
+      <w:numFmt w:val="bullet"/>
+      <w:lvlText w:val=""/>
+      <w:lvlJc w:val="left"/>
+      <w:pPr>
+        <w:tabs>
+          <w:tab w:val="num" w:pos="6480"/>
+        </w:tabs>
+        <w:ind w:left="6480" w:hanging="360"/>
+      </w:pPr>
+      <w:rPr>
+        <w:rFonts w:ascii="Wingdings" w:hAnsi="Wingdings" w:hint="default"/>
+        <w:sz w:val="20"/>
+      </w:rPr>
+    </w:lvl>
+  </w:abstractNum>
+  <w:abstractNum w:abstractNumId="2" w15:restartNumberingAfterBreak="0">
     <w:nsid w:val="12685FAF"/>
     <w:multiLevelType w:val="multilevel"/>
     <w:tmpl w:val="29CAB24A"/>
@@ -1365,7 +3112,7 @@
       </w:rPr>
     </w:lvl>
   </w:abstractNum>
-  <w:abstractNum w:abstractNumId="1" w15:restartNumberingAfterBreak="0">
+  <w:abstractNum w:abstractNumId="3" w15:restartNumberingAfterBreak="0">
     <w:nsid w:val="2D491167"/>
     <w:multiLevelType w:val="multilevel"/>
     <w:tmpl w:val="885CCAB0"/>
@@ -1514,7 +3261,7 @@
       </w:rPr>
     </w:lvl>
   </w:abstractNum>
-  <w:abstractNum w:abstractNumId="2" w15:restartNumberingAfterBreak="0">
+  <w:abstractNum w:abstractNumId="4" w15:restartNumberingAfterBreak="0">
     <w:nsid w:val="33B72DAB"/>
     <w:multiLevelType w:val="multilevel"/>
     <w:tmpl w:val="4C40C14C"/>
@@ -1663,7 +3410,7 @@
       </w:rPr>
     </w:lvl>
   </w:abstractNum>
-  <w:abstractNum w:abstractNumId="3" w15:restartNumberingAfterBreak="0">
+  <w:abstractNum w:abstractNumId="5" w15:restartNumberingAfterBreak="0">
     <w:nsid w:val="349565C8"/>
     <w:multiLevelType w:val="multilevel"/>
     <w:tmpl w:val="D59EB46A"/>
@@ -1812,7 +3559,7 @@
       </w:rPr>
     </w:lvl>
   </w:abstractNum>
-  <w:abstractNum w:abstractNumId="4" w15:restartNumberingAfterBreak="0">
+  <w:abstractNum w:abstractNumId="6" w15:restartNumberingAfterBreak="0">
     <w:nsid w:val="37CB3010"/>
     <w:multiLevelType w:val="multilevel"/>
     <w:tmpl w:val="1D2C6E3E"/>
@@ -1961,7 +3708,7 @@
       </w:rPr>
     </w:lvl>
   </w:abstractNum>
-  <w:abstractNum w:abstractNumId="5" w15:restartNumberingAfterBreak="0">
+  <w:abstractNum w:abstractNumId="7" w15:restartNumberingAfterBreak="0">
     <w:nsid w:val="499D52AC"/>
     <w:multiLevelType w:val="multilevel"/>
     <w:tmpl w:val="A7C0F4E0"/>
@@ -2110,7 +3857,7 @@
       </w:rPr>
     </w:lvl>
   </w:abstractNum>
-  <w:abstractNum w:abstractNumId="6" w15:restartNumberingAfterBreak="0">
+  <w:abstractNum w:abstractNumId="8" w15:restartNumberingAfterBreak="0">
     <w:nsid w:val="575D62F9"/>
     <w:multiLevelType w:val="multilevel"/>
     <w:tmpl w:val="720828C2"/>
@@ -2259,26 +4006,640 @@
       </w:rPr>
     </w:lvl>
   </w:abstractNum>
+  <w:abstractNum w:abstractNumId="9" w15:restartNumberingAfterBreak="0">
+    <w:nsid w:val="5EF406C9"/>
+    <w:multiLevelType w:val="multilevel"/>
+    <w:tmpl w:val="E2EC0AD0"/>
+    <w:lvl w:ilvl="0">
+      <w:start w:val="1"/>
+      <w:numFmt w:val="bullet"/>
+      <w:lvlText w:val=""/>
+      <w:lvlJc w:val="left"/>
+      <w:pPr>
+        <w:tabs>
+          <w:tab w:val="num" w:pos="720"/>
+        </w:tabs>
+        <w:ind w:left="720" w:hanging="360"/>
+      </w:pPr>
+      <w:rPr>
+        <w:rFonts w:ascii="Symbol" w:hAnsi="Symbol" w:hint="default"/>
+        <w:sz w:val="20"/>
+      </w:rPr>
+    </w:lvl>
+    <w:lvl w:ilvl="1" w:tentative="1">
+      <w:start w:val="1"/>
+      <w:numFmt w:val="bullet"/>
+      <w:lvlText w:val="o"/>
+      <w:lvlJc w:val="left"/>
+      <w:pPr>
+        <w:tabs>
+          <w:tab w:val="num" w:pos="1440"/>
+        </w:tabs>
+        <w:ind w:left="1440" w:hanging="360"/>
+      </w:pPr>
+      <w:rPr>
+        <w:rFonts w:ascii="Courier New" w:hAnsi="Courier New" w:hint="default"/>
+        <w:sz w:val="20"/>
+      </w:rPr>
+    </w:lvl>
+    <w:lvl w:ilvl="2" w:tentative="1">
+      <w:start w:val="1"/>
+      <w:numFmt w:val="bullet"/>
+      <w:lvlText w:val=""/>
+      <w:lvlJc w:val="left"/>
+      <w:pPr>
+        <w:tabs>
+          <w:tab w:val="num" w:pos="2160"/>
+        </w:tabs>
+        <w:ind w:left="2160" w:hanging="360"/>
+      </w:pPr>
+      <w:rPr>
+        <w:rFonts w:ascii="Wingdings" w:hAnsi="Wingdings" w:hint="default"/>
+        <w:sz w:val="20"/>
+      </w:rPr>
+    </w:lvl>
+    <w:lvl w:ilvl="3" w:tentative="1">
+      <w:start w:val="1"/>
+      <w:numFmt w:val="bullet"/>
+      <w:lvlText w:val=""/>
+      <w:lvlJc w:val="left"/>
+      <w:pPr>
+        <w:tabs>
+          <w:tab w:val="num" w:pos="2880"/>
+        </w:tabs>
+        <w:ind w:left="2880" w:hanging="360"/>
+      </w:pPr>
+      <w:rPr>
+        <w:rFonts w:ascii="Wingdings" w:hAnsi="Wingdings" w:hint="default"/>
+        <w:sz w:val="20"/>
+      </w:rPr>
+    </w:lvl>
+    <w:lvl w:ilvl="4" w:tentative="1">
+      <w:start w:val="1"/>
+      <w:numFmt w:val="bullet"/>
+      <w:lvlText w:val=""/>
+      <w:lvlJc w:val="left"/>
+      <w:pPr>
+        <w:tabs>
+          <w:tab w:val="num" w:pos="3600"/>
+        </w:tabs>
+        <w:ind w:left="3600" w:hanging="360"/>
+      </w:pPr>
+      <w:rPr>
+        <w:rFonts w:ascii="Wingdings" w:hAnsi="Wingdings" w:hint="default"/>
+        <w:sz w:val="20"/>
+      </w:rPr>
+    </w:lvl>
+    <w:lvl w:ilvl="5" w:tentative="1">
+      <w:start w:val="1"/>
+      <w:numFmt w:val="bullet"/>
+      <w:lvlText w:val=""/>
+      <w:lvlJc w:val="left"/>
+      <w:pPr>
+        <w:tabs>
+          <w:tab w:val="num" w:pos="4320"/>
+        </w:tabs>
+        <w:ind w:left="4320" w:hanging="360"/>
+      </w:pPr>
+      <w:rPr>
+        <w:rFonts w:ascii="Wingdings" w:hAnsi="Wingdings" w:hint="default"/>
+        <w:sz w:val="20"/>
+      </w:rPr>
+    </w:lvl>
+    <w:lvl w:ilvl="6" w:tentative="1">
+      <w:start w:val="1"/>
+      <w:numFmt w:val="bullet"/>
+      <w:lvlText w:val=""/>
+      <w:lvlJc w:val="left"/>
+      <w:pPr>
+        <w:tabs>
+          <w:tab w:val="num" w:pos="5040"/>
+        </w:tabs>
+        <w:ind w:left="5040" w:hanging="360"/>
+      </w:pPr>
+      <w:rPr>
+        <w:rFonts w:ascii="Wingdings" w:hAnsi="Wingdings" w:hint="default"/>
+        <w:sz w:val="20"/>
+      </w:rPr>
+    </w:lvl>
+    <w:lvl w:ilvl="7" w:tentative="1">
+      <w:start w:val="1"/>
+      <w:numFmt w:val="bullet"/>
+      <w:lvlText w:val=""/>
+      <w:lvlJc w:val="left"/>
+      <w:pPr>
+        <w:tabs>
+          <w:tab w:val="num" w:pos="5760"/>
+        </w:tabs>
+        <w:ind w:left="5760" w:hanging="360"/>
+      </w:pPr>
+      <w:rPr>
+        <w:rFonts w:ascii="Wingdings" w:hAnsi="Wingdings" w:hint="default"/>
+        <w:sz w:val="20"/>
+      </w:rPr>
+    </w:lvl>
+    <w:lvl w:ilvl="8" w:tentative="1">
+      <w:start w:val="1"/>
+      <w:numFmt w:val="bullet"/>
+      <w:lvlText w:val=""/>
+      <w:lvlJc w:val="left"/>
+      <w:pPr>
+        <w:tabs>
+          <w:tab w:val="num" w:pos="6480"/>
+        </w:tabs>
+        <w:ind w:left="6480" w:hanging="360"/>
+      </w:pPr>
+      <w:rPr>
+        <w:rFonts w:ascii="Wingdings" w:hAnsi="Wingdings" w:hint="default"/>
+        <w:sz w:val="20"/>
+      </w:rPr>
+    </w:lvl>
+  </w:abstractNum>
+  <w:abstractNum w:abstractNumId="10" w15:restartNumberingAfterBreak="0">
+    <w:nsid w:val="60056716"/>
+    <w:multiLevelType w:val="multilevel"/>
+    <w:tmpl w:val="18782186"/>
+    <w:lvl w:ilvl="0">
+      <w:start w:val="1"/>
+      <w:numFmt w:val="bullet"/>
+      <w:lvlText w:val=""/>
+      <w:lvlJc w:val="left"/>
+      <w:pPr>
+        <w:tabs>
+          <w:tab w:val="num" w:pos="720"/>
+        </w:tabs>
+        <w:ind w:left="720" w:hanging="360"/>
+      </w:pPr>
+      <w:rPr>
+        <w:rFonts w:ascii="Symbol" w:hAnsi="Symbol" w:hint="default"/>
+        <w:sz w:val="20"/>
+      </w:rPr>
+    </w:lvl>
+    <w:lvl w:ilvl="1" w:tentative="1">
+      <w:start w:val="1"/>
+      <w:numFmt w:val="bullet"/>
+      <w:lvlText w:val="o"/>
+      <w:lvlJc w:val="left"/>
+      <w:pPr>
+        <w:tabs>
+          <w:tab w:val="num" w:pos="1440"/>
+        </w:tabs>
+        <w:ind w:left="1440" w:hanging="360"/>
+      </w:pPr>
+      <w:rPr>
+        <w:rFonts w:ascii="Courier New" w:hAnsi="Courier New" w:hint="default"/>
+        <w:sz w:val="20"/>
+      </w:rPr>
+    </w:lvl>
+    <w:lvl w:ilvl="2" w:tentative="1">
+      <w:start w:val="1"/>
+      <w:numFmt w:val="bullet"/>
+      <w:lvlText w:val=""/>
+      <w:lvlJc w:val="left"/>
+      <w:pPr>
+        <w:tabs>
+          <w:tab w:val="num" w:pos="2160"/>
+        </w:tabs>
+        <w:ind w:left="2160" w:hanging="360"/>
+      </w:pPr>
+      <w:rPr>
+        <w:rFonts w:ascii="Wingdings" w:hAnsi="Wingdings" w:hint="default"/>
+        <w:sz w:val="20"/>
+      </w:rPr>
+    </w:lvl>
+    <w:lvl w:ilvl="3" w:tentative="1">
+      <w:start w:val="1"/>
+      <w:numFmt w:val="bullet"/>
+      <w:lvlText w:val=""/>
+      <w:lvlJc w:val="left"/>
+      <w:pPr>
+        <w:tabs>
+          <w:tab w:val="num" w:pos="2880"/>
+        </w:tabs>
+        <w:ind w:left="2880" w:hanging="360"/>
+      </w:pPr>
+      <w:rPr>
+        <w:rFonts w:ascii="Wingdings" w:hAnsi="Wingdings" w:hint="default"/>
+        <w:sz w:val="20"/>
+      </w:rPr>
+    </w:lvl>
+    <w:lvl w:ilvl="4" w:tentative="1">
+      <w:start w:val="1"/>
+      <w:numFmt w:val="bullet"/>
+      <w:lvlText w:val=""/>
+      <w:lvlJc w:val="left"/>
+      <w:pPr>
+        <w:tabs>
+          <w:tab w:val="num" w:pos="3600"/>
+        </w:tabs>
+        <w:ind w:left="3600" w:hanging="360"/>
+      </w:pPr>
+      <w:rPr>
+        <w:rFonts w:ascii="Wingdings" w:hAnsi="Wingdings" w:hint="default"/>
+        <w:sz w:val="20"/>
+      </w:rPr>
+    </w:lvl>
+    <w:lvl w:ilvl="5" w:tentative="1">
+      <w:start w:val="1"/>
+      <w:numFmt w:val="bullet"/>
+      <w:lvlText w:val=""/>
+      <w:lvlJc w:val="left"/>
+      <w:pPr>
+        <w:tabs>
+          <w:tab w:val="num" w:pos="4320"/>
+        </w:tabs>
+        <w:ind w:left="4320" w:hanging="360"/>
+      </w:pPr>
+      <w:rPr>
+        <w:rFonts w:ascii="Wingdings" w:hAnsi="Wingdings" w:hint="default"/>
+        <w:sz w:val="20"/>
+      </w:rPr>
+    </w:lvl>
+    <w:lvl w:ilvl="6" w:tentative="1">
+      <w:start w:val="1"/>
+      <w:numFmt w:val="bullet"/>
+      <w:lvlText w:val=""/>
+      <w:lvlJc w:val="left"/>
+      <w:pPr>
+        <w:tabs>
+          <w:tab w:val="num" w:pos="5040"/>
+        </w:tabs>
+        <w:ind w:left="5040" w:hanging="360"/>
+      </w:pPr>
+      <w:rPr>
+        <w:rFonts w:ascii="Wingdings" w:hAnsi="Wingdings" w:hint="default"/>
+        <w:sz w:val="20"/>
+      </w:rPr>
+    </w:lvl>
+    <w:lvl w:ilvl="7" w:tentative="1">
+      <w:start w:val="1"/>
+      <w:numFmt w:val="bullet"/>
+      <w:lvlText w:val=""/>
+      <w:lvlJc w:val="left"/>
+      <w:pPr>
+        <w:tabs>
+          <w:tab w:val="num" w:pos="5760"/>
+        </w:tabs>
+        <w:ind w:left="5760" w:hanging="360"/>
+      </w:pPr>
+      <w:rPr>
+        <w:rFonts w:ascii="Wingdings" w:hAnsi="Wingdings" w:hint="default"/>
+        <w:sz w:val="20"/>
+      </w:rPr>
+    </w:lvl>
+    <w:lvl w:ilvl="8" w:tentative="1">
+      <w:start w:val="1"/>
+      <w:numFmt w:val="bullet"/>
+      <w:lvlText w:val=""/>
+      <w:lvlJc w:val="left"/>
+      <w:pPr>
+        <w:tabs>
+          <w:tab w:val="num" w:pos="6480"/>
+        </w:tabs>
+        <w:ind w:left="6480" w:hanging="360"/>
+      </w:pPr>
+      <w:rPr>
+        <w:rFonts w:ascii="Wingdings" w:hAnsi="Wingdings" w:hint="default"/>
+        <w:sz w:val="20"/>
+      </w:rPr>
+    </w:lvl>
+  </w:abstractNum>
+  <w:abstractNum w:abstractNumId="11" w15:restartNumberingAfterBreak="0">
+    <w:nsid w:val="6B67203A"/>
+    <w:multiLevelType w:val="multilevel"/>
+    <w:tmpl w:val="30CED120"/>
+    <w:lvl w:ilvl="0">
+      <w:start w:val="1"/>
+      <w:numFmt w:val="bullet"/>
+      <w:lvlText w:val=""/>
+      <w:lvlJc w:val="left"/>
+      <w:pPr>
+        <w:tabs>
+          <w:tab w:val="num" w:pos="720"/>
+        </w:tabs>
+        <w:ind w:left="720" w:hanging="360"/>
+      </w:pPr>
+      <w:rPr>
+        <w:rFonts w:ascii="Symbol" w:hAnsi="Symbol" w:hint="default"/>
+        <w:sz w:val="20"/>
+      </w:rPr>
+    </w:lvl>
+    <w:lvl w:ilvl="1" w:tentative="1">
+      <w:start w:val="1"/>
+      <w:numFmt w:val="bullet"/>
+      <w:lvlText w:val="o"/>
+      <w:lvlJc w:val="left"/>
+      <w:pPr>
+        <w:tabs>
+          <w:tab w:val="num" w:pos="1440"/>
+        </w:tabs>
+        <w:ind w:left="1440" w:hanging="360"/>
+      </w:pPr>
+      <w:rPr>
+        <w:rFonts w:ascii="Courier New" w:hAnsi="Courier New" w:hint="default"/>
+        <w:sz w:val="20"/>
+      </w:rPr>
+    </w:lvl>
+    <w:lvl w:ilvl="2" w:tentative="1">
+      <w:start w:val="1"/>
+      <w:numFmt w:val="bullet"/>
+      <w:lvlText w:val=""/>
+      <w:lvlJc w:val="left"/>
+      <w:pPr>
+        <w:tabs>
+          <w:tab w:val="num" w:pos="2160"/>
+        </w:tabs>
+        <w:ind w:left="2160" w:hanging="360"/>
+      </w:pPr>
+      <w:rPr>
+        <w:rFonts w:ascii="Wingdings" w:hAnsi="Wingdings" w:hint="default"/>
+        <w:sz w:val="20"/>
+      </w:rPr>
+    </w:lvl>
+    <w:lvl w:ilvl="3" w:tentative="1">
+      <w:start w:val="1"/>
+      <w:numFmt w:val="bullet"/>
+      <w:lvlText w:val=""/>
+      <w:lvlJc w:val="left"/>
+      <w:pPr>
+        <w:tabs>
+          <w:tab w:val="num" w:pos="2880"/>
+        </w:tabs>
+        <w:ind w:left="2880" w:hanging="360"/>
+      </w:pPr>
+      <w:rPr>
+        <w:rFonts w:ascii="Wingdings" w:hAnsi="Wingdings" w:hint="default"/>
+        <w:sz w:val="20"/>
+      </w:rPr>
+    </w:lvl>
+    <w:lvl w:ilvl="4" w:tentative="1">
+      <w:start w:val="1"/>
+      <w:numFmt w:val="bullet"/>
+      <w:lvlText w:val=""/>
+      <w:lvlJc w:val="left"/>
+      <w:pPr>
+        <w:tabs>
+          <w:tab w:val="num" w:pos="3600"/>
+        </w:tabs>
+        <w:ind w:left="3600" w:hanging="360"/>
+      </w:pPr>
+      <w:rPr>
+        <w:rFonts w:ascii="Wingdings" w:hAnsi="Wingdings" w:hint="default"/>
+        <w:sz w:val="20"/>
+      </w:rPr>
+    </w:lvl>
+    <w:lvl w:ilvl="5" w:tentative="1">
+      <w:start w:val="1"/>
+      <w:numFmt w:val="bullet"/>
+      <w:lvlText w:val=""/>
+      <w:lvlJc w:val="left"/>
+      <w:pPr>
+        <w:tabs>
+          <w:tab w:val="num" w:pos="4320"/>
+        </w:tabs>
+        <w:ind w:left="4320" w:hanging="360"/>
+      </w:pPr>
+      <w:rPr>
+        <w:rFonts w:ascii="Wingdings" w:hAnsi="Wingdings" w:hint="default"/>
+        <w:sz w:val="20"/>
+      </w:rPr>
+    </w:lvl>
+    <w:lvl w:ilvl="6" w:tentative="1">
+      <w:start w:val="1"/>
+      <w:numFmt w:val="bullet"/>
+      <w:lvlText w:val=""/>
+      <w:lvlJc w:val="left"/>
+      <w:pPr>
+        <w:tabs>
+          <w:tab w:val="num" w:pos="5040"/>
+        </w:tabs>
+        <w:ind w:left="5040" w:hanging="360"/>
+      </w:pPr>
+      <w:rPr>
+        <w:rFonts w:ascii="Wingdings" w:hAnsi="Wingdings" w:hint="default"/>
+        <w:sz w:val="20"/>
+      </w:rPr>
+    </w:lvl>
+    <w:lvl w:ilvl="7" w:tentative="1">
+      <w:start w:val="1"/>
+      <w:numFmt w:val="bullet"/>
+      <w:lvlText w:val=""/>
+      <w:lvlJc w:val="left"/>
+      <w:pPr>
+        <w:tabs>
+          <w:tab w:val="num" w:pos="5760"/>
+        </w:tabs>
+        <w:ind w:left="5760" w:hanging="360"/>
+      </w:pPr>
+      <w:rPr>
+        <w:rFonts w:ascii="Wingdings" w:hAnsi="Wingdings" w:hint="default"/>
+        <w:sz w:val="20"/>
+      </w:rPr>
+    </w:lvl>
+    <w:lvl w:ilvl="8" w:tentative="1">
+      <w:start w:val="1"/>
+      <w:numFmt w:val="bullet"/>
+      <w:lvlText w:val=""/>
+      <w:lvlJc w:val="left"/>
+      <w:pPr>
+        <w:tabs>
+          <w:tab w:val="num" w:pos="6480"/>
+        </w:tabs>
+        <w:ind w:left="6480" w:hanging="360"/>
+      </w:pPr>
+      <w:rPr>
+        <w:rFonts w:ascii="Wingdings" w:hAnsi="Wingdings" w:hint="default"/>
+        <w:sz w:val="20"/>
+      </w:rPr>
+    </w:lvl>
+  </w:abstractNum>
+  <w:abstractNum w:abstractNumId="12" w15:restartNumberingAfterBreak="0">
+    <w:nsid w:val="6E021477"/>
+    <w:multiLevelType w:val="multilevel"/>
+    <w:tmpl w:val="BEA09F2A"/>
+    <w:lvl w:ilvl="0">
+      <w:start w:val="1"/>
+      <w:numFmt w:val="bullet"/>
+      <w:lvlText w:val=""/>
+      <w:lvlJc w:val="left"/>
+      <w:pPr>
+        <w:tabs>
+          <w:tab w:val="num" w:pos="720"/>
+        </w:tabs>
+        <w:ind w:left="720" w:hanging="360"/>
+      </w:pPr>
+      <w:rPr>
+        <w:rFonts w:ascii="Symbol" w:hAnsi="Symbol" w:hint="default"/>
+        <w:sz w:val="20"/>
+      </w:rPr>
+    </w:lvl>
+    <w:lvl w:ilvl="1" w:tentative="1">
+      <w:start w:val="1"/>
+      <w:numFmt w:val="bullet"/>
+      <w:lvlText w:val="o"/>
+      <w:lvlJc w:val="left"/>
+      <w:pPr>
+        <w:tabs>
+          <w:tab w:val="num" w:pos="1440"/>
+        </w:tabs>
+        <w:ind w:left="1440" w:hanging="360"/>
+      </w:pPr>
+      <w:rPr>
+        <w:rFonts w:ascii="Courier New" w:hAnsi="Courier New" w:hint="default"/>
+        <w:sz w:val="20"/>
+      </w:rPr>
+    </w:lvl>
+    <w:lvl w:ilvl="2" w:tentative="1">
+      <w:start w:val="1"/>
+      <w:numFmt w:val="bullet"/>
+      <w:lvlText w:val=""/>
+      <w:lvlJc w:val="left"/>
+      <w:pPr>
+        <w:tabs>
+          <w:tab w:val="num" w:pos="2160"/>
+        </w:tabs>
+        <w:ind w:left="2160" w:hanging="360"/>
+      </w:pPr>
+      <w:rPr>
+        <w:rFonts w:ascii="Wingdings" w:hAnsi="Wingdings" w:hint="default"/>
+        <w:sz w:val="20"/>
+      </w:rPr>
+    </w:lvl>
+    <w:lvl w:ilvl="3" w:tentative="1">
+      <w:start w:val="1"/>
+      <w:numFmt w:val="bullet"/>
+      <w:lvlText w:val=""/>
+      <w:lvlJc w:val="left"/>
+      <w:pPr>
+        <w:tabs>
+          <w:tab w:val="num" w:pos="2880"/>
+        </w:tabs>
+        <w:ind w:left="2880" w:hanging="360"/>
+      </w:pPr>
+      <w:rPr>
+        <w:rFonts w:ascii="Wingdings" w:hAnsi="Wingdings" w:hint="default"/>
+        <w:sz w:val="20"/>
+      </w:rPr>
+    </w:lvl>
+    <w:lvl w:ilvl="4" w:tentative="1">
+      <w:start w:val="1"/>
+      <w:numFmt w:val="bullet"/>
+      <w:lvlText w:val=""/>
+      <w:lvlJc w:val="left"/>
+      <w:pPr>
+        <w:tabs>
+          <w:tab w:val="num" w:pos="3600"/>
+        </w:tabs>
+        <w:ind w:left="3600" w:hanging="360"/>
+      </w:pPr>
+      <w:rPr>
+        <w:rFonts w:ascii="Wingdings" w:hAnsi="Wingdings" w:hint="default"/>
+        <w:sz w:val="20"/>
+      </w:rPr>
+    </w:lvl>
+    <w:lvl w:ilvl="5" w:tentative="1">
+      <w:start w:val="1"/>
+      <w:numFmt w:val="bullet"/>
+      <w:lvlText w:val=""/>
+      <w:lvlJc w:val="left"/>
+      <w:pPr>
+        <w:tabs>
+          <w:tab w:val="num" w:pos="4320"/>
+        </w:tabs>
+        <w:ind w:left="4320" w:hanging="360"/>
+      </w:pPr>
+      <w:rPr>
+        <w:rFonts w:ascii="Wingdings" w:hAnsi="Wingdings" w:hint="default"/>
+        <w:sz w:val="20"/>
+      </w:rPr>
+    </w:lvl>
+    <w:lvl w:ilvl="6" w:tentative="1">
+      <w:start w:val="1"/>
+      <w:numFmt w:val="bullet"/>
+      <w:lvlText w:val=""/>
+      <w:lvlJc w:val="left"/>
+      <w:pPr>
+        <w:tabs>
+          <w:tab w:val="num" w:pos="5040"/>
+        </w:tabs>
+        <w:ind w:left="5040" w:hanging="360"/>
+      </w:pPr>
+      <w:rPr>
+        <w:rFonts w:ascii="Wingdings" w:hAnsi="Wingdings" w:hint="default"/>
+        <w:sz w:val="20"/>
+      </w:rPr>
+    </w:lvl>
+    <w:lvl w:ilvl="7" w:tentative="1">
+      <w:start w:val="1"/>
+      <w:numFmt w:val="bullet"/>
+      <w:lvlText w:val=""/>
+      <w:lvlJc w:val="left"/>
+      <w:pPr>
+        <w:tabs>
+          <w:tab w:val="num" w:pos="5760"/>
+        </w:tabs>
+        <w:ind w:left="5760" w:hanging="360"/>
+      </w:pPr>
+      <w:rPr>
+        <w:rFonts w:ascii="Wingdings" w:hAnsi="Wingdings" w:hint="default"/>
+        <w:sz w:val="20"/>
+      </w:rPr>
+    </w:lvl>
+    <w:lvl w:ilvl="8" w:tentative="1">
+      <w:start w:val="1"/>
+      <w:numFmt w:val="bullet"/>
+      <w:lvlText w:val=""/>
+      <w:lvlJc w:val="left"/>
+      <w:pPr>
+        <w:tabs>
+          <w:tab w:val="num" w:pos="6480"/>
+        </w:tabs>
+        <w:ind w:left="6480" w:hanging="360"/>
+      </w:pPr>
+      <w:rPr>
+        <w:rFonts w:ascii="Wingdings" w:hAnsi="Wingdings" w:hint="default"/>
+        <w:sz w:val="20"/>
+      </w:rPr>
+    </w:lvl>
+  </w:abstractNum>
   <w:num w:numId="1" w16cid:durableId="1884488251">
+    <w:abstractNumId w:val="8"/>
+  </w:num>
+  <w:num w:numId="2" w16cid:durableId="1875799922">
     <w:abstractNumId w:val="6"/>
   </w:num>
-  <w:num w:numId="2" w16cid:durableId="1875799922">
+  <w:num w:numId="3" w16cid:durableId="2069959245">
     <w:abstractNumId w:val="4"/>
   </w:num>
-  <w:num w:numId="3" w16cid:durableId="2069959245">
+  <w:num w:numId="4" w16cid:durableId="1869442786">
+    <w:abstractNumId w:val="7"/>
+  </w:num>
+  <w:num w:numId="5" w16cid:durableId="832380984">
     <w:abstractNumId w:val="2"/>
   </w:num>
-  <w:num w:numId="4" w16cid:durableId="1869442786">
+  <w:num w:numId="6" w16cid:durableId="652876697">
+    <w:abstractNumId w:val="3"/>
+  </w:num>
+  <w:num w:numId="7" w16cid:durableId="1760830974">
     <w:abstractNumId w:val="5"/>
   </w:num>
-  <w:num w:numId="5" w16cid:durableId="832380984">
+  <w:num w:numId="8" w16cid:durableId="419108517">
+    <w:abstractNumId w:val="9"/>
+  </w:num>
+  <w:num w:numId="9" w16cid:durableId="830683202">
+    <w:abstractNumId w:val="11"/>
+  </w:num>
+  <w:num w:numId="10" w16cid:durableId="1337805730">
+    <w:abstractNumId w:val="12"/>
+  </w:num>
+  <w:num w:numId="11" w16cid:durableId="1278832677">
+    <w:abstractNumId w:val="1"/>
+  </w:num>
+  <w:num w:numId="12" w16cid:durableId="1049261706">
     <w:abstractNumId w:val="0"/>
   </w:num>
-  <w:num w:numId="6" w16cid:durableId="652876697">
-    <w:abstractNumId w:val="1"/>
-  </w:num>
-  <w:num w:numId="7" w16cid:durableId="1760830974">
-    <w:abstractNumId w:val="3"/>
+  <w:num w:numId="13" w16cid:durableId="1136067502">
+    <w:abstractNumId w:val="10"/>
   </w:num>
 </w:numbering>
 </file>
@@ -2887,7 +5248,6 @@
   <w:style w:type="character" w:default="1" w:styleId="DefaultParagraphFont">
     <w:name w:val="Default Paragraph Font"/>
     <w:uiPriority w:val="1"/>
-    <w:semiHidden/>
     <w:unhideWhenUsed/>
   </w:style>
   <w:style w:type="table" w:default="1" w:styleId="TableNormal">
@@ -3264,6 +5624,29 @@
     <w:uiPriority w:val="99"/>
     <w:rsid w:val="003B745B"/>
   </w:style>
+  <w:style w:type="character" w:styleId="Hyperlink">
+    <w:name w:val="Hyperlink"/>
+    <w:basedOn w:val="DefaultParagraphFont"/>
+    <w:uiPriority w:val="99"/>
+    <w:unhideWhenUsed/>
+    <w:rsid w:val="00F00BC7"/>
+    <w:rPr>
+      <w:color w:val="0000FF" w:themeColor="hyperlink"/>
+      <w:u w:val="single"/>
+    </w:rPr>
+  </w:style>
+  <w:style w:type="character" w:styleId="UnresolvedMention">
+    <w:name w:val="Unresolved Mention"/>
+    <w:basedOn w:val="DefaultParagraphFont"/>
+    <w:uiPriority w:val="99"/>
+    <w:semiHidden/>
+    <w:unhideWhenUsed/>
+    <w:rsid w:val="00F00BC7"/>
+    <w:rPr>
+      <w:color w:val="605E5C"/>
+      <w:shd w:val="clear" w:color="auto" w:fill="E1DFDD"/>
+    </w:rPr>
+  </w:style>
 </w:styles>
 </file>
 

</xml_diff>

<commit_message>
Finish update and delete logic for posts
</commit_message>
<xml_diff>
--- a/AI_usage.docx
+++ b/AI_usage.docx
@@ -102,7 +102,23 @@
                 <w:b/>
                 <w:bCs/>
               </w:rPr>
-              <w:t xml:space="preserve">Use an auto-increment ID as the primary key, and make </w:t>
+              <w:t xml:space="preserve">Use an auto-increment ID as the primary </w:t>
+            </w:r>
+            <w:proofErr w:type="gramStart"/>
+            <w:r>
+              <w:rPr>
+                <w:b/>
+                <w:bCs/>
+              </w:rPr>
+              <w:t>key, and</w:t>
+            </w:r>
+            <w:proofErr w:type="gramEnd"/>
+            <w:r>
+              <w:rPr>
+                <w:b/>
+                <w:bCs/>
+              </w:rPr>
+              <w:t xml:space="preserve"> make </w:t>
             </w:r>
             <w:proofErr w:type="spellStart"/>
             <w:r>
@@ -124,7 +140,7 @@
           <w:p>
             <w:r>
               <w:pict w14:anchorId="4BB4779D">
-                <v:rect id="_x0000_i1025" style="width:0;height:1.5pt" o:hralign="center" o:hrstd="t" o:hr="t" fillcolor="#a0a0a0" stroked="f"/>
+                <v:rect id="_x0000_i1181" style="width:0;height:1.5pt" o:hralign="center" o:hrstd="t" o:hr="t" fillcolor="#a0a0a0" stroked="f"/>
               </w:pict>
             </w:r>
           </w:p>
@@ -174,7 +190,7 @@
           <w:p>
             <w:r>
               <w:pict w14:anchorId="655DA7A3">
-                <v:rect id="_x0000_i1026" style="width:0;height:1.5pt" o:hralign="center" o:hrstd="t" o:hr="t" fillcolor="#a0a0a0" stroked="f"/>
+                <v:rect id="_x0000_i1182" style="width:0;height:1.5pt" o:hralign="center" o:hrstd="t" o:hr="t" fillcolor="#a0a0a0" stroked="f"/>
               </w:pict>
             </w:r>
           </w:p>
@@ -331,7 +347,7 @@
           <w:p>
             <w:r>
               <w:pict w14:anchorId="54F4FDBE">
-                <v:rect id="_x0000_i1027" style="width:0;height:1.5pt" o:hralign="center" o:hrstd="t" o:hr="t" fillcolor="#a0a0a0" stroked="f"/>
+                <v:rect id="_x0000_i1183" style="width:0;height:1.5pt" o:hralign="center" o:hrstd="t" o:hr="t" fillcolor="#a0a0a0" stroked="f"/>
               </w:pict>
             </w:r>
           </w:p>
@@ -471,7 +487,15 @@
           <w:p>
             <w:r>
               <w:lastRenderedPageBreak/>
-              <w:t xml:space="preserve">This tightly couples </w:t>
+              <w:t xml:space="preserve">This tightly </w:t>
+            </w:r>
+            <w:proofErr w:type="gramStart"/>
+            <w:r>
+              <w:t>couples</w:t>
+            </w:r>
+            <w:proofErr w:type="gramEnd"/>
+            <w:r>
+              <w:t xml:space="preserve"> </w:t>
             </w:r>
             <w:r>
               <w:rPr>
@@ -497,7 +521,7 @@
           <w:p>
             <w:r>
               <w:pict w14:anchorId="55B74095">
-                <v:rect id="_x0000_i1028" style="width:0;height:1.5pt" o:hralign="center" o:hrstd="t" o:hr="t" fillcolor="#a0a0a0" stroked="f"/>
+                <v:rect id="_x0000_i1184" style="width:0;height:1.5pt" o:hralign="center" o:hrstd="t" o:hr="t" fillcolor="#a0a0a0" stroked="f"/>
               </w:pict>
             </w:r>
           </w:p>
@@ -601,7 +625,7 @@
           <w:p>
             <w:r>
               <w:pict w14:anchorId="723576CF">
-                <v:rect id="_x0000_i1029" style="width:0;height:1.5pt" o:hralign="center" o:hrstd="t" o:hr="t" fillcolor="#a0a0a0" stroked="f"/>
+                <v:rect id="_x0000_i1185" style="width:0;height:1.5pt" o:hralign="center" o:hrstd="t" o:hr="t" fillcolor="#a0a0a0" stroked="f"/>
               </w:pict>
             </w:r>
           </w:p>
@@ -635,8 +659,13 @@
             </w:r>
             <w:proofErr w:type="spellEnd"/>
             <w:r>
-              <w:t>) VALUES ('Music');</w:t>
-            </w:r>
+              <w:t>) VALUES ('Music'</w:t>
+            </w:r>
+            <w:proofErr w:type="gramStart"/>
+            <w:r>
+              <w:t>);</w:t>
+            </w:r>
+            <w:proofErr w:type="gramEnd"/>
           </w:p>
           <w:p>
             <w:r>
@@ -661,8 +690,13 @@
             </w:r>
           </w:p>
           <w:p>
-            <w:r>
-              <w:t xml:space="preserve">So you still get </w:t>
+            <w:proofErr w:type="gramStart"/>
+            <w:r>
+              <w:t>So</w:t>
+            </w:r>
+            <w:proofErr w:type="gramEnd"/>
+            <w:r>
+              <w:t xml:space="preserve"> you still get </w:t>
             </w:r>
             <w:r>
               <w:rPr>
@@ -678,7 +712,7 @@
           <w:p>
             <w:r>
               <w:pict w14:anchorId="081BC582">
-                <v:rect id="_x0000_i1030" style="width:0;height:1.5pt" o:hralign="center" o:hrstd="t" o:hr="t" fillcolor="#a0a0a0" stroked="f"/>
+                <v:rect id="_x0000_i1186" style="width:0;height:1.5pt" o:hralign="center" o:hrstd="t" o:hr="t" fillcolor="#a0a0a0" stroked="f"/>
               </w:pict>
             </w:r>
           </w:p>
@@ -863,7 +897,7 @@
           <w:p>
             <w:r>
               <w:pict w14:anchorId="2C74CBB1">
-                <v:rect id="_x0000_i1031" style="width:0;height:1.5pt" o:hralign="center" o:hrstd="t" o:hr="t" fillcolor="#a0a0a0" stroked="f"/>
+                <v:rect id="_x0000_i1187" style="width:0;height:1.5pt" o:hralign="center" o:hrstd="t" o:hr="t" fillcolor="#a0a0a0" stroked="f"/>
               </w:pict>
             </w:r>
           </w:p>
@@ -1129,7 +1163,7 @@
             <w:r>
               <w:lastRenderedPageBreak/>
               <w:pict w14:anchorId="17B71960">
-                <v:rect id="_x0000_i1032" style="width:0;height:1.5pt" o:hralign="center" o:hrstd="t" o:hr="t" fillcolor="#a0a0a0" stroked="f"/>
+                <v:rect id="_x0000_i1188" style="width:0;height:1.5pt" o:hralign="center" o:hrstd="t" o:hr="t" fillcolor="#a0a0a0" stroked="f"/>
               </w:pict>
             </w:r>
           </w:p>
@@ -1278,7 +1312,7 @@
                 <w:bCs/>
               </w:rPr>
               <w:pict w14:anchorId="015BB02C">
-                <v:rect id="_x0000_i1033" style="width:0;height:1.5pt" o:hralign="center" o:hrstd="t" o:hr="t" fillcolor="#a0a0a0" stroked="f"/>
+                <v:rect id="_x0000_i1189" style="width:0;height:1.5pt" o:hralign="center" o:hrstd="t" o:hr="t" fillcolor="#a0a0a0" stroked="f"/>
               </w:pict>
             </w:r>
           </w:p>
@@ -1368,7 +1402,7 @@
                 <w:bCs/>
               </w:rPr>
               <w:pict w14:anchorId="35823DA2">
-                <v:rect id="_x0000_i1034" style="width:0;height:1.5pt" o:hralign="center" o:hrstd="t" o:hr="t" fillcolor="#a0a0a0" stroked="f"/>
+                <v:rect id="_x0000_i1190" style="width:0;height:1.5pt" o:hralign="center" o:hrstd="t" o:hr="t" fillcolor="#a0a0a0" stroked="f"/>
               </w:pict>
             </w:r>
           </w:p>
@@ -1434,6 +1468,7 @@
               <w:t xml:space="preserve">: This is a fantastic step-by-step guide. It explains how to structure a project, handle JSON payloads, and utilize the </w:t>
             </w:r>
             <w:proofErr w:type="spellStart"/>
+            <w:proofErr w:type="gramStart"/>
             <w:r>
               <w:rPr>
                 <w:b/>
@@ -1442,6 +1477,7 @@
               <w:t>chi.URLParam</w:t>
             </w:r>
             <w:proofErr w:type="spellEnd"/>
+            <w:proofErr w:type="gramEnd"/>
             <w:r>
               <w:rPr>
                 <w:b/>
@@ -1492,7 +1528,7 @@
                 <w:bCs/>
               </w:rPr>
               <w:pict w14:anchorId="60834BCA">
-                <v:rect id="_x0000_i1035" style="width:0;height:1.5pt" o:hralign="center" o:hrstd="t" o:hr="t" fillcolor="#a0a0a0" stroked="f"/>
+                <v:rect id="_x0000_i1191" style="width:0;height:1.5pt" o:hralign="center" o:hrstd="t" o:hr="t" fillcolor="#a0a0a0" stroked="f"/>
               </w:pict>
             </w:r>
           </w:p>
@@ -1614,7 +1650,7 @@
                 <w:bCs/>
               </w:rPr>
               <w:pict w14:anchorId="27FF64D1">
-                <v:rect id="_x0000_i1036" style="width:0;height:1.5pt" o:hralign="center" o:hrstd="t" o:hr="t" fillcolor="#a0a0a0" stroked="f"/>
+                <v:rect id="_x0000_i1192" style="width:0;height:1.5pt" o:hralign="center" o:hrstd="t" o:hr="t" fillcolor="#a0a0a0" stroked="f"/>
               </w:pict>
             </w:r>
           </w:p>
@@ -1753,6 +1789,7 @@
                     </w:rPr>
                   </w:pPr>
                   <w:proofErr w:type="spellStart"/>
+                  <w:proofErr w:type="gramStart"/>
                   <w:r>
                     <w:rPr>
                       <w:b/>
@@ -1761,6 +1798,7 @@
                     <w:t>r.Route</w:t>
                   </w:r>
                   <w:proofErr w:type="spellEnd"/>
+                  <w:proofErr w:type="gramEnd"/>
                   <w:r>
                     <w:rPr>
                       <w:b/>
@@ -1841,6 +1879,7 @@
                     </w:rPr>
                   </w:pPr>
                   <w:proofErr w:type="spellStart"/>
+                  <w:proofErr w:type="gramStart"/>
                   <w:r>
                     <w:rPr>
                       <w:b/>
@@ -1849,6 +1888,7 @@
                     <w:t>r.With</w:t>
                   </w:r>
                   <w:proofErr w:type="spellEnd"/>
+                  <w:proofErr w:type="gramEnd"/>
                   <w:r>
                     <w:rPr>
                       <w:b/>
@@ -1929,6 +1969,7 @@
                     </w:rPr>
                   </w:pPr>
                   <w:proofErr w:type="spellStart"/>
+                  <w:proofErr w:type="gramStart"/>
                   <w:r>
                     <w:rPr>
                       <w:b/>
@@ -1937,6 +1978,7 @@
                     <w:t>r.Mount</w:t>
                   </w:r>
                   <w:proofErr w:type="spellEnd"/>
+                  <w:proofErr w:type="gramEnd"/>
                   <w:r>
                     <w:rPr>
                       <w:b/>
@@ -1967,6 +2009,7 @@
                     </w:rPr>
                   </w:pPr>
                   <w:proofErr w:type="spellStart"/>
+                  <w:proofErr w:type="gramStart"/>
                   <w:r>
                     <w:rPr>
                       <w:b/>
@@ -1975,6 +2018,7 @@
                     <w:t>Lets</w:t>
                   </w:r>
                   <w:proofErr w:type="spellEnd"/>
+                  <w:proofErr w:type="gramEnd"/>
                   <w:r>
                     <w:rPr>
                       <w:b/>
@@ -2042,7 +2086,23 @@
                 <w:b/>
                 <w:bCs/>
               </w:rPr>
-              <w:t>Here are the most highly-regarded resources for each part of your application.</w:t>
+              <w:t xml:space="preserve">Here are the most </w:t>
+            </w:r>
+            <w:proofErr w:type="gramStart"/>
+            <w:r>
+              <w:rPr>
+                <w:b/>
+                <w:bCs/>
+              </w:rPr>
+              <w:t>highly-regarded</w:t>
+            </w:r>
+            <w:proofErr w:type="gramEnd"/>
+            <w:r>
+              <w:rPr>
+                <w:b/>
+                <w:bCs/>
+              </w:rPr>
+              <w:t xml:space="preserve"> resources for each part of your application.</w:t>
             </w:r>
           </w:p>
           <w:p>
@@ -2058,7 +2118,7 @@
                 <w:bCs/>
               </w:rPr>
               <w:pict w14:anchorId="72450F41">
-                <v:rect id="_x0000_i1037" style="width:0;height:1.5pt" o:hralign="center" o:hrstd="t" o:hr="t" fillcolor="#a0a0a0" stroked="f"/>
+                <v:rect id="_x0000_i1193" style="width:0;height:1.5pt" o:hralign="center" o:hrstd="t" o:hr="t" fillcolor="#a0a0a0" stroked="f"/>
               </w:pict>
             </w:r>
           </w:p>
@@ -2118,7 +2178,23 @@
                 <w:b/>
                 <w:bCs/>
               </w:rPr>
-              <w:t>: (Free) One of the best resources for Go. It teaches you how to build professional-grade Go applications by writing tests first.</w:t>
+              <w:t xml:space="preserve">: (Free) One of the best resources for Go. It teaches you how to build </w:t>
+            </w:r>
+            <w:proofErr w:type="gramStart"/>
+            <w:r>
+              <w:rPr>
+                <w:b/>
+                <w:bCs/>
+              </w:rPr>
+              <w:t>professional-grade</w:t>
+            </w:r>
+            <w:proofErr w:type="gramEnd"/>
+            <w:r>
+              <w:rPr>
+                <w:b/>
+                <w:bCs/>
+              </w:rPr>
+              <w:t xml:space="preserve"> Go applications by writing tests first.</w:t>
             </w:r>
           </w:p>
           <w:p>
@@ -2200,7 +2276,7 @@
                 <w:bCs/>
               </w:rPr>
               <w:pict w14:anchorId="5E67256D">
-                <v:rect id="_x0000_i1038" style="width:0;height:1.5pt" o:hralign="center" o:hrstd="t" o:hr="t" fillcolor="#a0a0a0" stroked="f"/>
+                <v:rect id="_x0000_i1194" style="width:0;height:1.5pt" o:hralign="center" o:hrstd="t" o:hr="t" fillcolor="#a0a0a0" stroked="f"/>
               </w:pict>
             </w:r>
           </w:p>
@@ -2350,7 +2426,7 @@
                 <w:bCs/>
               </w:rPr>
               <w:pict w14:anchorId="3613A755">
-                <v:rect id="_x0000_i1039" style="width:0;height:1.5pt" o:hralign="center" o:hrstd="t" o:hr="t" fillcolor="#a0a0a0" stroked="f"/>
+                <v:rect id="_x0000_i1195" style="width:0;height:1.5pt" o:hralign="center" o:hrstd="t" o:hr="t" fillcolor="#a0a0a0" stroked="f"/>
               </w:pict>
             </w:r>
           </w:p>
@@ -2451,7 +2527,25 @@
                   <w:b/>
                   <w:bCs/>
                 </w:rPr>
-                <w:t>: How To Build a Go Web API with JSON</w:t>
+                <w:t xml:space="preserve">: How </w:t>
+              </w:r>
+              <w:proofErr w:type="gramStart"/>
+              <w:r>
+                <w:rPr>
+                  <w:rStyle w:val="Hyperlink"/>
+                  <w:b/>
+                  <w:bCs/>
+                </w:rPr>
+                <w:t>To</w:t>
+              </w:r>
+              <w:proofErr w:type="gramEnd"/>
+              <w:r>
+                <w:rPr>
+                  <w:rStyle w:val="Hyperlink"/>
+                  <w:b/>
+                  <w:bCs/>
+                </w:rPr>
+                <w:t xml:space="preserve"> Build a Go Web API with JSON</w:t>
               </w:r>
             </w:hyperlink>
             <w:r>
@@ -2703,7 +2797,7 @@
                 <w:bCs/>
               </w:rPr>
               <w:pict w14:anchorId="398AC115">
-                <v:rect id="_x0000_i1040" style="width:0;height:1.5pt" o:hralign="center" o:hrstd="t" o:hr="t" fillcolor="#a0a0a0" stroked="f"/>
+                <v:rect id="_x0000_i1196" style="width:0;height:1.5pt" o:hralign="center" o:hrstd="t" o:hr="t" fillcolor="#a0a0a0" stroked="f"/>
               </w:pict>
             </w:r>
           </w:p>
@@ -2833,7 +2927,23 @@
                 <w:b/>
                 <w:bCs/>
               </w:rPr>
-              <w:t>SQL Commands: The syntax remains exactly the same (e.g., using $1, $2 placeholders).</w:t>
+              <w:t xml:space="preserve">SQL Commands: The syntax remains </w:t>
+            </w:r>
+            <w:proofErr w:type="gramStart"/>
+            <w:r>
+              <w:rPr>
+                <w:b/>
+                <w:bCs/>
+              </w:rPr>
+              <w:t>exactly the same</w:t>
+            </w:r>
+            <w:proofErr w:type="gramEnd"/>
+            <w:r>
+              <w:rPr>
+                <w:b/>
+                <w:bCs/>
+              </w:rPr>
+              <w:t xml:space="preserve"> (e.g., using $1, $2 placeholders).</w:t>
             </w:r>
           </w:p>
           <w:p>
@@ -2855,6 +2965,7 @@
               <w:t xml:space="preserve">Implementation: You only change the import and the </w:t>
             </w:r>
             <w:proofErr w:type="spellStart"/>
+            <w:proofErr w:type="gramStart"/>
             <w:r>
               <w:rPr>
                 <w:b/>
@@ -2863,6 +2974,7 @@
               <w:t>sql.Open</w:t>
             </w:r>
             <w:proofErr w:type="spellEnd"/>
+            <w:proofErr w:type="gramEnd"/>
             <w:r>
               <w:rPr>
                 <w:b/>
@@ -3090,9 +3202,26 @@
                 <w:b/>
                 <w:bCs/>
               </w:rPr>
-              <w:t xml:space="preserve">, _ := </w:t>
+              <w:t xml:space="preserve">, </w:t>
+            </w:r>
+            <w:proofErr w:type="gramStart"/>
+            <w:r>
+              <w:rPr>
+                <w:b/>
+                <w:bCs/>
+              </w:rPr>
+              <w:t>_ :</w:t>
+            </w:r>
+            <w:proofErr w:type="gramEnd"/>
+            <w:r>
+              <w:rPr>
+                <w:b/>
+                <w:bCs/>
+              </w:rPr>
+              <w:t xml:space="preserve">= </w:t>
             </w:r>
             <w:proofErr w:type="spellStart"/>
+            <w:proofErr w:type="gramStart"/>
             <w:r>
               <w:rPr>
                 <w:b/>
@@ -3101,6 +3230,7 @@
               <w:t>sql.Open</w:t>
             </w:r>
             <w:proofErr w:type="spellEnd"/>
+            <w:proofErr w:type="gramEnd"/>
             <w:r>
               <w:rPr>
                 <w:b/>
@@ -3170,7 +3300,7 @@
                 <w:bCs/>
               </w:rPr>
               <w:pict w14:anchorId="1B1E2310">
-                <v:rect id="_x0000_i1041" style="width:0;height:1.5pt" o:hralign="center" o:hrstd="t" o:hr="t" fillcolor="#a0a0a0" stroked="f"/>
+                <v:rect id="_x0000_i1197" style="width:0;height:1.5pt" o:hralign="center" o:hrstd="t" o:hr="t" fillcolor="#a0a0a0" stroked="f"/>
               </w:pict>
             </w:r>
           </w:p>
@@ -3457,6 +3587,7 @@
                     </w:rPr>
                   </w:pPr>
                   <w:proofErr w:type="spellStart"/>
+                  <w:proofErr w:type="gramStart"/>
                   <w:r>
                     <w:rPr>
                       <w:b/>
@@ -3465,6 +3596,7 @@
                     <w:t>sql.Open</w:t>
                   </w:r>
                   <w:proofErr w:type="spellEnd"/>
+                  <w:proofErr w:type="gramEnd"/>
                   <w:r>
                     <w:rPr>
                       <w:b/>
@@ -3495,6 +3627,7 @@
                     </w:rPr>
                   </w:pPr>
                   <w:proofErr w:type="spellStart"/>
+                  <w:proofErr w:type="gramStart"/>
                   <w:r>
                     <w:rPr>
                       <w:b/>
@@ -3503,6 +3636,7 @@
                     <w:t>pgx.Connect</w:t>
                   </w:r>
                   <w:proofErr w:type="spellEnd"/>
+                  <w:proofErr w:type="gramEnd"/>
                   <w:r>
                     <w:rPr>
                       <w:b/>
@@ -3511,6 +3645,7 @@
                     <w:t xml:space="preserve">() or </w:t>
                   </w:r>
                   <w:proofErr w:type="spellStart"/>
+                  <w:proofErr w:type="gramStart"/>
                   <w:r>
                     <w:rPr>
                       <w:b/>
@@ -3519,6 +3654,7 @@
                     <w:t>pgxpool.New</w:t>
                   </w:r>
                   <w:proofErr w:type="spellEnd"/>
+                  <w:proofErr w:type="gramEnd"/>
                   <w:r>
                     <w:rPr>
                       <w:b/>
@@ -3799,6 +3935,7 @@
                     </w:rPr>
                   </w:pPr>
                   <w:proofErr w:type="spellStart"/>
+                  <w:proofErr w:type="gramStart"/>
                   <w:r>
                     <w:rPr>
                       <w:b/>
@@ -3807,6 +3944,7 @@
                     <w:t>rows.Scan</w:t>
                   </w:r>
                   <w:proofErr w:type="spellEnd"/>
+                  <w:proofErr w:type="gramEnd"/>
                   <w:r>
                     <w:rPr>
                       <w:b/>
@@ -3837,6 +3975,7 @@
                     </w:rPr>
                   </w:pPr>
                   <w:proofErr w:type="spellStart"/>
+                  <w:proofErr w:type="gramStart"/>
                   <w:r>
                     <w:rPr>
                       <w:b/>
@@ -3845,6 +3984,7 @@
                     <w:t>rows.Scan</w:t>
                   </w:r>
                   <w:proofErr w:type="spellEnd"/>
+                  <w:proofErr w:type="gramEnd"/>
                   <w:r>
                     <w:rPr>
                       <w:b/>
@@ -4025,6 +4165,7 @@
                     <w:t xml:space="preserve">Requires </w:t>
                   </w:r>
                   <w:proofErr w:type="spellStart"/>
+                  <w:proofErr w:type="gramStart"/>
                   <w:r>
                     <w:rPr>
                       <w:b/>
@@ -4033,6 +4174,7 @@
                     <w:t>pq.Array</w:t>
                   </w:r>
                   <w:proofErr w:type="spellEnd"/>
+                  <w:proofErr w:type="gramEnd"/>
                   <w:r>
                     <w:rPr>
                       <w:b/>
@@ -4104,7 +4246,39 @@
                 <w:b/>
                 <w:bCs/>
               </w:rPr>
-              <w:t>Direct Type Mapping: You can pass a Go slice []string directly into a query for a Postgres TEXT[] column. In lib/</w:t>
+              <w:t xml:space="preserve">Direct Type Mapping: You can pass a Go slice </w:t>
+            </w:r>
+            <w:proofErr w:type="gramStart"/>
+            <w:r>
+              <w:rPr>
+                <w:b/>
+                <w:bCs/>
+              </w:rPr>
+              <w:t>[]string</w:t>
+            </w:r>
+            <w:proofErr w:type="gramEnd"/>
+            <w:r>
+              <w:rPr>
+                <w:b/>
+                <w:bCs/>
+              </w:rPr>
+              <w:t xml:space="preserve"> directly into a query for a Postgres </w:t>
+            </w:r>
+            <w:proofErr w:type="gramStart"/>
+            <w:r>
+              <w:rPr>
+                <w:b/>
+                <w:bCs/>
+              </w:rPr>
+              <w:t>TEXT[</w:t>
+            </w:r>
+            <w:proofErr w:type="gramEnd"/>
+            <w:r>
+              <w:rPr>
+                <w:b/>
+                <w:bCs/>
+              </w:rPr>
+              <w:t>] column. In lib/</w:t>
             </w:r>
             <w:proofErr w:type="spellStart"/>
             <w:r>
@@ -4123,6 +4297,7 @@
               <w:t xml:space="preserve">, you must wrap it in </w:t>
             </w:r>
             <w:proofErr w:type="spellStart"/>
+            <w:proofErr w:type="gramStart"/>
             <w:r>
               <w:rPr>
                 <w:b/>
@@ -4131,6 +4306,7 @@
               <w:t>pq.Array</w:t>
             </w:r>
             <w:proofErr w:type="spellEnd"/>
+            <w:proofErr w:type="gramEnd"/>
             <w:r>
               <w:rPr>
                 <w:b/>
@@ -4238,7 +4414,7 @@
                 <w:bCs/>
               </w:rPr>
               <w:pict w14:anchorId="6E33EDE2">
-                <v:rect id="_x0000_i1042" style="width:0;height:1.5pt" o:hralign="center" o:hrstd="t" o:hr="t" fillcolor="#a0a0a0" stroked="f"/>
+                <v:rect id="_x0000_i1198" style="width:0;height:1.5pt" o:hralign="center" o:hrstd="t" o:hr="t" fillcolor="#a0a0a0" stroked="f"/>
               </w:pict>
             </w:r>
           </w:p>
@@ -4371,7 +4547,23 @@
                 <w:b/>
                 <w:bCs/>
               </w:rPr>
-              <w:t>Note on Placeholders: Both drivers use the PostgreSQL native $1, $2 syntax. Neither uses the ? syntax found in MySQL or SQLite drivers.</w:t>
+              <w:t xml:space="preserve">Note on Placeholders: Both drivers use the PostgreSQL native $1, $2 syntax. Neither uses </w:t>
+            </w:r>
+            <w:proofErr w:type="gramStart"/>
+            <w:r>
+              <w:rPr>
+                <w:b/>
+                <w:bCs/>
+              </w:rPr>
+              <w:t>the ?</w:t>
+            </w:r>
+            <w:proofErr w:type="gramEnd"/>
+            <w:r>
+              <w:rPr>
+                <w:b/>
+                <w:bCs/>
+              </w:rPr>
+              <w:t xml:space="preserve"> syntax found in MySQL or SQLite drivers.</w:t>
             </w:r>
           </w:p>
         </w:tc>
@@ -4504,7 +4696,7 @@
                 <w:bCs/>
               </w:rPr>
               <w:pict w14:anchorId="782FBF97">
-                <v:rect id="_x0000_i1043" style="width:0;height:1.5pt" o:hralign="center" o:hrstd="t" o:hr="t" fillcolor="#a0a0a0" stroked="f"/>
+                <v:rect id="_x0000_i1199" style="width:0;height:1.5pt" o:hralign="center" o:hrstd="t" o:hr="t" fillcolor="#a0a0a0" stroked="f"/>
               </w:pict>
             </w:r>
           </w:p>
@@ -4520,8 +4712,17 @@
                 <w:b/>
                 <w:bCs/>
               </w:rPr>
-              <w:t>Comparison at a Glance</w:t>
-            </w:r>
+              <w:t xml:space="preserve">Comparison </w:t>
+            </w:r>
+            <w:proofErr w:type="gramStart"/>
+            <w:r>
+              <w:rPr>
+                <w:b/>
+                <w:bCs/>
+              </w:rPr>
+              <w:t>at a Glance</w:t>
+            </w:r>
+            <w:proofErr w:type="gramEnd"/>
           </w:p>
           <w:tbl>
             <w:tblPr>
@@ -5126,7 +5327,7 @@
                 <w:bCs/>
               </w:rPr>
               <w:pict w14:anchorId="5AD5EFE7">
-                <v:rect id="_x0000_i1044" style="width:0;height:1.5pt" o:hralign="center" o:hrstd="t" o:hr="t" fillcolor="#a0a0a0" stroked="f"/>
+                <v:rect id="_x0000_i1200" style="width:0;height:1.5pt" o:hralign="center" o:hrstd="t" o:hr="t" fillcolor="#a0a0a0" stroked="f"/>
               </w:pict>
             </w:r>
           </w:p>
@@ -5195,6 +5396,7 @@
               <w:t xml:space="preserve">If you used a single </w:t>
             </w:r>
             <w:proofErr w:type="spellStart"/>
+            <w:proofErr w:type="gramStart"/>
             <w:r>
               <w:rPr>
                 <w:b/>
@@ -5203,6 +5405,7 @@
               <w:t>pgx.Conn</w:t>
             </w:r>
             <w:proofErr w:type="spellEnd"/>
+            <w:proofErr w:type="gramEnd"/>
             <w:r>
               <w:rPr>
                 <w:b/>
@@ -5358,9 +5561,26 @@
                 <w:b/>
                 <w:bCs/>
               </w:rPr>
-              <w:t xml:space="preserve">conn, _ := </w:t>
+              <w:t xml:space="preserve">conn, </w:t>
+            </w:r>
+            <w:proofErr w:type="gramStart"/>
+            <w:r>
+              <w:rPr>
+                <w:b/>
+                <w:bCs/>
+              </w:rPr>
+              <w:t>_ :</w:t>
+            </w:r>
+            <w:proofErr w:type="gramEnd"/>
+            <w:r>
+              <w:rPr>
+                <w:b/>
+                <w:bCs/>
+              </w:rPr>
+              <w:t xml:space="preserve">= </w:t>
             </w:r>
             <w:proofErr w:type="spellStart"/>
+            <w:proofErr w:type="gramStart"/>
             <w:r>
               <w:rPr>
                 <w:b/>
@@ -5369,6 +5589,7 @@
               <w:t>pgx.Connect</w:t>
             </w:r>
             <w:proofErr w:type="spellEnd"/>
+            <w:proofErr w:type="gramEnd"/>
             <w:r>
               <w:rPr>
                 <w:b/>
@@ -5460,9 +5681,26 @@
                 <w:b/>
                 <w:bCs/>
               </w:rPr>
-              <w:t xml:space="preserve">pool, _ := </w:t>
+              <w:t xml:space="preserve">pool, </w:t>
+            </w:r>
+            <w:proofErr w:type="gramStart"/>
+            <w:r>
+              <w:rPr>
+                <w:b/>
+                <w:bCs/>
+              </w:rPr>
+              <w:t>_ :</w:t>
+            </w:r>
+            <w:proofErr w:type="gramEnd"/>
+            <w:r>
+              <w:rPr>
+                <w:b/>
+                <w:bCs/>
+              </w:rPr>
+              <w:t xml:space="preserve">= </w:t>
             </w:r>
             <w:proofErr w:type="spellStart"/>
+            <w:proofErr w:type="gramStart"/>
             <w:r>
               <w:rPr>
                 <w:b/>
@@ -5471,6 +5709,7 @@
               <w:t>pgxpool.New</w:t>
             </w:r>
             <w:proofErr w:type="spellEnd"/>
+            <w:proofErr w:type="gramEnd"/>
             <w:r>
               <w:rPr>
                 <w:b/>
@@ -5541,6 +5780,7 @@
               <w:t>The interface is designed to be interchangeable. Whether you have a *</w:t>
             </w:r>
             <w:proofErr w:type="spellStart"/>
+            <w:proofErr w:type="gramStart"/>
             <w:r>
               <w:rPr>
                 <w:b/>
@@ -5549,6 +5789,7 @@
               <w:t>pgx.Conn</w:t>
             </w:r>
             <w:proofErr w:type="spellEnd"/>
+            <w:proofErr w:type="gramEnd"/>
             <w:r>
               <w:rPr>
                 <w:b/>
@@ -5557,6 +5798,7 @@
               <w:t xml:space="preserve"> or a *</w:t>
             </w:r>
             <w:proofErr w:type="spellStart"/>
+            <w:proofErr w:type="gramStart"/>
             <w:r>
               <w:rPr>
                 <w:b/>
@@ -5565,6 +5807,7 @@
               <w:t>pgxpool.Pool</w:t>
             </w:r>
             <w:proofErr w:type="spellEnd"/>
+            <w:proofErr w:type="gramEnd"/>
             <w:r>
               <w:rPr>
                 <w:b/>
@@ -5601,7 +5844,23 @@
                 <w:bCs/>
               </w:rPr>
               <w:lastRenderedPageBreak/>
-              <w:t xml:space="preserve">// This works exactly the same for BOTH </w:t>
+              <w:t xml:space="preserve">// This works </w:t>
+            </w:r>
+            <w:proofErr w:type="gramStart"/>
+            <w:r>
+              <w:rPr>
+                <w:b/>
+                <w:bCs/>
+              </w:rPr>
+              <w:t>exactly the same</w:t>
+            </w:r>
+            <w:proofErr w:type="gramEnd"/>
+            <w:r>
+              <w:rPr>
+                <w:b/>
+                <w:bCs/>
+              </w:rPr>
+              <w:t xml:space="preserve"> for BOTH </w:t>
             </w:r>
             <w:proofErr w:type="spellStart"/>
             <w:r>
@@ -5651,14 +5910,24 @@
                 <w:bCs/>
               </w:rPr>
             </w:pPr>
-            <w:r>
-              <w:rPr>
-                <w:b/>
-                <w:bCs/>
-              </w:rPr>
-              <w:t xml:space="preserve">err := </w:t>
+            <w:proofErr w:type="gramStart"/>
+            <w:r>
+              <w:rPr>
+                <w:b/>
+                <w:bCs/>
+              </w:rPr>
+              <w:t>err :</w:t>
+            </w:r>
+            <w:proofErr w:type="gramEnd"/>
+            <w:r>
+              <w:rPr>
+                <w:b/>
+                <w:bCs/>
+              </w:rPr>
+              <w:t xml:space="preserve">= </w:t>
             </w:r>
             <w:proofErr w:type="spellStart"/>
+            <w:proofErr w:type="gramStart"/>
             <w:r>
               <w:rPr>
                 <w:b/>
@@ -5667,6 +5936,7 @@
               <w:t>db.QueryRow</w:t>
             </w:r>
             <w:proofErr w:type="spellEnd"/>
+            <w:proofErr w:type="gramEnd"/>
             <w:r>
               <w:rPr>
                 <w:b/>
@@ -5688,22 +5958,54 @@
                 <w:b/>
                 <w:bCs/>
               </w:rPr>
-              <w:t>, "SELECT name FROM users WHERE id=$1", 1).Scan(&amp;name)</w:t>
-            </w:r>
-          </w:p>
-          <w:p>
-            <w:pPr>
-              <w:rPr>
-                <w:b/>
-                <w:bCs/>
-              </w:rPr>
-            </w:pPr>
-            <w:r>
-              <w:rPr>
-                <w:b/>
-                <w:bCs/>
-              </w:rPr>
-              <w:t>3. Advanced Usage: Acquire()</w:t>
+              <w:t>, "SELECT name FROM users WHERE id=$1", 1</w:t>
+            </w:r>
+            <w:proofErr w:type="gramStart"/>
+            <w:r>
+              <w:rPr>
+                <w:b/>
+                <w:bCs/>
+              </w:rPr>
+              <w:t>).Scan</w:t>
+            </w:r>
+            <w:proofErr w:type="gramEnd"/>
+            <w:r>
+              <w:rPr>
+                <w:b/>
+                <w:bCs/>
+              </w:rPr>
+              <w:t>(&amp;name)</w:t>
+            </w:r>
+          </w:p>
+          <w:p>
+            <w:pPr>
+              <w:rPr>
+                <w:b/>
+                <w:bCs/>
+              </w:rPr>
+            </w:pPr>
+            <w:r>
+              <w:rPr>
+                <w:b/>
+                <w:bCs/>
+              </w:rPr>
+              <w:t xml:space="preserve">3. Advanced Usage: </w:t>
+            </w:r>
+            <w:proofErr w:type="gramStart"/>
+            <w:r>
+              <w:rPr>
+                <w:b/>
+                <w:bCs/>
+              </w:rPr>
+              <w:t>Acquire(</w:t>
+            </w:r>
+            <w:proofErr w:type="gramEnd"/>
+            <w:r>
+              <w:rPr>
+                <w:b/>
+                <w:bCs/>
+              </w:rPr>
+              <w:t>)</w:t>
             </w:r>
           </w:p>
           <w:p>
@@ -5779,9 +6081,26 @@
                 <w:b/>
                 <w:bCs/>
               </w:rPr>
-              <w:t xml:space="preserve">conn, err := </w:t>
+              <w:t xml:space="preserve">conn, </w:t>
+            </w:r>
+            <w:proofErr w:type="gramStart"/>
+            <w:r>
+              <w:rPr>
+                <w:b/>
+                <w:bCs/>
+              </w:rPr>
+              <w:t>err :</w:t>
+            </w:r>
+            <w:proofErr w:type="gramEnd"/>
+            <w:r>
+              <w:rPr>
+                <w:b/>
+                <w:bCs/>
+              </w:rPr>
+              <w:t xml:space="preserve">= </w:t>
             </w:r>
             <w:proofErr w:type="spellStart"/>
+            <w:proofErr w:type="gramStart"/>
             <w:r>
               <w:rPr>
                 <w:b/>
@@ -5790,6 +6109,7 @@
               <w:t>pool.Acquire</w:t>
             </w:r>
             <w:proofErr w:type="spellEnd"/>
+            <w:proofErr w:type="gramEnd"/>
             <w:r>
               <w:rPr>
                 <w:b/>
@@ -5826,8 +6146,49 @@
                 <w:b/>
                 <w:bCs/>
               </w:rPr>
-              <w:t>if err != nil { /* handle error */ }</w:t>
-            </w:r>
+              <w:t xml:space="preserve">if </w:t>
+            </w:r>
+            <w:proofErr w:type="gramStart"/>
+            <w:r>
+              <w:rPr>
+                <w:b/>
+                <w:bCs/>
+              </w:rPr>
+              <w:t>err !</w:t>
+            </w:r>
+            <w:proofErr w:type="gramEnd"/>
+            <w:r>
+              <w:rPr>
+                <w:b/>
+                <w:bCs/>
+              </w:rPr>
+              <w:t xml:space="preserve">= nil </w:t>
+            </w:r>
+            <w:proofErr w:type="gramStart"/>
+            <w:r>
+              <w:rPr>
+                <w:b/>
+                <w:bCs/>
+              </w:rPr>
+              <w:t>{ /</w:t>
+            </w:r>
+            <w:proofErr w:type="gramEnd"/>
+            <w:r>
+              <w:rPr>
+                <w:b/>
+                <w:bCs/>
+              </w:rPr>
+              <w:t>* handle error *</w:t>
+            </w:r>
+            <w:proofErr w:type="gramStart"/>
+            <w:r>
+              <w:rPr>
+                <w:b/>
+                <w:bCs/>
+              </w:rPr>
+              <w:t>/ }</w:t>
+            </w:r>
+            <w:proofErr w:type="gramEnd"/>
           </w:p>
           <w:p>
             <w:pPr>
@@ -5844,6 +6205,7 @@
               <w:t xml:space="preserve">defer </w:t>
             </w:r>
             <w:proofErr w:type="spellStart"/>
+            <w:proofErr w:type="gramStart"/>
             <w:r>
               <w:rPr>
                 <w:b/>
@@ -5852,6 +6214,7 @@
               <w:t>conn.Release</w:t>
             </w:r>
             <w:proofErr w:type="spellEnd"/>
+            <w:proofErr w:type="gramEnd"/>
             <w:r>
               <w:rPr>
                 <w:b/>
@@ -5891,6 +6254,7 @@
               </w:rPr>
             </w:pPr>
             <w:proofErr w:type="spellStart"/>
+            <w:proofErr w:type="gramStart"/>
             <w:r>
               <w:rPr>
                 <w:b/>
@@ -5899,6 +6263,7 @@
               <w:t>conn.Exec</w:t>
             </w:r>
             <w:proofErr w:type="spellEnd"/>
+            <w:proofErr w:type="gramEnd"/>
             <w:r>
               <w:rPr>
                 <w:b/>
@@ -5968,7 +6333,7 @@
                 <w:bCs/>
               </w:rPr>
               <w:pict w14:anchorId="5C61480F">
-                <v:rect id="_x0000_i1045" style="width:0;height:1.5pt" o:hralign="center" o:hrstd="t" o:hr="t" fillcolor="#a0a0a0" stroked="f"/>
+                <v:rect id="_x0000_i1201" style="width:0;height:1.5pt" o:hralign="center" o:hrstd="t" o:hr="t" fillcolor="#a0a0a0" stroked="f"/>
               </w:pict>
             </w:r>
           </w:p>
@@ -6114,7 +6479,15 @@
             </w:r>
             <w:proofErr w:type="spellEnd"/>
             <w:r>
-              <w:t xml:space="preserve"> (node:net:1134:18)</w:t>
+              <w:t xml:space="preserve"> (node:</w:t>
+            </w:r>
+            <w:proofErr w:type="gramStart"/>
+            <w:r>
+              <w:t>net:1134:18</w:t>
+            </w:r>
+            <w:proofErr w:type="gramEnd"/>
+            <w:r>
+              <w:t>)</w:t>
             </w:r>
           </w:p>
           <w:p>
@@ -6127,7 +6500,15 @@
             </w:r>
             <w:proofErr w:type="spellEnd"/>
             <w:r>
-              <w:t xml:space="preserve"> (node:net:1715:7) (x2)</w:t>
+              <w:t xml:space="preserve"> (node:</w:t>
+            </w:r>
+            <w:proofErr w:type="gramStart"/>
+            <w:r>
+              <w:t>net:1715:7</w:t>
+            </w:r>
+            <w:proofErr w:type="gramEnd"/>
+            <w:r>
+              <w:t>) (x2)</w:t>
             </w:r>
           </w:p>
           <w:p>
@@ -6200,7 +6581,7 @@
                 <w:bCs/>
               </w:rPr>
               <w:pict w14:anchorId="266E56F2">
-                <v:rect id="_x0000_i1046" style="width:0;height:1.5pt" o:hralign="center" o:hrstd="t" o:hr="t" fillcolor="#a0a0a0" stroked="f"/>
+                <v:rect id="_x0000_i1202" style="width:0;height:1.5pt" o:hralign="center" o:hrstd="t" o:hr="t" fillcolor="#a0a0a0" stroked="f"/>
               </w:pict>
             </w:r>
           </w:p>
@@ -6296,7 +6677,23 @@
                 <w:b/>
                 <w:bCs/>
               </w:rPr>
-              <w:t>Node.js 17+ prioritizes IPv6 (::1) over IPv4 (127.0.0.1). If your backend is listening on 127.0.0.1 but Vite is looking for localhost, the handshake might fail.</w:t>
+              <w:t xml:space="preserve">Node.js 17+ prioritizes IPv6 </w:t>
+            </w:r>
+            <w:proofErr w:type="gramStart"/>
+            <w:r>
+              <w:rPr>
+                <w:b/>
+                <w:bCs/>
+              </w:rPr>
+              <w:t>(::</w:t>
+            </w:r>
+            <w:proofErr w:type="gramEnd"/>
+            <w:r>
+              <w:rPr>
+                <w:b/>
+                <w:bCs/>
+              </w:rPr>
+              <w:t>1) over IPv4 (127.0.0.1). If your backend is listening on 127.0.0.1 but Vite is looking for localhost, the handshake might fail.</w:t>
             </w:r>
           </w:p>
           <w:p>
@@ -6571,7 +6968,23 @@
                 <w:b/>
                 <w:bCs/>
               </w:rPr>
-              <w:t xml:space="preserve">Check your backend logs to see which port it is actually listening on. If your backend is on port </w:t>
+              <w:t xml:space="preserve">Check your backend logs to see which port it is </w:t>
+            </w:r>
+            <w:proofErr w:type="gramStart"/>
+            <w:r>
+              <w:rPr>
+                <w:b/>
+                <w:bCs/>
+              </w:rPr>
+              <w:t>actually listening</w:t>
+            </w:r>
+            <w:proofErr w:type="gramEnd"/>
+            <w:r>
+              <w:rPr>
+                <w:b/>
+                <w:bCs/>
+              </w:rPr>
+              <w:t xml:space="preserve"> on. If your backend is on port </w:t>
             </w:r>
             <w:r>
               <w:rPr>
@@ -6680,7 +7093,7 @@
                 <w:bCs/>
               </w:rPr>
               <w:pict w14:anchorId="720A55D5">
-                <v:rect id="_x0000_i1047" style="width:0;height:1.5pt" o:hralign="center" o:hrstd="t" o:hr="t" fillcolor="#a0a0a0" stroked="f"/>
+                <v:rect id="_x0000_i1203" style="width:0;height:1.5pt" o:hralign="center" o:hrstd="t" o:hr="t" fillcolor="#a0a0a0" stroked="f"/>
               </w:pict>
             </w:r>
           </w:p>
@@ -6845,7 +7258,23 @@
                 <w:b/>
                 <w:bCs/>
               </w:rPr>
-              <w:t>The reason one works while the other fails (or causes issues) comes down to specificity and collision. In web development, a proxy acts like a mail sorter: it looks at the "address" (the path) and decides where to send the letter.</w:t>
+              <w:t xml:space="preserve">The reason one works while the other fails (or causes issues) </w:t>
+            </w:r>
+            <w:proofErr w:type="gramStart"/>
+            <w:r>
+              <w:rPr>
+                <w:b/>
+                <w:bCs/>
+              </w:rPr>
+              <w:t>comes</w:t>
+            </w:r>
+            <w:proofErr w:type="gramEnd"/>
+            <w:r>
+              <w:rPr>
+                <w:b/>
+                <w:bCs/>
+              </w:rPr>
+              <w:t xml:space="preserve"> down to specificity and collision. In web development, a proxy acts like a mail sorter: it looks at the "address" (the path) and decides where to send the letter.</w:t>
             </w:r>
           </w:p>
           <w:p>
@@ -7067,7 +7496,15 @@
                 <w:b/>
                 <w:bCs/>
               </w:rPr>
-              <w:t>The Result: This provides a clean separation. Your browser asks for localhost:5173/</w:t>
+              <w:t xml:space="preserve">The Result: This provides a clean separation. Your browser asks for </w:t>
+            </w:r>
+            <w:proofErr w:type="gramStart"/>
+            <w:r>
+              <w:rPr>
+                <w:b/>
+                <w:bCs/>
+              </w:rPr>
+              <w:t>localhost:5173/</w:t>
             </w:r>
             <w:proofErr w:type="spellStart"/>
             <w:r>
@@ -7094,6 +7531,7 @@
               <w:t>app.jsx</w:t>
             </w:r>
             <w:proofErr w:type="spellEnd"/>
+            <w:proofErr w:type="gramEnd"/>
             <w:r>
               <w:rPr>
                 <w:b/>
@@ -7131,7 +7569,7 @@
                 <w:bCs/>
               </w:rPr>
               <w:pict w14:anchorId="3FC83F74">
-                <v:rect id="_x0000_i1048" style="width:0;height:1.5pt" o:hralign="center" o:hrstd="t" o:hr="t" fillcolor="#a0a0a0" stroked="f"/>
+                <v:rect id="_x0000_i1204" style="width:0;height:1.5pt" o:hralign="center" o:hrstd="t" o:hr="t" fillcolor="#a0a0a0" stroked="f"/>
               </w:pict>
             </w:r>
           </w:p>
@@ -7668,7 +8106,7 @@
                 <w:bCs/>
               </w:rPr>
               <w:pict w14:anchorId="00370C1A">
-                <v:rect id="_x0000_i1049" style="width:0;height:1.5pt" o:hralign="center" o:hrstd="t" o:hr="t" fillcolor="#a0a0a0" stroked="f"/>
+                <v:rect id="_x0000_i1205" style="width:0;height:1.5pt" o:hralign="center" o:hrstd="t" o:hr="t" fillcolor="#a0a0a0" stroked="f"/>
               </w:pict>
             </w:r>
           </w:p>
@@ -7792,7 +8230,15 @@
                 <w:b/>
                 <w:bCs/>
               </w:rPr>
-              <w:t>If your backend doesn't actually have /</w:t>
+              <w:t xml:space="preserve">If your backend doesn't </w:t>
+            </w:r>
+            <w:proofErr w:type="gramStart"/>
+            <w:r>
+              <w:rPr>
+                <w:b/>
+                <w:bCs/>
+              </w:rPr>
+              <w:t>actually have /</w:t>
             </w:r>
             <w:proofErr w:type="spellStart"/>
             <w:r>
@@ -7803,6 +8249,7 @@
               <w:t>api</w:t>
             </w:r>
             <w:proofErr w:type="spellEnd"/>
+            <w:proofErr w:type="gramEnd"/>
             <w:r>
               <w:rPr>
                 <w:b/>
@@ -7964,6 +8411,7 @@
               <w:t xml:space="preserve">    rewrite: (path) =&gt; </w:t>
             </w:r>
             <w:proofErr w:type="spellStart"/>
+            <w:proofErr w:type="gramStart"/>
             <w:r>
               <w:rPr>
                 <w:b/>
@@ -7972,6 +8420,7 @@
               <w:t>path.replace</w:t>
             </w:r>
             <w:proofErr w:type="spellEnd"/>
+            <w:proofErr w:type="gramEnd"/>
             <w:r>
               <w:rPr>
                 <w:b/>
@@ -8612,9 +9061,26 @@
                 <w:b/>
                 <w:bCs/>
               </w:rPr>
-              <w:t xml:space="preserve">/server/: This is where your </w:t>
+              <w:t xml:space="preserve">/server/: This is where </w:t>
+            </w:r>
+            <w:proofErr w:type="gramStart"/>
+            <w:r>
+              <w:rPr>
+                <w:b/>
+                <w:bCs/>
+              </w:rPr>
+              <w:t>your</w:t>
+            </w:r>
+            <w:proofErr w:type="gramEnd"/>
+            <w:r>
+              <w:rPr>
+                <w:b/>
+                <w:bCs/>
+              </w:rPr>
+              <w:t xml:space="preserve"> </w:t>
             </w:r>
             <w:proofErr w:type="spellStart"/>
+            <w:proofErr w:type="gramStart"/>
             <w:r>
               <w:rPr>
                 <w:b/>
@@ -8623,6 +9089,7 @@
               <w:t>main.go</w:t>
             </w:r>
             <w:proofErr w:type="spellEnd"/>
+            <w:proofErr w:type="gramEnd"/>
             <w:r>
               <w:rPr>
                 <w:b/>
@@ -8890,7 +9357,7 @@
                 <w:bCs/>
               </w:rPr>
               <w:pict w14:anchorId="4FAB8D3E">
-                <v:rect id="_x0000_i1050" style="width:0;height:1.5pt" o:hralign="center" o:hrstd="t" o:hr="t" fillcolor="#a0a0a0" stroked="f"/>
+                <v:rect id="_x0000_i1206" style="width:0;height:1.5pt" o:hralign="center" o:hrstd="t" o:hr="t" fillcolor="#a0a0a0" stroked="f"/>
               </w:pict>
             </w:r>
           </w:p>
@@ -9100,9 +9567,26 @@
                 <w:b/>
                 <w:bCs/>
               </w:rPr>
-              <w:t xml:space="preserve">: These are your dependency management files (similar to </w:t>
+              <w:t>: These are your dependency management files (</w:t>
+            </w:r>
+            <w:proofErr w:type="gramStart"/>
+            <w:r>
+              <w:rPr>
+                <w:b/>
+                <w:bCs/>
+              </w:rPr>
+              <w:t>similar to</w:t>
+            </w:r>
+            <w:proofErr w:type="gramEnd"/>
+            <w:r>
+              <w:rPr>
+                <w:b/>
+                <w:bCs/>
+              </w:rPr>
+              <w:t xml:space="preserve"> </w:t>
             </w:r>
             <w:proofErr w:type="spellStart"/>
+            <w:proofErr w:type="gramStart"/>
             <w:r>
               <w:rPr>
                 <w:b/>
@@ -9111,6 +9595,7 @@
               <w:t>package.json</w:t>
             </w:r>
             <w:proofErr w:type="spellEnd"/>
+            <w:proofErr w:type="gramEnd"/>
             <w:r>
               <w:rPr>
                 <w:b/>
@@ -9194,6 +9679,7 @@
               <w:t xml:space="preserve">Go is a language that values simplicity. You could technically put your entire application in a single </w:t>
             </w:r>
             <w:proofErr w:type="spellStart"/>
+            <w:proofErr w:type="gramStart"/>
             <w:r>
               <w:rPr>
                 <w:b/>
@@ -9202,6 +9688,7 @@
               <w:t>main.go</w:t>
             </w:r>
             <w:proofErr w:type="spellEnd"/>
+            <w:proofErr w:type="gramEnd"/>
             <w:r>
               <w:rPr>
                 <w:b/>
@@ -9343,7 +9830,7 @@
                 <w:bCs/>
               </w:rPr>
               <w:pict w14:anchorId="276CF86D">
-                <v:rect id="_x0000_i1051" style="width:0;height:1.5pt" o:hralign="center" o:hrstd="t" o:hr="t" fillcolor="#a0a0a0" stroked="f"/>
+                <v:rect id="_x0000_i1207" style="width:0;height:1.5pt" o:hralign="center" o:hrstd="t" o:hr="t" fillcolor="#a0a0a0" stroked="f"/>
               </w:pict>
             </w:r>
           </w:p>
@@ -9447,7 +9934,23 @@
                 <w:b/>
                 <w:bCs/>
               </w:rPr>
-              <w:t>Current: router sets up the engine, routes defines the paths, and handlers contains the logic.</w:t>
+              <w:t xml:space="preserve">Current: router sets up the engine, routes </w:t>
+            </w:r>
+            <w:proofErr w:type="gramStart"/>
+            <w:r>
+              <w:rPr>
+                <w:b/>
+                <w:bCs/>
+              </w:rPr>
+              <w:t>defines</w:t>
+            </w:r>
+            <w:proofErr w:type="gramEnd"/>
+            <w:r>
+              <w:rPr>
+                <w:b/>
+                <w:bCs/>
+              </w:rPr>
+              <w:t xml:space="preserve"> the paths, and handlers contains the logic.</w:t>
             </w:r>
           </w:p>
           <w:p>
@@ -9622,7 +10125,7 @@
                 <w:bCs/>
               </w:rPr>
               <w:pict w14:anchorId="1A834318">
-                <v:rect id="_x0000_i1052" style="width:0;height:1.5pt" o:hralign="center" o:hrstd="t" o:hr="t" fillcolor="#a0a0a0" stroked="f"/>
+                <v:rect id="_x0000_i1208" style="width:0;height:1.5pt" o:hralign="center" o:hrstd="t" o:hr="t" fillcolor="#a0a0a0" stroked="f"/>
               </w:pict>
             </w:r>
           </w:p>
@@ -9930,7 +10433,23 @@
                       <w:b/>
                       <w:bCs/>
                     </w:rPr>
-                    <w:t>High (You have to jump between files)</w:t>
+                    <w:t xml:space="preserve">High (You </w:t>
+                  </w:r>
+                  <w:proofErr w:type="gramStart"/>
+                  <w:r>
+                    <w:rPr>
+                      <w:b/>
+                      <w:bCs/>
+                    </w:rPr>
+                    <w:t>have to</w:t>
+                  </w:r>
+                  <w:proofErr w:type="gramEnd"/>
+                  <w:r>
+                    <w:rPr>
+                      <w:b/>
+                      <w:bCs/>
+                    </w:rPr>
+                    <w:t xml:space="preserve"> jump between files)</w:t>
                   </w:r>
                 </w:p>
               </w:tc>
@@ -10188,18 +10707,25 @@
           </w:p>
           <w:p>
             <w:r>
-              <w:t>/handlers</w:t>
-            </w:r>
+              <w:t>/</w:t>
+            </w:r>
+            <w:proofErr w:type="gramStart"/>
+            <w:r>
+              <w:t>handlers</w:t>
+            </w:r>
+            <w:proofErr w:type="gramEnd"/>
           </w:p>
           <w:p>
             <w:r>
               <w:t>-&gt;</w:t>
             </w:r>
             <w:proofErr w:type="spellStart"/>
+            <w:proofErr w:type="gramStart"/>
             <w:r>
               <w:t>login.go</w:t>
             </w:r>
             <w:proofErr w:type="spellEnd"/>
+            <w:proofErr w:type="gramEnd"/>
           </w:p>
           <w:p>
             <w:r>
@@ -10207,35 +10733,46 @@
               <w:t>-&gt;</w:t>
             </w:r>
             <w:proofErr w:type="spellStart"/>
+            <w:proofErr w:type="gramStart"/>
             <w:r>
               <w:t>topics.go</w:t>
             </w:r>
             <w:proofErr w:type="spellEnd"/>
-          </w:p>
-          <w:p>
-            <w:r>
-              <w:t>/models</w:t>
-            </w:r>
+            <w:proofErr w:type="gramEnd"/>
+          </w:p>
+          <w:p>
+            <w:r>
+              <w:t>/</w:t>
+            </w:r>
+            <w:proofErr w:type="gramStart"/>
+            <w:r>
+              <w:t>models</w:t>
+            </w:r>
+            <w:proofErr w:type="gramEnd"/>
           </w:p>
           <w:p>
             <w:r>
               <w:t>-&gt;</w:t>
             </w:r>
             <w:proofErr w:type="spellStart"/>
+            <w:proofErr w:type="gramStart"/>
             <w:r>
               <w:t>login.go</w:t>
             </w:r>
             <w:proofErr w:type="spellEnd"/>
+            <w:proofErr w:type="gramEnd"/>
           </w:p>
           <w:p>
             <w:r>
               <w:t>-&gt;</w:t>
             </w:r>
             <w:proofErr w:type="spellStart"/>
+            <w:proofErr w:type="gramStart"/>
             <w:r>
               <w:t>topics.go</w:t>
             </w:r>
             <w:proofErr w:type="spellEnd"/>
+            <w:proofErr w:type="gramEnd"/>
           </w:p>
           <w:p/>
           <w:p>
@@ -10302,7 +10839,7 @@
                 <w:bCs/>
               </w:rPr>
               <w:pict w14:anchorId="65710D9C">
-                <v:rect id="_x0000_i1053" style="width:0;height:1.5pt" o:hralign="center" o:hrstd="t" o:hr="t" fillcolor="#a0a0a0" stroked="f"/>
+                <v:rect id="_x0000_i1209" style="width:0;height:1.5pt" o:hralign="center" o:hrstd="t" o:hr="t" fillcolor="#a0a0a0" stroked="f"/>
               </w:pict>
             </w:r>
           </w:p>
@@ -10333,7 +10870,23 @@
                 <w:b/>
                 <w:bCs/>
               </w:rPr>
-              <w:t>In this approach, you keep all files within the /handlers folder in one package (e.g., package handlers) and all files in /models in another (e.g., package models).</w:t>
+              <w:t>In this approach, you keep all files within the /</w:t>
+            </w:r>
+            <w:proofErr w:type="gramStart"/>
+            <w:r>
+              <w:rPr>
+                <w:b/>
+                <w:bCs/>
+              </w:rPr>
+              <w:t>handlers</w:t>
+            </w:r>
+            <w:proofErr w:type="gramEnd"/>
+            <w:r>
+              <w:rPr>
+                <w:b/>
+                <w:bCs/>
+              </w:rPr>
+              <w:t xml:space="preserve"> folder in one package (e.g., package handlers) and all files in /models in another (e.g., package models).</w:t>
             </w:r>
           </w:p>
           <w:p>
@@ -10389,6 +10942,7 @@
               <w:t xml:space="preserve">Ease of Discovery: If you need a model, you know it’s in </w:t>
             </w:r>
             <w:proofErr w:type="spellStart"/>
+            <w:proofErr w:type="gramStart"/>
             <w:r>
               <w:rPr>
                 <w:b/>
@@ -10397,6 +10951,7 @@
               <w:t>models.User</w:t>
             </w:r>
             <w:proofErr w:type="spellEnd"/>
+            <w:proofErr w:type="gramEnd"/>
             <w:r>
               <w:rPr>
                 <w:b/>
@@ -10405,6 +10960,7 @@
               <w:t xml:space="preserve"> or </w:t>
             </w:r>
             <w:proofErr w:type="spellStart"/>
+            <w:proofErr w:type="gramStart"/>
             <w:r>
               <w:rPr>
                 <w:b/>
@@ -10413,6 +10969,7 @@
               <w:t>models.Topic</w:t>
             </w:r>
             <w:proofErr w:type="spellEnd"/>
+            <w:proofErr w:type="gramEnd"/>
             <w:r>
               <w:rPr>
                 <w:b/>
@@ -10440,6 +10997,7 @@
               <w:t>Avoids Over-engineering: For small to medium apps, creating a folder for every single endpoint (e.g., /handlers/login/</w:t>
             </w:r>
             <w:proofErr w:type="spellStart"/>
+            <w:proofErr w:type="gramStart"/>
             <w:r>
               <w:rPr>
                 <w:b/>
@@ -10448,6 +11006,7 @@
               <w:t>login.go</w:t>
             </w:r>
             <w:proofErr w:type="spellEnd"/>
+            <w:proofErr w:type="gramEnd"/>
             <w:r>
               <w:rPr>
                 <w:b/>
@@ -10486,6 +11045,7 @@
               <w:t xml:space="preserve">You must be careful about Internal Dependencies. If </w:t>
             </w:r>
             <w:proofErr w:type="spellStart"/>
+            <w:proofErr w:type="gramStart"/>
             <w:r>
               <w:rPr>
                 <w:b/>
@@ -10494,6 +11054,7 @@
               <w:t>login.go</w:t>
             </w:r>
             <w:proofErr w:type="spellEnd"/>
+            <w:proofErr w:type="gramEnd"/>
             <w:r>
               <w:rPr>
                 <w:b/>
@@ -10502,6 +11063,7 @@
               <w:t xml:space="preserve"> needs to call a function in </w:t>
             </w:r>
             <w:proofErr w:type="spellStart"/>
+            <w:proofErr w:type="gramStart"/>
             <w:r>
               <w:rPr>
                 <w:b/>
@@ -10510,6 +11072,7 @@
               <w:t>topics.go</w:t>
             </w:r>
             <w:proofErr w:type="spellEnd"/>
+            <w:proofErr w:type="gramEnd"/>
             <w:r>
               <w:rPr>
                 <w:b/>
@@ -10547,7 +11110,7 @@
                 <w:bCs/>
               </w:rPr>
               <w:pict w14:anchorId="3D241887">
-                <v:rect id="_x0000_i1054" style="width:0;height:1.5pt" o:hralign="center" o:hrstd="t" o:hr="t" fillcolor="#a0a0a0" stroked="f"/>
+                <v:rect id="_x0000_i1210" style="width:0;height:1.5pt" o:hralign="center" o:hrstd="t" o:hr="t" fillcolor="#a0a0a0" stroked="f"/>
               </w:pict>
             </w:r>
           </w:p>
@@ -10600,6 +11163,7 @@
               <w:t xml:space="preserve">/internal/auth (contains </w:t>
             </w:r>
             <w:proofErr w:type="spellStart"/>
+            <w:proofErr w:type="gramStart"/>
             <w:r>
               <w:rPr>
                 <w:b/>
@@ -10608,6 +11172,7 @@
               <w:t>handler.go</w:t>
             </w:r>
             <w:proofErr w:type="spellEnd"/>
+            <w:proofErr w:type="gramEnd"/>
             <w:r>
               <w:rPr>
                 <w:b/>
@@ -10616,6 +11181,7 @@
               <w:t xml:space="preserve">, </w:t>
             </w:r>
             <w:proofErr w:type="spellStart"/>
+            <w:proofErr w:type="gramStart"/>
             <w:r>
               <w:rPr>
                 <w:b/>
@@ -10624,6 +11190,7 @@
               <w:t>model.go</w:t>
             </w:r>
             <w:proofErr w:type="spellEnd"/>
+            <w:proofErr w:type="gramEnd"/>
             <w:r>
               <w:rPr>
                 <w:b/>
@@ -10632,6 +11199,7 @@
               <w:t xml:space="preserve">, </w:t>
             </w:r>
             <w:proofErr w:type="spellStart"/>
+            <w:proofErr w:type="gramStart"/>
             <w:r>
               <w:rPr>
                 <w:b/>
@@ -10640,6 +11208,7 @@
               <w:t>service.go</w:t>
             </w:r>
             <w:proofErr w:type="spellEnd"/>
+            <w:proofErr w:type="gramEnd"/>
             <w:r>
               <w:rPr>
                 <w:b/>
@@ -10667,6 +11236,7 @@
               <w:t xml:space="preserve">/internal/topics (contains </w:t>
             </w:r>
             <w:proofErr w:type="spellStart"/>
+            <w:proofErr w:type="gramStart"/>
             <w:r>
               <w:rPr>
                 <w:b/>
@@ -10675,6 +11245,7 @@
               <w:t>handler.go</w:t>
             </w:r>
             <w:proofErr w:type="spellEnd"/>
+            <w:proofErr w:type="gramEnd"/>
             <w:r>
               <w:rPr>
                 <w:b/>
@@ -10683,6 +11254,7 @@
               <w:t xml:space="preserve">, </w:t>
             </w:r>
             <w:proofErr w:type="spellStart"/>
+            <w:proofErr w:type="gramStart"/>
             <w:r>
               <w:rPr>
                 <w:b/>
@@ -10691,6 +11263,7 @@
               <w:t>model.go</w:t>
             </w:r>
             <w:proofErr w:type="spellEnd"/>
+            <w:proofErr w:type="gramEnd"/>
             <w:r>
               <w:rPr>
                 <w:b/>
@@ -10699,6 +11272,7 @@
               <w:t xml:space="preserve">, </w:t>
             </w:r>
             <w:proofErr w:type="spellStart"/>
+            <w:proofErr w:type="gramStart"/>
             <w:r>
               <w:rPr>
                 <w:b/>
@@ -10707,6 +11281,7 @@
               <w:t>service.go</w:t>
             </w:r>
             <w:proofErr w:type="spellEnd"/>
+            <w:proofErr w:type="gramEnd"/>
             <w:r>
               <w:rPr>
                 <w:b/>
@@ -10743,7 +11318,7 @@
                 <w:bCs/>
               </w:rPr>
               <w:pict w14:anchorId="2CCDBA60">
-                <v:rect id="_x0000_i1055" style="width:0;height:1.5pt" o:hralign="center" o:hrstd="t" o:hr="t" fillcolor="#a0a0a0" stroked="f"/>
+                <v:rect id="_x0000_i1211" style="width:0;height:1.5pt" o:hralign="center" o:hrstd="t" o:hr="t" fillcolor="#a0a0a0" stroked="f"/>
               </w:pict>
             </w:r>
           </w:p>
@@ -11026,6 +11601,7 @@
                     <w:t xml:space="preserve">Clean: </w:t>
                   </w:r>
                   <w:proofErr w:type="spellStart"/>
+                  <w:proofErr w:type="gramStart"/>
                   <w:r>
                     <w:rPr>
                       <w:b/>
@@ -11034,6 +11610,7 @@
                     <w:t>models.Topic</w:t>
                   </w:r>
                   <w:proofErr w:type="spellEnd"/>
+                  <w:proofErr w:type="gramEnd"/>
                 </w:p>
               </w:tc>
               <w:tc>
@@ -11064,6 +11641,7 @@
                     <w:t xml:space="preserve">Redundant: </w:t>
                   </w:r>
                   <w:proofErr w:type="spellStart"/>
+                  <w:proofErr w:type="gramStart"/>
                   <w:r>
                     <w:rPr>
                       <w:b/>
@@ -11072,6 +11650,7 @@
                     <w:t>login.LoginModel</w:t>
                   </w:r>
                   <w:proofErr w:type="spellEnd"/>
+                  <w:proofErr w:type="gramEnd"/>
                 </w:p>
               </w:tc>
             </w:tr>
@@ -11273,7 +11852,7 @@
                 <w:bCs/>
               </w:rPr>
               <w:pict w14:anchorId="6B73CBB7">
-                <v:rect id="_x0000_i1056" style="width:0;height:1.5pt" o:hralign="center" o:hrstd="t" o:hr="t" fillcolor="#a0a0a0" stroked="f"/>
+                <v:rect id="_x0000_i1212" style="width:0;height:1.5pt" o:hralign="center" o:hrstd="t" o:hr="t" fillcolor="#a0a0a0" stroked="f"/>
               </w:pict>
             </w:r>
           </w:p>
@@ -11402,12 +11981,17 @@
               <w:t xml:space="preserve">function </w:t>
             </w:r>
             <w:proofErr w:type="spellStart"/>
+            <w:proofErr w:type="gramStart"/>
             <w:r>
               <w:t>TopicPage</w:t>
             </w:r>
             <w:proofErr w:type="spellEnd"/>
             <w:r>
-              <w:t>() {</w:t>
+              <w:t>(</w:t>
+            </w:r>
+            <w:proofErr w:type="gramEnd"/>
+            <w:r>
+              <w:t>) {</w:t>
             </w:r>
           </w:p>
           <w:p>
@@ -11415,12 +11999,17 @@
               <w:t xml:space="preserve">  async function </w:t>
             </w:r>
             <w:proofErr w:type="spellStart"/>
+            <w:proofErr w:type="gramStart"/>
             <w:r>
               <w:t>fetchTopics</w:t>
             </w:r>
             <w:proofErr w:type="spellEnd"/>
             <w:r>
-              <w:t>() {</w:t>
+              <w:t>(</w:t>
+            </w:r>
+            <w:proofErr w:type="gramEnd"/>
+            <w:r>
+              <w:t>) {</w:t>
             </w:r>
           </w:p>
           <w:p>
@@ -11441,16 +12030,29 @@
             </w:r>
             <w:proofErr w:type="spellEnd"/>
             <w:r>
-              <w:t>/topics");</w:t>
-            </w:r>
-          </w:p>
-          <w:p>
-            <w:r>
-              <w:t>    if (!</w:t>
+              <w:t>/topics"</w:t>
+            </w:r>
+            <w:proofErr w:type="gramStart"/>
+            <w:r>
+              <w:t>);</w:t>
+            </w:r>
+            <w:proofErr w:type="gramEnd"/>
+          </w:p>
+          <w:p>
+            <w:r>
+              <w:t xml:space="preserve">    if </w:t>
+            </w:r>
+            <w:proofErr w:type="gramStart"/>
+            <w:r>
+              <w:t>(!</w:t>
             </w:r>
             <w:proofErr w:type="spellStart"/>
             <w:r>
-              <w:t>res.ok</w:t>
+              <w:t>res</w:t>
+            </w:r>
+            <w:proofErr w:type="gramEnd"/>
+            <w:r>
+              <w:t>.ok</w:t>
             </w:r>
             <w:proofErr w:type="spellEnd"/>
             <w:r>
@@ -11471,33 +12073,47 @@
             </w:r>
             <w:proofErr w:type="spellStart"/>
             <w:r>
-              <w:t>res.text</w:t>
+              <w:t>res.</w:t>
+            </w:r>
+            <w:proofErr w:type="gramStart"/>
+            <w:r>
+              <w:t>text</w:t>
             </w:r>
             <w:proofErr w:type="spellEnd"/>
             <w:r>
               <w:t>();</w:t>
             </w:r>
+            <w:proofErr w:type="gramEnd"/>
           </w:p>
           <w:p>
             <w:r>
               <w:t xml:space="preserve">      </w:t>
             </w:r>
             <w:proofErr w:type="spellStart"/>
+            <w:proofErr w:type="gramStart"/>
             <w:r>
               <w:t>console.error</w:t>
             </w:r>
             <w:proofErr w:type="spellEnd"/>
+            <w:proofErr w:type="gramEnd"/>
             <w:r>
               <w:t xml:space="preserve">("Error:", </w:t>
             </w:r>
             <w:proofErr w:type="spellStart"/>
+            <w:proofErr w:type="gramStart"/>
             <w:r>
               <w:t>res.status</w:t>
             </w:r>
             <w:proofErr w:type="spellEnd"/>
-            <w:r>
-              <w:t>, err);</w:t>
-            </w:r>
+            <w:proofErr w:type="gramEnd"/>
+            <w:r>
+              <w:t>, err</w:t>
+            </w:r>
+            <w:proofErr w:type="gramStart"/>
+            <w:r>
+              <w:t>);</w:t>
+            </w:r>
+            <w:proofErr w:type="gramEnd"/>
           </w:p>
           <w:p>
             <w:r>
@@ -11517,41 +12133,55 @@
               <w:t xml:space="preserve"> data = await </w:t>
             </w:r>
             <w:proofErr w:type="spellStart"/>
+            <w:proofErr w:type="gramStart"/>
             <w:r>
               <w:t>res.json</w:t>
             </w:r>
             <w:proofErr w:type="spellEnd"/>
+            <w:proofErr w:type="gramEnd"/>
+            <w:r>
+              <w:t>(</w:t>
+            </w:r>
+            <w:proofErr w:type="gramStart"/>
+            <w:r>
+              <w:t>);</w:t>
+            </w:r>
+            <w:proofErr w:type="gramEnd"/>
+          </w:p>
+          <w:p>
+            <w:r>
+              <w:t>      console.log(data</w:t>
+            </w:r>
+            <w:proofErr w:type="gramStart"/>
+            <w:r>
+              <w:t>);</w:t>
+            </w:r>
+            <w:proofErr w:type="gramEnd"/>
+          </w:p>
+          <w:p>
+            <w:r>
+              <w:t>    }</w:t>
+            </w:r>
+          </w:p>
+          <w:p>
+            <w:r>
+              <w:t>  }</w:t>
+            </w:r>
+          </w:p>
+          <w:p>
+            <w:r>
+              <w:t xml:space="preserve">  </w:t>
+            </w:r>
+            <w:proofErr w:type="spellStart"/>
+            <w:proofErr w:type="gramStart"/>
+            <w:r>
+              <w:t>fetchTopics</w:t>
+            </w:r>
+            <w:proofErr w:type="spellEnd"/>
             <w:r>
               <w:t>();</w:t>
             </w:r>
-          </w:p>
-          <w:p>
-            <w:r>
-              <w:t>      console.log(data);</w:t>
-            </w:r>
-          </w:p>
-          <w:p>
-            <w:r>
-              <w:t>    }</w:t>
-            </w:r>
-          </w:p>
-          <w:p>
-            <w:r>
-              <w:t>  }</w:t>
-            </w:r>
-          </w:p>
-          <w:p>
-            <w:r>
-              <w:t xml:space="preserve">  </w:t>
-            </w:r>
-            <w:proofErr w:type="spellStart"/>
-            <w:r>
-              <w:t>fetchTopics</w:t>
-            </w:r>
-            <w:proofErr w:type="spellEnd"/>
-            <w:r>
-              <w:t>();</w:t>
-            </w:r>
+            <w:proofErr w:type="gramEnd"/>
           </w:p>
           <w:p>
             <w:r>
@@ -11596,12 +12226,17 @@
               <w:t xml:space="preserve">async function </w:t>
             </w:r>
             <w:proofErr w:type="spellStart"/>
+            <w:proofErr w:type="gramStart"/>
             <w:r>
               <w:t>TopicPage</w:t>
             </w:r>
             <w:proofErr w:type="spellEnd"/>
             <w:r>
-              <w:t>() {</w:t>
+              <w:t>(</w:t>
+            </w:r>
+            <w:proofErr w:type="gramEnd"/>
+            <w:r>
+              <w:t>) {</w:t>
             </w:r>
           </w:p>
           <w:p>
@@ -11622,16 +12257,29 @@
             </w:r>
             <w:proofErr w:type="spellEnd"/>
             <w:r>
-              <w:t>/topics");</w:t>
-            </w:r>
-          </w:p>
-          <w:p>
-            <w:r>
-              <w:t>    if (!</w:t>
+              <w:t>/topics"</w:t>
+            </w:r>
+            <w:proofErr w:type="gramStart"/>
+            <w:r>
+              <w:t>);</w:t>
+            </w:r>
+            <w:proofErr w:type="gramEnd"/>
+          </w:p>
+          <w:p>
+            <w:r>
+              <w:t xml:space="preserve">    if </w:t>
+            </w:r>
+            <w:proofErr w:type="gramStart"/>
+            <w:r>
+              <w:t>(!</w:t>
             </w:r>
             <w:proofErr w:type="spellStart"/>
             <w:r>
-              <w:t>res.ok</w:t>
+              <w:t>res</w:t>
+            </w:r>
+            <w:proofErr w:type="gramEnd"/>
+            <w:r>
+              <w:t>.ok</w:t>
             </w:r>
             <w:proofErr w:type="spellEnd"/>
             <w:r>
@@ -11652,33 +12300,47 @@
             </w:r>
             <w:proofErr w:type="spellStart"/>
             <w:r>
-              <w:t>res.text</w:t>
+              <w:t>res.</w:t>
+            </w:r>
+            <w:proofErr w:type="gramStart"/>
+            <w:r>
+              <w:t>text</w:t>
             </w:r>
             <w:proofErr w:type="spellEnd"/>
             <w:r>
               <w:t>();</w:t>
             </w:r>
+            <w:proofErr w:type="gramEnd"/>
           </w:p>
           <w:p>
             <w:r>
               <w:t xml:space="preserve">      </w:t>
             </w:r>
             <w:proofErr w:type="spellStart"/>
+            <w:proofErr w:type="gramStart"/>
             <w:r>
               <w:t>console.error</w:t>
             </w:r>
             <w:proofErr w:type="spellEnd"/>
+            <w:proofErr w:type="gramEnd"/>
             <w:r>
               <w:t xml:space="preserve">("Error:", </w:t>
             </w:r>
             <w:proofErr w:type="spellStart"/>
+            <w:proofErr w:type="gramStart"/>
             <w:r>
               <w:t>res.status</w:t>
             </w:r>
             <w:proofErr w:type="spellEnd"/>
-            <w:r>
-              <w:t>, err);</w:t>
-            </w:r>
+            <w:proofErr w:type="gramEnd"/>
+            <w:r>
+              <w:t>, err</w:t>
+            </w:r>
+            <w:proofErr w:type="gramStart"/>
+            <w:r>
+              <w:t>);</w:t>
+            </w:r>
+            <w:proofErr w:type="gramEnd"/>
           </w:p>
           <w:p>
             <w:r>
@@ -11698,18 +12360,30 @@
               <w:t xml:space="preserve"> data = await </w:t>
             </w:r>
             <w:proofErr w:type="spellStart"/>
+            <w:proofErr w:type="gramStart"/>
             <w:r>
               <w:t>res.json</w:t>
             </w:r>
             <w:proofErr w:type="spellEnd"/>
-            <w:r>
-              <w:t>();</w:t>
-            </w:r>
-          </w:p>
-          <w:p>
-            <w:r>
-              <w:t>      console.log(data);</w:t>
-            </w:r>
+            <w:proofErr w:type="gramEnd"/>
+            <w:r>
+              <w:t>(</w:t>
+            </w:r>
+            <w:proofErr w:type="gramStart"/>
+            <w:r>
+              <w:t>);</w:t>
+            </w:r>
+            <w:proofErr w:type="gramEnd"/>
+          </w:p>
+          <w:p>
+            <w:r>
+              <w:t>      console.log(data</w:t>
+            </w:r>
+            <w:proofErr w:type="gramStart"/>
+            <w:r>
+              <w:t>);</w:t>
+            </w:r>
+            <w:proofErr w:type="gramEnd"/>
           </w:p>
           <w:p>
             <w:r>
@@ -11817,7 +12491,7 @@
                 <w:bCs/>
               </w:rPr>
               <w:pict w14:anchorId="7878B262">
-                <v:rect id="_x0000_i1057" style="width:0;height:1.5pt" o:hralign="center" o:hrstd="t" o:hr="t" fillcolor="#a0a0a0" stroked="f"/>
+                <v:rect id="_x0000_i1213" style="width:0;height:1.5pt" o:hralign="center" o:hrstd="t" o:hr="t" fillcolor="#a0a0a0" stroked="f"/>
               </w:pict>
             </w:r>
           </w:p>
@@ -11870,6 +12544,7 @@
               <w:t xml:space="preserve">Version 1 (Synchronous Function): This is a standard function. It returns the &lt;div&gt; immediately. The </w:t>
             </w:r>
             <w:proofErr w:type="spellStart"/>
+            <w:proofErr w:type="gramStart"/>
             <w:r>
               <w:rPr>
                 <w:b/>
@@ -11883,7 +12558,15 @@
                 <w:b/>
                 <w:bCs/>
               </w:rPr>
-              <w:t xml:space="preserve">() call is triggered as a side effect during the rendering process. While this "works," calling an async function directly in the body of a component like this is a </w:t>
+              <w:t>(</w:t>
+            </w:r>
+            <w:proofErr w:type="gramEnd"/>
+            <w:r>
+              <w:rPr>
+                <w:b/>
+                <w:bCs/>
+              </w:rPr>
+              <w:t xml:space="preserve">) call is triggered as a side effect during the rendering process. While this "works," calling an async function directly in the body of a component like this is a </w:t>
             </w:r>
             <w:r>
               <w:rPr>
@@ -12328,7 +13011,7 @@
                 <w:bCs/>
               </w:rPr>
               <w:pict w14:anchorId="496045DF">
-                <v:rect id="_x0000_i1058" style="width:0;height:1.5pt" o:hralign="center" o:hrstd="t" o:hr="t" fillcolor="#a0a0a0" stroked="f"/>
+                <v:rect id="_x0000_i1214" style="width:0;height:1.5pt" o:hralign="center" o:hrstd="t" o:hr="t" fillcolor="#a0a0a0" stroked="f"/>
               </w:pict>
             </w:r>
           </w:p>
@@ -12421,7 +13104,15 @@
                 <w:b/>
                 <w:bCs/>
               </w:rPr>
-              <w:t xml:space="preserve">import { </w:t>
+              <w:t xml:space="preserve">import </w:t>
+            </w:r>
+            <w:proofErr w:type="gramStart"/>
+            <w:r>
+              <w:rPr>
+                <w:b/>
+                <w:bCs/>
+              </w:rPr>
+              <w:t xml:space="preserve">{ </w:t>
             </w:r>
             <w:proofErr w:type="spellStart"/>
             <w:r>
@@ -12432,6 +13123,7 @@
               <w:t>useEffect</w:t>
             </w:r>
             <w:proofErr w:type="spellEnd"/>
+            <w:proofErr w:type="gramEnd"/>
             <w:r>
               <w:rPr>
                 <w:b/>
@@ -12440,6 +13132,7 @@
               <w:t xml:space="preserve">, </w:t>
             </w:r>
             <w:proofErr w:type="spellStart"/>
+            <w:proofErr w:type="gramStart"/>
             <w:r>
               <w:rPr>
                 <w:b/>
@@ -12453,8 +13146,25 @@
                 <w:b/>
                 <w:bCs/>
               </w:rPr>
-              <w:t xml:space="preserve"> } from 'react';</w:t>
-            </w:r>
+              <w:t xml:space="preserve"> }</w:t>
+            </w:r>
+            <w:proofErr w:type="gramEnd"/>
+            <w:r>
+              <w:rPr>
+                <w:b/>
+                <w:bCs/>
+              </w:rPr>
+              <w:t xml:space="preserve"> from 'react</w:t>
+            </w:r>
+            <w:proofErr w:type="gramStart"/>
+            <w:r>
+              <w:rPr>
+                <w:b/>
+                <w:bCs/>
+              </w:rPr>
+              <w:t>';</w:t>
+            </w:r>
+            <w:proofErr w:type="gramEnd"/>
           </w:p>
           <w:p>
             <w:pPr>
@@ -12479,6 +13189,7 @@
               <w:t xml:space="preserve">function </w:t>
             </w:r>
             <w:proofErr w:type="spellStart"/>
+            <w:proofErr w:type="gramStart"/>
             <w:r>
               <w:rPr>
                 <w:b/>
@@ -12492,7 +13203,15 @@
                 <w:b/>
                 <w:bCs/>
               </w:rPr>
-              <w:t>() {</w:t>
+              <w:t>(</w:t>
+            </w:r>
+            <w:proofErr w:type="gramEnd"/>
+            <w:r>
+              <w:rPr>
+                <w:b/>
+                <w:bCs/>
+              </w:rPr>
+              <w:t>) {</w:t>
             </w:r>
           </w:p>
           <w:p>
@@ -12542,6 +13261,7 @@
               <w:t xml:space="preserve">] = </w:t>
             </w:r>
             <w:proofErr w:type="spellStart"/>
+            <w:proofErr w:type="gramStart"/>
             <w:r>
               <w:rPr>
                 <w:b/>
@@ -12555,8 +13275,25 @@
                 <w:b/>
                 <w:bCs/>
               </w:rPr>
-              <w:t>([]);</w:t>
-            </w:r>
+              <w:t>(</w:t>
+            </w:r>
+            <w:proofErr w:type="gramEnd"/>
+            <w:r>
+              <w:rPr>
+                <w:b/>
+                <w:bCs/>
+              </w:rPr>
+              <w:t>[]</w:t>
+            </w:r>
+            <w:proofErr w:type="gramStart"/>
+            <w:r>
+              <w:rPr>
+                <w:b/>
+                <w:bCs/>
+              </w:rPr>
+              <w:t>);</w:t>
+            </w:r>
+            <w:proofErr w:type="gramEnd"/>
           </w:p>
           <w:p>
             <w:pPr>
@@ -12581,6 +13318,7 @@
               <w:t xml:space="preserve">  </w:t>
             </w:r>
             <w:proofErr w:type="spellStart"/>
+            <w:proofErr w:type="gramStart"/>
             <w:r>
               <w:rPr>
                 <w:b/>
@@ -12594,7 +13332,15 @@
                 <w:b/>
                 <w:bCs/>
               </w:rPr>
-              <w:t>(() =&gt; {</w:t>
+              <w:t>(</w:t>
+            </w:r>
+            <w:proofErr w:type="gramEnd"/>
+            <w:r>
+              <w:rPr>
+                <w:b/>
+                <w:bCs/>
+              </w:rPr>
+              <w:t>() =&gt; {</w:t>
             </w:r>
           </w:p>
           <w:p>
@@ -12612,6 +13358,7 @@
               <w:t xml:space="preserve">    async function </w:t>
             </w:r>
             <w:proofErr w:type="spellStart"/>
+            <w:proofErr w:type="gramStart"/>
             <w:r>
               <w:rPr>
                 <w:b/>
@@ -12625,7 +13372,15 @@
                 <w:b/>
                 <w:bCs/>
               </w:rPr>
-              <w:t>() {</w:t>
+              <w:t>(</w:t>
+            </w:r>
+            <w:proofErr w:type="gramEnd"/>
+            <w:r>
+              <w:rPr>
+                <w:b/>
+                <w:bCs/>
+              </w:rPr>
+              <w:t>) {</w:t>
             </w:r>
           </w:p>
           <w:p>
@@ -12672,8 +13427,17 @@
                 <w:b/>
                 <w:bCs/>
               </w:rPr>
-              <w:t>/topics");</w:t>
-            </w:r>
+              <w:t>/topics"</w:t>
+            </w:r>
+            <w:proofErr w:type="gramStart"/>
+            <w:r>
+              <w:rPr>
+                <w:b/>
+                <w:bCs/>
+              </w:rPr>
+              <w:t>);</w:t>
+            </w:r>
+            <w:proofErr w:type="gramEnd"/>
           </w:p>
           <w:p>
             <w:pPr>
@@ -12690,6 +13454,7 @@
               <w:t xml:space="preserve">      if (</w:t>
             </w:r>
             <w:proofErr w:type="spellStart"/>
+            <w:proofErr w:type="gramStart"/>
             <w:r>
               <w:rPr>
                 <w:b/>
@@ -12698,6 +13463,7 @@
               <w:t>res.ok</w:t>
             </w:r>
             <w:proofErr w:type="spellEnd"/>
+            <w:proofErr w:type="gramEnd"/>
             <w:r>
               <w:rPr>
                 <w:b/>
@@ -12737,6 +13503,7 @@
               <w:t xml:space="preserve"> data = await </w:t>
             </w:r>
             <w:proofErr w:type="spellStart"/>
+            <w:proofErr w:type="gramStart"/>
             <w:r>
               <w:rPr>
                 <w:b/>
@@ -12745,6 +13512,133 @@
               <w:t>res.json</w:t>
             </w:r>
             <w:proofErr w:type="spellEnd"/>
+            <w:proofErr w:type="gramEnd"/>
+            <w:r>
+              <w:rPr>
+                <w:b/>
+                <w:bCs/>
+              </w:rPr>
+              <w:t>(</w:t>
+            </w:r>
+            <w:proofErr w:type="gramStart"/>
+            <w:r>
+              <w:rPr>
+                <w:b/>
+                <w:bCs/>
+              </w:rPr>
+              <w:t>);</w:t>
+            </w:r>
+            <w:proofErr w:type="gramEnd"/>
+          </w:p>
+          <w:p>
+            <w:pPr>
+              <w:rPr>
+                <w:b/>
+                <w:bCs/>
+              </w:rPr>
+            </w:pPr>
+            <w:r>
+              <w:rPr>
+                <w:b/>
+                <w:bCs/>
+              </w:rPr>
+              <w:t xml:space="preserve">        </w:t>
+            </w:r>
+            <w:proofErr w:type="spellStart"/>
+            <w:r>
+              <w:rPr>
+                <w:b/>
+                <w:bCs/>
+              </w:rPr>
+              <w:t>setTopics</w:t>
+            </w:r>
+            <w:proofErr w:type="spellEnd"/>
+            <w:r>
+              <w:rPr>
+                <w:b/>
+                <w:bCs/>
+              </w:rPr>
+              <w:t>(data</w:t>
+            </w:r>
+            <w:proofErr w:type="gramStart"/>
+            <w:r>
+              <w:rPr>
+                <w:b/>
+                <w:bCs/>
+              </w:rPr>
+              <w:t>);</w:t>
+            </w:r>
+            <w:proofErr w:type="gramEnd"/>
+          </w:p>
+          <w:p>
+            <w:pPr>
+              <w:rPr>
+                <w:b/>
+                <w:bCs/>
+              </w:rPr>
+            </w:pPr>
+            <w:r>
+              <w:rPr>
+                <w:b/>
+                <w:bCs/>
+              </w:rPr>
+              <w:t xml:space="preserve">      }</w:t>
+            </w:r>
+          </w:p>
+          <w:p>
+            <w:pPr>
+              <w:rPr>
+                <w:b/>
+                <w:bCs/>
+              </w:rPr>
+            </w:pPr>
+            <w:r>
+              <w:rPr>
+                <w:b/>
+                <w:bCs/>
+              </w:rPr>
+              <w:t xml:space="preserve">    }</w:t>
+            </w:r>
+          </w:p>
+          <w:p>
+            <w:pPr>
+              <w:rPr>
+                <w:b/>
+                <w:bCs/>
+              </w:rPr>
+            </w:pPr>
+            <w:r>
+              <w:rPr>
+                <w:b/>
+                <w:bCs/>
+              </w:rPr>
+              <w:t xml:space="preserve">    </w:t>
+            </w:r>
+          </w:p>
+          <w:p>
+            <w:pPr>
+              <w:rPr>
+                <w:b/>
+                <w:bCs/>
+              </w:rPr>
+            </w:pPr>
+            <w:r>
+              <w:rPr>
+                <w:b/>
+                <w:bCs/>
+              </w:rPr>
+              <w:t xml:space="preserve">    </w:t>
+            </w:r>
+            <w:proofErr w:type="spellStart"/>
+            <w:proofErr w:type="gramStart"/>
+            <w:r>
+              <w:rPr>
+                <w:b/>
+                <w:bCs/>
+              </w:rPr>
+              <w:t>fetchTopics</w:t>
+            </w:r>
+            <w:proofErr w:type="spellEnd"/>
             <w:r>
               <w:rPr>
                 <w:b/>
@@ -12752,113 +13646,7 @@
               </w:rPr>
               <w:t>();</w:t>
             </w:r>
-          </w:p>
-          <w:p>
-            <w:pPr>
-              <w:rPr>
-                <w:b/>
-                <w:bCs/>
-              </w:rPr>
-            </w:pPr>
-            <w:r>
-              <w:rPr>
-                <w:b/>
-                <w:bCs/>
-              </w:rPr>
-              <w:t xml:space="preserve">        </w:t>
-            </w:r>
-            <w:proofErr w:type="spellStart"/>
-            <w:r>
-              <w:rPr>
-                <w:b/>
-                <w:bCs/>
-              </w:rPr>
-              <w:t>setTopics</w:t>
-            </w:r>
-            <w:proofErr w:type="spellEnd"/>
-            <w:r>
-              <w:rPr>
-                <w:b/>
-                <w:bCs/>
-              </w:rPr>
-              <w:t>(data);</w:t>
-            </w:r>
-          </w:p>
-          <w:p>
-            <w:pPr>
-              <w:rPr>
-                <w:b/>
-                <w:bCs/>
-              </w:rPr>
-            </w:pPr>
-            <w:r>
-              <w:rPr>
-                <w:b/>
-                <w:bCs/>
-              </w:rPr>
-              <w:t xml:space="preserve">      }</w:t>
-            </w:r>
-          </w:p>
-          <w:p>
-            <w:pPr>
-              <w:rPr>
-                <w:b/>
-                <w:bCs/>
-              </w:rPr>
-            </w:pPr>
-            <w:r>
-              <w:rPr>
-                <w:b/>
-                <w:bCs/>
-              </w:rPr>
-              <w:t xml:space="preserve">    }</w:t>
-            </w:r>
-          </w:p>
-          <w:p>
-            <w:pPr>
-              <w:rPr>
-                <w:b/>
-                <w:bCs/>
-              </w:rPr>
-            </w:pPr>
-            <w:r>
-              <w:rPr>
-                <w:b/>
-                <w:bCs/>
-              </w:rPr>
-              <w:t xml:space="preserve">    </w:t>
-            </w:r>
-          </w:p>
-          <w:p>
-            <w:pPr>
-              <w:rPr>
-                <w:b/>
-                <w:bCs/>
-              </w:rPr>
-            </w:pPr>
-            <w:r>
-              <w:rPr>
-                <w:b/>
-                <w:bCs/>
-              </w:rPr>
-              <w:t xml:space="preserve">    </w:t>
-            </w:r>
-            <w:proofErr w:type="spellStart"/>
-            <w:r>
-              <w:rPr>
-                <w:b/>
-                <w:bCs/>
-              </w:rPr>
-              <w:t>fetchTopics</w:t>
-            </w:r>
-            <w:proofErr w:type="spellEnd"/>
-            <w:r>
-              <w:rPr>
-                <w:b/>
-                <w:bCs/>
-              </w:rPr>
-              <w:t>();</w:t>
-            </w:r>
+            <w:proofErr w:type="gramEnd"/>
           </w:p>
           <w:p>
             <w:pPr>
@@ -12959,6 +13747,7 @@
               <w:t xml:space="preserve">        {</w:t>
             </w:r>
             <w:proofErr w:type="spellStart"/>
+            <w:proofErr w:type="gramStart"/>
             <w:r>
               <w:rPr>
                 <w:b/>
@@ -12972,7 +13761,31 @@
                 <w:b/>
                 <w:bCs/>
               </w:rPr>
-              <w:t>(topic =&gt; &lt;li key={topic.id}&gt;{topic.name}&lt;/li&gt;)}</w:t>
+              <w:t>(</w:t>
+            </w:r>
+            <w:proofErr w:type="gramEnd"/>
+            <w:r>
+              <w:rPr>
+                <w:b/>
+                <w:bCs/>
+              </w:rPr>
+              <w:t>topic =&gt; &lt;li key={topic.id}&gt;{</w:t>
+            </w:r>
+            <w:proofErr w:type="gramStart"/>
+            <w:r>
+              <w:rPr>
+                <w:b/>
+                <w:bCs/>
+              </w:rPr>
+              <w:t>topic.name}&lt;</w:t>
+            </w:r>
+            <w:proofErr w:type="gramEnd"/>
+            <w:r>
+              <w:rPr>
+                <w:b/>
+                <w:bCs/>
+              </w:rPr>
+              <w:t>/li&gt;)}</w:t>
             </w:r>
           </w:p>
           <w:p>
@@ -13048,7 +13861,7 @@
                 <w:bCs/>
               </w:rPr>
               <w:pict w14:anchorId="0D6567FD">
-                <v:rect id="_x0000_i1059" style="width:0;height:1.5pt" o:hralign="center" o:hrstd="t" o:hr="t" fillcolor="#a0a0a0" stroked="f"/>
+                <v:rect id="_x0000_i1215" style="width:0;height:1.5pt" o:hralign="center" o:hrstd="t" o:hr="t" fillcolor="#a0a0a0" stroked="f"/>
               </w:pict>
             </w:r>
           </w:p>
@@ -13079,7 +13892,23 @@
                 <w:b/>
                 <w:bCs/>
               </w:rPr>
-              <w:t>You might have seen async function Page() in tutorials. This is a feature of Next.js App Router (React Server Components). In that specific environment, the code runs on the server, waits for the data, and then sends the finished HTML to the browser.</w:t>
+              <w:t xml:space="preserve">You might have seen async function </w:t>
+            </w:r>
+            <w:proofErr w:type="gramStart"/>
+            <w:r>
+              <w:rPr>
+                <w:b/>
+                <w:bCs/>
+              </w:rPr>
+              <w:t>Page(</w:t>
+            </w:r>
+            <w:proofErr w:type="gramEnd"/>
+            <w:r>
+              <w:rPr>
+                <w:b/>
+                <w:bCs/>
+              </w:rPr>
+              <w:t>) in tutorials. This is a feature of Next.js App Router (React Server Components). In that specific environment, the code runs on the server, waits for the data, and then sends the finished HTML to the browser.</w:t>
             </w:r>
           </w:p>
           <w:p>
@@ -13115,7 +13944,15 @@
           <w:p>
             <w:r>
               <w:lastRenderedPageBreak/>
-              <w:t>If I were to add a post to a forum, should I set the textbox to be at the top of the forum which expands when clicked or should I render it in another page and include a small + button at the bottom to go to the page? The former is more intuitive but the latter may give a better user interface</w:t>
+              <w:t xml:space="preserve">If I were to add a post to a forum, should I set the textbox to be at the top of the forum which expands when clicked or should I render it in another page and include a small + button at the bottom to go to the page? The former is more </w:t>
+            </w:r>
+            <w:proofErr w:type="gramStart"/>
+            <w:r>
+              <w:t>intuitive</w:t>
+            </w:r>
+            <w:proofErr w:type="gramEnd"/>
+            <w:r>
+              <w:t xml:space="preserve"> but the latter may give a better user interface</w:t>
             </w:r>
           </w:p>
         </w:tc>
@@ -13182,7 +14019,7 @@
                 <w:bCs/>
               </w:rPr>
               <w:pict w14:anchorId="607921BC">
-                <v:rect id="_x0000_i1084" style="width:0;height:1.5pt" o:hralign="center" o:hrstd="t" o:hr="t" fillcolor="#a0a0a0" stroked="f"/>
+                <v:rect id="_x0000_i1216" style="width:0;height:1.5pt" o:hralign="center" o:hrstd="t" o:hr="t" fillcolor="#a0a0a0" stroked="f"/>
               </w:pict>
             </w:r>
           </w:p>
@@ -13397,7 +14234,7 @@
                 <w:bCs/>
               </w:rPr>
               <w:pict w14:anchorId="22101977">
-                <v:rect id="_x0000_i1085" style="width:0;height:1.5pt" o:hralign="center" o:hrstd="t" o:hr="t" fillcolor="#a0a0a0" stroked="f"/>
+                <v:rect id="_x0000_i1217" style="width:0;height:1.5pt" o:hralign="center" o:hrstd="t" o:hr="t" fillcolor="#a0a0a0" stroked="f"/>
               </w:pict>
             </w:r>
           </w:p>
@@ -13535,7 +14372,23 @@
                 <w:b/>
                 <w:bCs/>
               </w:rPr>
-              <w:t>Intentionality: Prevents "low-effort" spam by adding a slight barrier to entry.</w:t>
+              <w:t>Intentionality: Prevents "</w:t>
+            </w:r>
+            <w:proofErr w:type="gramStart"/>
+            <w:r>
+              <w:rPr>
+                <w:b/>
+                <w:bCs/>
+              </w:rPr>
+              <w:t>low-effort</w:t>
+            </w:r>
+            <w:proofErr w:type="gramEnd"/>
+            <w:r>
+              <w:rPr>
+                <w:b/>
+                <w:bCs/>
+              </w:rPr>
+              <w:t>" spam by adding a slight barrier to entry.</w:t>
             </w:r>
           </w:p>
           <w:p>
@@ -13608,7 +14461,7 @@
                 <w:bCs/>
               </w:rPr>
               <w:pict w14:anchorId="5EADC0D9">
-                <v:rect id="_x0000_i1086" style="width:0;height:1.5pt" o:hralign="center" o:hrstd="t" o:hr="t" fillcolor="#a0a0a0" stroked="f"/>
+                <v:rect id="_x0000_i1218" style="width:0;height:1.5pt" o:hralign="center" o:hrstd="t" o:hr="t" fillcolor="#a0a0a0" stroked="f"/>
               </w:pict>
             </w:r>
           </w:p>
@@ -14095,6 +14948,7 @@
                       <w:bCs/>
                     </w:rPr>
                   </w:pPr>
+                  <w:proofErr w:type="gramStart"/>
                   <w:r>
                     <w:rPr>
                       <w:b/>
@@ -14102,6 +14956,7 @@
                     </w:rPr>
                     <w:t>Full-featured</w:t>
                   </w:r>
+                  <w:proofErr w:type="gramEnd"/>
                 </w:p>
               </w:tc>
             </w:tr>
@@ -14119,7 +14974,7 @@
                 <w:bCs/>
               </w:rPr>
               <w:pict w14:anchorId="4ACC1DC6">
-                <v:rect id="_x0000_i1087" style="width:0;height:1.5pt" o:hralign="center" o:hrstd="t" o:hr="t" fillcolor="#a0a0a0" stroked="f"/>
+                <v:rect id="_x0000_i1219" style="width:0;height:1.5pt" o:hralign="center" o:hrstd="t" o:hr="t" fillcolor="#a0a0a0" stroked="f"/>
               </w:pict>
             </w:r>
           </w:p>

</xml_diff>

<commit_message>
Update timestamp to locale timestamp
</commit_message>
<xml_diff>
--- a/AI_usage.docx
+++ b/AI_usage.docx
@@ -22357,7 +22357,7 @@
                 <w:bCs/>
               </w:rPr>
               <w:pict w14:anchorId="29DB4C5A">
-                <v:rect id="_x0000_i1108" style="width:0;height:1.5pt" o:hralign="center" o:hrstd="t" o:hr="t" fillcolor="#a0a0a0" stroked="f"/>
+                <v:rect id="_x0000_i1084" style="width:0;height:1.5pt" o:hralign="center" o:hrstd="t" o:hr="t" fillcolor="#a0a0a0" stroked="f"/>
               </w:pict>
             </w:r>
           </w:p>
@@ -22620,7 +22620,7 @@
                 <w:bCs/>
               </w:rPr>
               <w:pict w14:anchorId="5D0CECB0">
-                <v:rect id="_x0000_i1109" style="width:0;height:1.5pt" o:hralign="center" o:hrstd="t" o:hr="t" fillcolor="#a0a0a0" stroked="f"/>
+                <v:rect id="_x0000_i1085" style="width:0;height:1.5pt" o:hralign="center" o:hrstd="t" o:hr="t" fillcolor="#a0a0a0" stroked="f"/>
               </w:pict>
             </w:r>
           </w:p>
@@ -22739,7 +22739,7 @@
                 <w:bCs/>
               </w:rPr>
               <w:pict w14:anchorId="53E10D87">
-                <v:rect id="_x0000_i1110" style="width:0;height:1.5pt" o:hralign="center" o:hrstd="t" o:hr="t" fillcolor="#a0a0a0" stroked="f"/>
+                <v:rect id="_x0000_i1086" style="width:0;height:1.5pt" o:hralign="center" o:hrstd="t" o:hr="t" fillcolor="#a0a0a0" stroked="f"/>
               </w:pict>
             </w:r>
           </w:p>
@@ -23168,7 +23168,7 @@
                 <w:bCs/>
               </w:rPr>
               <w:pict w14:anchorId="7BD0DBF7">
-                <v:rect id="_x0000_i1111" style="width:0;height:1.5pt" o:hralign="center" o:hrstd="t" o:hr="t" fillcolor="#a0a0a0" stroked="f"/>
+                <v:rect id="_x0000_i1087" style="width:0;height:1.5pt" o:hralign="center" o:hrstd="t" o:hr="t" fillcolor="#a0a0a0" stroked="f"/>
               </w:pict>
             </w:r>
           </w:p>
@@ -23238,6 +23238,1141 @@
                 <w:bCs/>
               </w:rPr>
               <w:t>Match the Dashboard: Ensure the "Port" setting in the Render UI matches that number exactly.</w:t>
+            </w:r>
+          </w:p>
+          <w:p>
+            <w:pPr>
+              <w:rPr>
+                <w:b/>
+                <w:bCs/>
+              </w:rPr>
+            </w:pPr>
+          </w:p>
+        </w:tc>
+      </w:tr>
+      <w:tr>
+        <w:tc>
+          <w:tcPr>
+            <w:tcW w:w="3742" w:type="dxa"/>
+          </w:tcPr>
+          <w:p>
+            <w:r>
+              <w:lastRenderedPageBreak/>
+              <w:t xml:space="preserve">why is the render time still in </w:t>
+            </w:r>
+            <w:proofErr w:type="spellStart"/>
+            <w:r>
+              <w:t>utc</w:t>
+            </w:r>
+            <w:proofErr w:type="spellEnd"/>
+            <w:r>
+              <w:t xml:space="preserve"> even when i set it to </w:t>
+            </w:r>
+            <w:proofErr w:type="spellStart"/>
+            <w:r>
+              <w:t>timestamptz</w:t>
+            </w:r>
+            <w:proofErr w:type="spellEnd"/>
+            <w:r>
+              <w:t xml:space="preserve">, but set to the correct time in my </w:t>
+            </w:r>
+            <w:proofErr w:type="spellStart"/>
+            <w:r>
+              <w:t>timezone</w:t>
+            </w:r>
+            <w:proofErr w:type="spellEnd"/>
+            <w:r>
+              <w:t xml:space="preserve"> when i run it on localhost even on </w:t>
+            </w:r>
+            <w:proofErr w:type="spellStart"/>
+            <w:r>
+              <w:t>timestamptz</w:t>
+            </w:r>
+            <w:proofErr w:type="spellEnd"/>
+          </w:p>
+        </w:tc>
+        <w:tc>
+          <w:tcPr>
+            <w:tcW w:w="4888" w:type="dxa"/>
+          </w:tcPr>
+          <w:p>
+            <w:pPr>
+              <w:rPr>
+                <w:b/>
+                <w:bCs/>
+              </w:rPr>
+            </w:pPr>
+            <w:r>
+              <w:rPr>
+                <w:b/>
+                <w:bCs/>
+              </w:rPr>
+              <w:t xml:space="preserve">This happens because your Local machine and the Render server are living in two different </w:t>
+            </w:r>
+            <w:proofErr w:type="spellStart"/>
+            <w:r>
+              <w:rPr>
+                <w:b/>
+                <w:bCs/>
+              </w:rPr>
+              <w:t>timezones</w:t>
+            </w:r>
+            <w:proofErr w:type="spellEnd"/>
+            <w:r>
+              <w:rPr>
+                <w:b/>
+                <w:bCs/>
+              </w:rPr>
+              <w:t>, and your Go code is likely using "System Local" time to format the date.</w:t>
+            </w:r>
+          </w:p>
+          <w:p>
+            <w:pPr>
+              <w:rPr>
+                <w:b/>
+                <w:bCs/>
+              </w:rPr>
+            </w:pPr>
+            <w:r>
+              <w:rPr>
+                <w:b/>
+                <w:bCs/>
+              </w:rPr>
+              <w:t xml:space="preserve">When you use </w:t>
+            </w:r>
+            <w:proofErr w:type="spellStart"/>
+            <w:r>
+              <w:rPr>
+                <w:b/>
+                <w:bCs/>
+              </w:rPr>
+              <w:t>time.Format</w:t>
+            </w:r>
+            <w:proofErr w:type="spellEnd"/>
+            <w:r>
+              <w:rPr>
+                <w:b/>
+                <w:bCs/>
+              </w:rPr>
+              <w:t>("02 Jan 2006 at 15:04") in Go, it formats the time based on whatever the server's internal clock is set to.</w:t>
+            </w:r>
+          </w:p>
+          <w:p>
+            <w:pPr>
+              <w:rPr>
+                <w:b/>
+                <w:bCs/>
+              </w:rPr>
+            </w:pPr>
+            <w:r>
+              <w:rPr>
+                <w:b/>
+                <w:bCs/>
+              </w:rPr>
+              <w:pict w14:anchorId="7685C358">
+                <v:rect id="_x0000_i1112" style="width:0;height:1.5pt" o:hralign="center" o:hrstd="t" o:hr="t" fillcolor="#a0a0a0" stroked="f"/>
+              </w:pict>
+            </w:r>
+          </w:p>
+          <w:p>
+            <w:pPr>
+              <w:rPr>
+                <w:b/>
+                <w:bCs/>
+              </w:rPr>
+            </w:pPr>
+            <w:r>
+              <w:rPr>
+                <w:b/>
+                <w:bCs/>
+              </w:rPr>
+              <w:t>1. The Location Difference</w:t>
+            </w:r>
+          </w:p>
+          <w:p>
+            <w:pPr>
+              <w:numPr>
+                <w:ilvl w:val="0"/>
+                <w:numId w:val="60"/>
+              </w:numPr>
+              <w:rPr>
+                <w:b/>
+                <w:bCs/>
+              </w:rPr>
+            </w:pPr>
+            <w:r>
+              <w:rPr>
+                <w:b/>
+                <w:bCs/>
+              </w:rPr>
+              <w:t xml:space="preserve">Your Localhost: Your computer is set to your local </w:t>
+            </w:r>
+            <w:proofErr w:type="spellStart"/>
+            <w:r>
+              <w:rPr>
+                <w:b/>
+                <w:bCs/>
+              </w:rPr>
+              <w:t>timezone</w:t>
+            </w:r>
+            <w:proofErr w:type="spellEnd"/>
+            <w:r>
+              <w:rPr>
+                <w:b/>
+                <w:bCs/>
+              </w:rPr>
+              <w:t xml:space="preserve"> (e.g., Singapore, New York, etc.). When Go reads the TIMESTAMPTZ from the database, it sees the UTC value and says, "The system clock says we are in [Your Zone], so I'll show it in [Your Zone]."</w:t>
+            </w:r>
+          </w:p>
+          <w:p>
+            <w:pPr>
+              <w:numPr>
+                <w:ilvl w:val="0"/>
+                <w:numId w:val="60"/>
+              </w:numPr>
+              <w:rPr>
+                <w:b/>
+                <w:bCs/>
+              </w:rPr>
+            </w:pPr>
+            <w:r>
+              <w:rPr>
+                <w:b/>
+                <w:bCs/>
+              </w:rPr>
+              <w:t>Render's Server: Render (and almost all cloud providers) sets their server clocks to UTC by default. When your Go code runs there, it thinks "Local Time" is UTC.</w:t>
+            </w:r>
+          </w:p>
+          <w:p>
+            <w:pPr>
+              <w:rPr>
+                <w:b/>
+                <w:bCs/>
+              </w:rPr>
+            </w:pPr>
+            <w:r>
+              <w:rPr>
+                <w:b/>
+                <w:bCs/>
+              </w:rPr>
+              <w:pict w14:anchorId="04A3F198">
+                <v:rect id="_x0000_i1113" style="width:0;height:1.5pt" o:hralign="center" o:hrstd="t" o:hr="t" fillcolor="#a0a0a0" stroked="f"/>
+              </w:pict>
+            </w:r>
+          </w:p>
+          <w:p>
+            <w:pPr>
+              <w:rPr>
+                <w:b/>
+                <w:bCs/>
+              </w:rPr>
+            </w:pPr>
+            <w:r>
+              <w:rPr>
+                <w:b/>
+                <w:bCs/>
+              </w:rPr>
+              <w:t xml:space="preserve">2. The Solution: Force the </w:t>
+            </w:r>
+            <w:proofErr w:type="spellStart"/>
+            <w:r>
+              <w:rPr>
+                <w:b/>
+                <w:bCs/>
+              </w:rPr>
+              <w:t>Timezone</w:t>
+            </w:r>
+            <w:proofErr w:type="spellEnd"/>
+            <w:r>
+              <w:rPr>
+                <w:b/>
+                <w:bCs/>
+              </w:rPr>
+              <w:t xml:space="preserve"> in Go</w:t>
+            </w:r>
+          </w:p>
+          <w:p>
+            <w:pPr>
+              <w:rPr>
+                <w:b/>
+                <w:bCs/>
+              </w:rPr>
+            </w:pPr>
+            <w:r>
+              <w:rPr>
+                <w:b/>
+                <w:bCs/>
+              </w:rPr>
+              <w:t xml:space="preserve">You shouldn't rely on the server's clock because it changes depending on where the app is hosted. Instead, you should tell Go exactly which </w:t>
+            </w:r>
+            <w:proofErr w:type="spellStart"/>
+            <w:r>
+              <w:rPr>
+                <w:b/>
+                <w:bCs/>
+              </w:rPr>
+              <w:t>timezone</w:t>
+            </w:r>
+            <w:proofErr w:type="spellEnd"/>
+            <w:r>
+              <w:rPr>
+                <w:b/>
+                <w:bCs/>
+              </w:rPr>
+              <w:t xml:space="preserve"> to use before formatting the string.</w:t>
+            </w:r>
+          </w:p>
+          <w:p>
+            <w:pPr>
+              <w:rPr>
+                <w:b/>
+                <w:bCs/>
+              </w:rPr>
+            </w:pPr>
+            <w:r>
+              <w:rPr>
+                <w:b/>
+                <w:bCs/>
+              </w:rPr>
+              <w:t>The Fix in your Go Handler:</w:t>
+            </w:r>
+          </w:p>
+          <w:p>
+            <w:pPr>
+              <w:rPr>
+                <w:b/>
+                <w:bCs/>
+              </w:rPr>
+            </w:pPr>
+            <w:r>
+              <w:rPr>
+                <w:b/>
+                <w:bCs/>
+              </w:rPr>
+              <w:lastRenderedPageBreak/>
+              <w:t>Go</w:t>
+            </w:r>
+          </w:p>
+          <w:p>
+            <w:pPr>
+              <w:rPr>
+                <w:b/>
+                <w:bCs/>
+              </w:rPr>
+            </w:pPr>
+            <w:r>
+              <w:rPr>
+                <w:b/>
+                <w:bCs/>
+              </w:rPr>
+              <w:t>// 1. Define the location you want (e.g., "Asia/Singapore" or "America/</w:t>
+            </w:r>
+            <w:proofErr w:type="spellStart"/>
+            <w:r>
+              <w:rPr>
+                <w:b/>
+                <w:bCs/>
+              </w:rPr>
+              <w:t>New_York</w:t>
+            </w:r>
+            <w:proofErr w:type="spellEnd"/>
+            <w:r>
+              <w:rPr>
+                <w:b/>
+                <w:bCs/>
+              </w:rPr>
+              <w:t>")</w:t>
+            </w:r>
+          </w:p>
+          <w:p>
+            <w:pPr>
+              <w:rPr>
+                <w:b/>
+                <w:bCs/>
+              </w:rPr>
+            </w:pPr>
+            <w:r>
+              <w:rPr>
+                <w:b/>
+                <w:bCs/>
+              </w:rPr>
+              <w:t xml:space="preserve">loc, _ := </w:t>
+            </w:r>
+            <w:proofErr w:type="spellStart"/>
+            <w:r>
+              <w:rPr>
+                <w:b/>
+                <w:bCs/>
+              </w:rPr>
+              <w:t>time.LoadLocation</w:t>
+            </w:r>
+            <w:proofErr w:type="spellEnd"/>
+            <w:r>
+              <w:rPr>
+                <w:b/>
+                <w:bCs/>
+              </w:rPr>
+              <w:t xml:space="preserve">("Asia/Singapore") </w:t>
+            </w:r>
+          </w:p>
+          <w:p>
+            <w:pPr>
+              <w:rPr>
+                <w:b/>
+                <w:bCs/>
+              </w:rPr>
+            </w:pPr>
+          </w:p>
+          <w:p>
+            <w:pPr>
+              <w:rPr>
+                <w:b/>
+                <w:bCs/>
+              </w:rPr>
+            </w:pPr>
+            <w:r>
+              <w:rPr>
+                <w:b/>
+                <w:bCs/>
+              </w:rPr>
+              <w:t>// 2. Convert the database time to that specific location</w:t>
+            </w:r>
+          </w:p>
+          <w:p>
+            <w:pPr>
+              <w:rPr>
+                <w:b/>
+                <w:bCs/>
+              </w:rPr>
+            </w:pPr>
+            <w:proofErr w:type="spellStart"/>
+            <w:r>
+              <w:rPr>
+                <w:b/>
+                <w:bCs/>
+              </w:rPr>
+              <w:t>localTime</w:t>
+            </w:r>
+            <w:proofErr w:type="spellEnd"/>
+            <w:r>
+              <w:rPr>
+                <w:b/>
+                <w:bCs/>
+              </w:rPr>
+              <w:t xml:space="preserve"> := </w:t>
+            </w:r>
+            <w:proofErr w:type="spellStart"/>
+            <w:r>
+              <w:rPr>
+                <w:b/>
+                <w:bCs/>
+              </w:rPr>
+              <w:t>unformattedTime.In</w:t>
+            </w:r>
+            <w:proofErr w:type="spellEnd"/>
+            <w:r>
+              <w:rPr>
+                <w:b/>
+                <w:bCs/>
+              </w:rPr>
+              <w:t>(loc)</w:t>
+            </w:r>
+          </w:p>
+          <w:p>
+            <w:pPr>
+              <w:rPr>
+                <w:b/>
+                <w:bCs/>
+              </w:rPr>
+            </w:pPr>
+          </w:p>
+          <w:p>
+            <w:pPr>
+              <w:rPr>
+                <w:b/>
+                <w:bCs/>
+              </w:rPr>
+            </w:pPr>
+            <w:r>
+              <w:rPr>
+                <w:b/>
+                <w:bCs/>
+              </w:rPr>
+              <w:t>// 3. Now format it</w:t>
+            </w:r>
+          </w:p>
+          <w:p>
+            <w:pPr>
+              <w:rPr>
+                <w:b/>
+                <w:bCs/>
+              </w:rPr>
+            </w:pPr>
+            <w:proofErr w:type="spellStart"/>
+            <w:r>
+              <w:rPr>
+                <w:b/>
+                <w:bCs/>
+              </w:rPr>
+              <w:t>formattedString</w:t>
+            </w:r>
+            <w:proofErr w:type="spellEnd"/>
+            <w:r>
+              <w:rPr>
+                <w:b/>
+                <w:bCs/>
+              </w:rPr>
+              <w:t xml:space="preserve"> := </w:t>
+            </w:r>
+            <w:proofErr w:type="spellStart"/>
+            <w:r>
+              <w:rPr>
+                <w:b/>
+                <w:bCs/>
+              </w:rPr>
+              <w:t>localTime.Format</w:t>
+            </w:r>
+            <w:proofErr w:type="spellEnd"/>
+            <w:r>
+              <w:rPr>
+                <w:b/>
+                <w:bCs/>
+              </w:rPr>
+              <w:t>("02 Jan 2006 at 15:04")</w:t>
+            </w:r>
+          </w:p>
+          <w:p>
+            <w:pPr>
+              <w:rPr>
+                <w:b/>
+                <w:bCs/>
+              </w:rPr>
+            </w:pPr>
+            <w:r>
+              <w:rPr>
+                <w:b/>
+                <w:bCs/>
+              </w:rPr>
+              <w:pict w14:anchorId="207819FB">
+                <v:rect id="_x0000_i1114" style="width:0;height:1.5pt" o:hralign="center" o:hrstd="t" o:hr="t" fillcolor="#a0a0a0" stroked="f"/>
+              </w:pict>
+            </w:r>
+          </w:p>
+          <w:p>
+            <w:pPr>
+              <w:rPr>
+                <w:b/>
+                <w:bCs/>
+              </w:rPr>
+            </w:pPr>
+            <w:r>
+              <w:rPr>
+                <w:b/>
+                <w:bCs/>
+              </w:rPr>
+              <w:t>3. The Better Way: Let the Browser Decide</w:t>
+            </w:r>
+          </w:p>
+          <w:p>
+            <w:pPr>
+              <w:rPr>
+                <w:b/>
+                <w:bCs/>
+              </w:rPr>
+            </w:pPr>
+            <w:r>
+              <w:rPr>
+                <w:b/>
+                <w:bCs/>
+              </w:rPr>
+              <w:t>The "Industry Standard" way to solve this is to not format the time in Go. If you format it in Go, everyone in the world sees the same time (e.g., Singapore time), even if they are in London.</w:t>
+            </w:r>
+          </w:p>
+          <w:p>
+            <w:pPr>
+              <w:rPr>
+                <w:b/>
+                <w:bCs/>
+              </w:rPr>
+            </w:pPr>
+            <w:r>
+              <w:rPr>
+                <w:b/>
+                <w:bCs/>
+              </w:rPr>
+              <w:t>The Strategy:</w:t>
+            </w:r>
+          </w:p>
+          <w:p>
+            <w:pPr>
+              <w:numPr>
+                <w:ilvl w:val="0"/>
+                <w:numId w:val="61"/>
+              </w:numPr>
+              <w:rPr>
+                <w:b/>
+                <w:bCs/>
+              </w:rPr>
+            </w:pPr>
+            <w:r>
+              <w:rPr>
+                <w:b/>
+                <w:bCs/>
+              </w:rPr>
+              <w:t xml:space="preserve">Go: Send the raw, unformatted UTC string to React (standard JSON </w:t>
+            </w:r>
+            <w:proofErr w:type="spellStart"/>
+            <w:r>
+              <w:rPr>
+                <w:b/>
+                <w:bCs/>
+              </w:rPr>
+              <w:t>behavior</w:t>
+            </w:r>
+            <w:proofErr w:type="spellEnd"/>
+            <w:r>
+              <w:rPr>
+                <w:b/>
+                <w:bCs/>
+              </w:rPr>
+              <w:t>).</w:t>
+            </w:r>
+          </w:p>
+          <w:p>
+            <w:pPr>
+              <w:numPr>
+                <w:ilvl w:val="0"/>
+                <w:numId w:val="61"/>
+              </w:numPr>
+              <w:rPr>
+                <w:b/>
+                <w:bCs/>
+              </w:rPr>
+            </w:pPr>
+            <w:r>
+              <w:rPr>
+                <w:b/>
+                <w:bCs/>
+              </w:rPr>
+              <w:t xml:space="preserve">React: Use the user's browser to format the time. The browser automatically knows the user's local </w:t>
+            </w:r>
+            <w:proofErr w:type="spellStart"/>
+            <w:r>
+              <w:rPr>
+                <w:b/>
+                <w:bCs/>
+              </w:rPr>
+              <w:t>timezone</w:t>
+            </w:r>
+            <w:proofErr w:type="spellEnd"/>
+            <w:r>
+              <w:rPr>
+                <w:b/>
+                <w:bCs/>
+              </w:rPr>
+              <w:t>.</w:t>
+            </w:r>
+          </w:p>
+          <w:p>
+            <w:pPr>
+              <w:rPr>
+                <w:b/>
+                <w:bCs/>
+              </w:rPr>
+            </w:pPr>
+            <w:r>
+              <w:rPr>
+                <w:b/>
+                <w:bCs/>
+              </w:rPr>
+              <w:t>React Code:</w:t>
+            </w:r>
+          </w:p>
+          <w:p>
+            <w:pPr>
+              <w:rPr>
+                <w:b/>
+                <w:bCs/>
+              </w:rPr>
+            </w:pPr>
+            <w:r>
+              <w:rPr>
+                <w:b/>
+                <w:bCs/>
+              </w:rPr>
+              <w:t>JavaScript</w:t>
+            </w:r>
+          </w:p>
+          <w:p>
+            <w:pPr>
+              <w:rPr>
+                <w:b/>
+                <w:bCs/>
+              </w:rPr>
+            </w:pPr>
+            <w:r>
+              <w:rPr>
+                <w:b/>
+                <w:bCs/>
+              </w:rPr>
+              <w:t>// This will automatically convert the UTC string to the user's local time</w:t>
+            </w:r>
+          </w:p>
+          <w:p>
+            <w:pPr>
+              <w:rPr>
+                <w:b/>
+                <w:bCs/>
+              </w:rPr>
+            </w:pPr>
+            <w:proofErr w:type="spellStart"/>
+            <w:r>
+              <w:rPr>
+                <w:b/>
+                <w:bCs/>
+              </w:rPr>
+              <w:t>const</w:t>
+            </w:r>
+            <w:proofErr w:type="spellEnd"/>
+            <w:r>
+              <w:rPr>
+                <w:b/>
+                <w:bCs/>
+              </w:rPr>
+              <w:t xml:space="preserve"> date = new Date(</w:t>
+            </w:r>
+            <w:proofErr w:type="spellStart"/>
+            <w:r>
+              <w:rPr>
+                <w:b/>
+                <w:bCs/>
+              </w:rPr>
+              <w:t>post.time_created</w:t>
+            </w:r>
+            <w:proofErr w:type="spellEnd"/>
+            <w:r>
+              <w:rPr>
+                <w:b/>
+                <w:bCs/>
+              </w:rPr>
+              <w:t>);</w:t>
+            </w:r>
+          </w:p>
+          <w:p>
+            <w:pPr>
+              <w:rPr>
+                <w:b/>
+                <w:bCs/>
+              </w:rPr>
+            </w:pPr>
+            <w:proofErr w:type="spellStart"/>
+            <w:r>
+              <w:rPr>
+                <w:b/>
+                <w:bCs/>
+              </w:rPr>
+              <w:t>const</w:t>
+            </w:r>
+            <w:proofErr w:type="spellEnd"/>
+            <w:r>
+              <w:rPr>
+                <w:b/>
+                <w:bCs/>
+              </w:rPr>
+              <w:t xml:space="preserve"> </w:t>
+            </w:r>
+            <w:proofErr w:type="spellStart"/>
+            <w:r>
+              <w:rPr>
+                <w:b/>
+                <w:bCs/>
+              </w:rPr>
+              <w:t>formattedDate</w:t>
+            </w:r>
+            <w:proofErr w:type="spellEnd"/>
+            <w:r>
+              <w:rPr>
+                <w:b/>
+                <w:bCs/>
+              </w:rPr>
+              <w:t xml:space="preserve"> = </w:t>
+            </w:r>
+            <w:proofErr w:type="spellStart"/>
+            <w:r>
+              <w:rPr>
+                <w:b/>
+                <w:bCs/>
+              </w:rPr>
+              <w:t>date.toLocaleString</w:t>
+            </w:r>
+            <w:proofErr w:type="spellEnd"/>
+            <w:r>
+              <w:rPr>
+                <w:b/>
+                <w:bCs/>
+              </w:rPr>
+              <w:t>('</w:t>
+            </w:r>
+            <w:proofErr w:type="spellStart"/>
+            <w:r>
+              <w:rPr>
+                <w:b/>
+                <w:bCs/>
+              </w:rPr>
+              <w:t>en</w:t>
+            </w:r>
+            <w:proofErr w:type="spellEnd"/>
+            <w:r>
+              <w:rPr>
+                <w:b/>
+                <w:bCs/>
+              </w:rPr>
+              <w:t>-GB', {</w:t>
+            </w:r>
+          </w:p>
+          <w:p>
+            <w:pPr>
+              <w:rPr>
+                <w:b/>
+                <w:bCs/>
+              </w:rPr>
+            </w:pPr>
+            <w:r>
+              <w:rPr>
+                <w:b/>
+                <w:bCs/>
+              </w:rPr>
+              <w:t xml:space="preserve">  day: '2-digit',</w:t>
+            </w:r>
+          </w:p>
+          <w:p>
+            <w:pPr>
+              <w:rPr>
+                <w:b/>
+                <w:bCs/>
+              </w:rPr>
+            </w:pPr>
+            <w:r>
+              <w:rPr>
+                <w:b/>
+                <w:bCs/>
+              </w:rPr>
+              <w:t xml:space="preserve">  month: 'short',</w:t>
+            </w:r>
+          </w:p>
+          <w:p>
+            <w:pPr>
+              <w:rPr>
+                <w:b/>
+                <w:bCs/>
+              </w:rPr>
+            </w:pPr>
+            <w:r>
+              <w:rPr>
+                <w:b/>
+                <w:bCs/>
+              </w:rPr>
+              <w:t xml:space="preserve">  year: 'numeric',</w:t>
+            </w:r>
+          </w:p>
+          <w:p>
+            <w:pPr>
+              <w:rPr>
+                <w:b/>
+                <w:bCs/>
+              </w:rPr>
+            </w:pPr>
+            <w:r>
+              <w:rPr>
+                <w:b/>
+                <w:bCs/>
+              </w:rPr>
+              <w:t xml:space="preserve">  hour: '2-digit',</w:t>
+            </w:r>
+          </w:p>
+          <w:p>
+            <w:pPr>
+              <w:rPr>
+                <w:b/>
+                <w:bCs/>
+              </w:rPr>
+            </w:pPr>
+            <w:r>
+              <w:rPr>
+                <w:b/>
+                <w:bCs/>
+              </w:rPr>
+              <w:t xml:space="preserve">  minute: '2-digit',</w:t>
+            </w:r>
+          </w:p>
+          <w:p>
+            <w:pPr>
+              <w:rPr>
+                <w:b/>
+                <w:bCs/>
+              </w:rPr>
+            </w:pPr>
+            <w:r>
+              <w:rPr>
+                <w:b/>
+                <w:bCs/>
+              </w:rPr>
+              <w:t xml:space="preserve">  hour12: false</w:t>
+            </w:r>
+          </w:p>
+          <w:p>
+            <w:pPr>
+              <w:rPr>
+                <w:b/>
+                <w:bCs/>
+              </w:rPr>
+            </w:pPr>
+            <w:r>
+              <w:rPr>
+                <w:b/>
+                <w:bCs/>
+              </w:rPr>
+              <w:t>});</w:t>
+            </w:r>
+          </w:p>
+          <w:p>
+            <w:pPr>
+              <w:rPr>
+                <w:b/>
+                <w:bCs/>
+              </w:rPr>
+            </w:pPr>
+            <w:r>
+              <w:rPr>
+                <w:b/>
+                <w:bCs/>
+              </w:rPr>
+              <w:pict w14:anchorId="3A8969C8">
+                <v:rect id="_x0000_i1115" style="width:0;height:1.5pt" o:hralign="center" o:hrstd="t" o:hr="t" fillcolor="#a0a0a0" stroked="f"/>
+              </w:pict>
+            </w:r>
+          </w:p>
+          <w:p>
+            <w:pPr>
+              <w:rPr>
+                <w:b/>
+                <w:bCs/>
+              </w:rPr>
+            </w:pPr>
+            <w:r>
+              <w:rPr>
+                <w:b/>
+                <w:bCs/>
+              </w:rPr>
+              <w:t>4. Why TIMESTAMPTZ didn't "Fix" it automatically</w:t>
+            </w:r>
+          </w:p>
+          <w:p>
+            <w:pPr>
+              <w:rPr>
+                <w:b/>
+                <w:bCs/>
+              </w:rPr>
+            </w:pPr>
+            <w:r>
+              <w:rPr>
+                <w:b/>
+                <w:bCs/>
+              </w:rPr>
+              <w:lastRenderedPageBreak/>
+              <w:t xml:space="preserve">TIMESTAMPTZ ensures the data is </w:t>
+            </w:r>
+            <w:r>
+              <w:rPr>
+                <w:b/>
+                <w:bCs/>
+                <w:i/>
+                <w:iCs/>
+              </w:rPr>
+              <w:t>stored</w:t>
+            </w:r>
+            <w:r>
+              <w:rPr>
+                <w:b/>
+                <w:bCs/>
+              </w:rPr>
+              <w:t xml:space="preserve"> correctly as a global moment in time. However, the Display (the Format function) is a separate step.</w:t>
+            </w:r>
+          </w:p>
+          <w:p>
+            <w:pPr>
+              <w:numPr>
+                <w:ilvl w:val="0"/>
+                <w:numId w:val="62"/>
+              </w:numPr>
+              <w:rPr>
+                <w:b/>
+                <w:bCs/>
+              </w:rPr>
+            </w:pPr>
+            <w:r>
+              <w:rPr>
+                <w:b/>
+                <w:bCs/>
+              </w:rPr>
+              <w:t>Database: Stores "2026-01-24 13:30:00+00" (Correct).</w:t>
+            </w:r>
+          </w:p>
+          <w:p>
+            <w:pPr>
+              <w:numPr>
+                <w:ilvl w:val="0"/>
+                <w:numId w:val="62"/>
+              </w:numPr>
+              <w:rPr>
+                <w:b/>
+                <w:bCs/>
+              </w:rPr>
+            </w:pPr>
+            <w:r>
+              <w:rPr>
+                <w:b/>
+                <w:bCs/>
+              </w:rPr>
+              <w:t>Go .Format(): "What is the local time of the computer I am running on?"</w:t>
+            </w:r>
+          </w:p>
+          <w:p>
+            <w:pPr>
+              <w:numPr>
+                <w:ilvl w:val="1"/>
+                <w:numId w:val="62"/>
+              </w:numPr>
+              <w:rPr>
+                <w:b/>
+                <w:bCs/>
+              </w:rPr>
+            </w:pPr>
+            <w:r>
+              <w:rPr>
+                <w:b/>
+                <w:bCs/>
+              </w:rPr>
+              <w:t>On your PC: "It's 9:30 PM."</w:t>
+            </w:r>
+          </w:p>
+          <w:p>
+            <w:pPr>
+              <w:numPr>
+                <w:ilvl w:val="1"/>
+                <w:numId w:val="62"/>
+              </w:numPr>
+              <w:rPr>
+                <w:b/>
+                <w:bCs/>
+              </w:rPr>
+            </w:pPr>
+            <w:r>
+              <w:rPr>
+                <w:b/>
+                <w:bCs/>
+              </w:rPr>
+              <w:t>On Render: "It's 1:30 PM."</w:t>
+            </w:r>
+          </w:p>
+          <w:p>
+            <w:pPr>
+              <w:rPr>
+                <w:b/>
+                <w:bCs/>
+              </w:rPr>
+            </w:pPr>
+            <w:r>
+              <w:rPr>
+                <w:b/>
+                <w:bCs/>
+              </w:rPr>
+              <w:t>Summary</w:t>
+            </w:r>
+          </w:p>
+          <w:p>
+            <w:pPr>
+              <w:rPr>
+                <w:b/>
+                <w:bCs/>
+              </w:rPr>
+            </w:pPr>
+            <w:r>
+              <w:rPr>
+                <w:b/>
+                <w:bCs/>
+              </w:rPr>
+              <w:t>If you want the Render time to match your Localhost time, you must either:</w:t>
+            </w:r>
+          </w:p>
+          <w:p>
+            <w:pPr>
+              <w:numPr>
+                <w:ilvl w:val="0"/>
+                <w:numId w:val="63"/>
+              </w:numPr>
+              <w:rPr>
+                <w:b/>
+                <w:bCs/>
+              </w:rPr>
+            </w:pPr>
+            <w:r>
+              <w:rPr>
+                <w:b/>
+                <w:bCs/>
+              </w:rPr>
+              <w:t xml:space="preserve">Hardcode the </w:t>
+            </w:r>
+            <w:proofErr w:type="spellStart"/>
+            <w:r>
+              <w:rPr>
+                <w:b/>
+                <w:bCs/>
+              </w:rPr>
+              <w:t>timezone</w:t>
+            </w:r>
+            <w:proofErr w:type="spellEnd"/>
+            <w:r>
+              <w:rPr>
+                <w:b/>
+                <w:bCs/>
+              </w:rPr>
+              <w:t xml:space="preserve"> in your Go code using </w:t>
+            </w:r>
+            <w:proofErr w:type="spellStart"/>
+            <w:r>
+              <w:rPr>
+                <w:b/>
+                <w:bCs/>
+              </w:rPr>
+              <w:t>time.LoadLocation</w:t>
+            </w:r>
+            <w:proofErr w:type="spellEnd"/>
+            <w:r>
+              <w:rPr>
+                <w:b/>
+                <w:bCs/>
+              </w:rPr>
+              <w:t>.</w:t>
+            </w:r>
+          </w:p>
+          <w:p>
+            <w:pPr>
+              <w:numPr>
+                <w:ilvl w:val="0"/>
+                <w:numId w:val="63"/>
+              </w:numPr>
+              <w:rPr>
+                <w:b/>
+                <w:bCs/>
+              </w:rPr>
+            </w:pPr>
+            <w:r>
+              <w:rPr>
+                <w:b/>
+                <w:bCs/>
+              </w:rPr>
+              <w:t>Pass the raw UTC to React and let the browser format it (Recommended).</w:t>
             </w:r>
           </w:p>
           <w:p>
@@ -24471,6 +25606,119 @@
     </w:lvl>
   </w:abstractNum>
   <w:abstractNum w:abstractNumId="8" w15:restartNumberingAfterBreak="0">
+    <w:nsid w:val="0E686885"/>
+    <w:multiLevelType w:val="multilevel"/>
+    <w:tmpl w:val="0940517E"/>
+    <w:lvl w:ilvl="0">
+      <w:start w:val="1"/>
+      <w:numFmt w:val="decimal"/>
+      <w:lvlText w:val="%1."/>
+      <w:lvlJc w:val="left"/>
+      <w:pPr>
+        <w:tabs>
+          <w:tab w:val="num" w:pos="720"/>
+        </w:tabs>
+        <w:ind w:left="720" w:hanging="360"/>
+      </w:pPr>
+    </w:lvl>
+    <w:lvl w:ilvl="1" w:tentative="1">
+      <w:start w:val="1"/>
+      <w:numFmt w:val="decimal"/>
+      <w:lvlText w:val="%2."/>
+      <w:lvlJc w:val="left"/>
+      <w:pPr>
+        <w:tabs>
+          <w:tab w:val="num" w:pos="1440"/>
+        </w:tabs>
+        <w:ind w:left="1440" w:hanging="360"/>
+      </w:pPr>
+    </w:lvl>
+    <w:lvl w:ilvl="2" w:tentative="1">
+      <w:start w:val="1"/>
+      <w:numFmt w:val="decimal"/>
+      <w:lvlText w:val="%3."/>
+      <w:lvlJc w:val="left"/>
+      <w:pPr>
+        <w:tabs>
+          <w:tab w:val="num" w:pos="2160"/>
+        </w:tabs>
+        <w:ind w:left="2160" w:hanging="360"/>
+      </w:pPr>
+    </w:lvl>
+    <w:lvl w:ilvl="3" w:tentative="1">
+      <w:start w:val="1"/>
+      <w:numFmt w:val="decimal"/>
+      <w:lvlText w:val="%4."/>
+      <w:lvlJc w:val="left"/>
+      <w:pPr>
+        <w:tabs>
+          <w:tab w:val="num" w:pos="2880"/>
+        </w:tabs>
+        <w:ind w:left="2880" w:hanging="360"/>
+      </w:pPr>
+    </w:lvl>
+    <w:lvl w:ilvl="4" w:tentative="1">
+      <w:start w:val="1"/>
+      <w:numFmt w:val="decimal"/>
+      <w:lvlText w:val="%5."/>
+      <w:lvlJc w:val="left"/>
+      <w:pPr>
+        <w:tabs>
+          <w:tab w:val="num" w:pos="3600"/>
+        </w:tabs>
+        <w:ind w:left="3600" w:hanging="360"/>
+      </w:pPr>
+    </w:lvl>
+    <w:lvl w:ilvl="5" w:tentative="1">
+      <w:start w:val="1"/>
+      <w:numFmt w:val="decimal"/>
+      <w:lvlText w:val="%6."/>
+      <w:lvlJc w:val="left"/>
+      <w:pPr>
+        <w:tabs>
+          <w:tab w:val="num" w:pos="4320"/>
+        </w:tabs>
+        <w:ind w:left="4320" w:hanging="360"/>
+      </w:pPr>
+    </w:lvl>
+    <w:lvl w:ilvl="6" w:tentative="1">
+      <w:start w:val="1"/>
+      <w:numFmt w:val="decimal"/>
+      <w:lvlText w:val="%7."/>
+      <w:lvlJc w:val="left"/>
+      <w:pPr>
+        <w:tabs>
+          <w:tab w:val="num" w:pos="5040"/>
+        </w:tabs>
+        <w:ind w:left="5040" w:hanging="360"/>
+      </w:pPr>
+    </w:lvl>
+    <w:lvl w:ilvl="7" w:tentative="1">
+      <w:start w:val="1"/>
+      <w:numFmt w:val="decimal"/>
+      <w:lvlText w:val="%8."/>
+      <w:lvlJc w:val="left"/>
+      <w:pPr>
+        <w:tabs>
+          <w:tab w:val="num" w:pos="5760"/>
+        </w:tabs>
+        <w:ind w:left="5760" w:hanging="360"/>
+      </w:pPr>
+    </w:lvl>
+    <w:lvl w:ilvl="8" w:tentative="1">
+      <w:start w:val="1"/>
+      <w:numFmt w:val="decimal"/>
+      <w:lvlText w:val="%9."/>
+      <w:lvlJc w:val="left"/>
+      <w:pPr>
+        <w:tabs>
+          <w:tab w:val="num" w:pos="6480"/>
+        </w:tabs>
+        <w:ind w:left="6480" w:hanging="360"/>
+      </w:pPr>
+    </w:lvl>
+  </w:abstractNum>
+  <w:abstractNum w:abstractNumId="9" w15:restartNumberingAfterBreak="0">
     <w:nsid w:val="1175650C"/>
     <w:multiLevelType w:val="multilevel"/>
     <w:tmpl w:val="AE9AB6A8"/>
@@ -24583,7 +25831,7 @@
       </w:pPr>
     </w:lvl>
   </w:abstractNum>
-  <w:abstractNum w:abstractNumId="9" w15:restartNumberingAfterBreak="0">
+  <w:abstractNum w:abstractNumId="10" w15:restartNumberingAfterBreak="0">
     <w:nsid w:val="12685FAF"/>
     <w:multiLevelType w:val="multilevel"/>
     <w:tmpl w:val="29CAB24A"/>
@@ -24732,7 +25980,7 @@
       </w:rPr>
     </w:lvl>
   </w:abstractNum>
-  <w:abstractNum w:abstractNumId="10" w15:restartNumberingAfterBreak="0">
+  <w:abstractNum w:abstractNumId="11" w15:restartNumberingAfterBreak="0">
     <w:nsid w:val="131A0828"/>
     <w:multiLevelType w:val="multilevel"/>
     <w:tmpl w:val="53844278"/>
@@ -24881,7 +26129,156 @@
       </w:rPr>
     </w:lvl>
   </w:abstractNum>
-  <w:abstractNum w:abstractNumId="11" w15:restartNumberingAfterBreak="0">
+  <w:abstractNum w:abstractNumId="12" w15:restartNumberingAfterBreak="0">
+    <w:nsid w:val="13B52C95"/>
+    <w:multiLevelType w:val="multilevel"/>
+    <w:tmpl w:val="F45CFD08"/>
+    <w:lvl w:ilvl="0">
+      <w:start w:val="1"/>
+      <w:numFmt w:val="bullet"/>
+      <w:lvlText w:val=""/>
+      <w:lvlJc w:val="left"/>
+      <w:pPr>
+        <w:tabs>
+          <w:tab w:val="num" w:pos="720"/>
+        </w:tabs>
+        <w:ind w:left="720" w:hanging="360"/>
+      </w:pPr>
+      <w:rPr>
+        <w:rFonts w:ascii="Symbol" w:hAnsi="Symbol" w:hint="default"/>
+        <w:sz w:val="20"/>
+      </w:rPr>
+    </w:lvl>
+    <w:lvl w:ilvl="1" w:tentative="1">
+      <w:start w:val="1"/>
+      <w:numFmt w:val="bullet"/>
+      <w:lvlText w:val="o"/>
+      <w:lvlJc w:val="left"/>
+      <w:pPr>
+        <w:tabs>
+          <w:tab w:val="num" w:pos="1440"/>
+        </w:tabs>
+        <w:ind w:left="1440" w:hanging="360"/>
+      </w:pPr>
+      <w:rPr>
+        <w:rFonts w:ascii="Courier New" w:hAnsi="Courier New" w:hint="default"/>
+        <w:sz w:val="20"/>
+      </w:rPr>
+    </w:lvl>
+    <w:lvl w:ilvl="2" w:tentative="1">
+      <w:start w:val="1"/>
+      <w:numFmt w:val="bullet"/>
+      <w:lvlText w:val=""/>
+      <w:lvlJc w:val="left"/>
+      <w:pPr>
+        <w:tabs>
+          <w:tab w:val="num" w:pos="2160"/>
+        </w:tabs>
+        <w:ind w:left="2160" w:hanging="360"/>
+      </w:pPr>
+      <w:rPr>
+        <w:rFonts w:ascii="Wingdings" w:hAnsi="Wingdings" w:hint="default"/>
+        <w:sz w:val="20"/>
+      </w:rPr>
+    </w:lvl>
+    <w:lvl w:ilvl="3" w:tentative="1">
+      <w:start w:val="1"/>
+      <w:numFmt w:val="bullet"/>
+      <w:lvlText w:val=""/>
+      <w:lvlJc w:val="left"/>
+      <w:pPr>
+        <w:tabs>
+          <w:tab w:val="num" w:pos="2880"/>
+        </w:tabs>
+        <w:ind w:left="2880" w:hanging="360"/>
+      </w:pPr>
+      <w:rPr>
+        <w:rFonts w:ascii="Wingdings" w:hAnsi="Wingdings" w:hint="default"/>
+        <w:sz w:val="20"/>
+      </w:rPr>
+    </w:lvl>
+    <w:lvl w:ilvl="4" w:tentative="1">
+      <w:start w:val="1"/>
+      <w:numFmt w:val="bullet"/>
+      <w:lvlText w:val=""/>
+      <w:lvlJc w:val="left"/>
+      <w:pPr>
+        <w:tabs>
+          <w:tab w:val="num" w:pos="3600"/>
+        </w:tabs>
+        <w:ind w:left="3600" w:hanging="360"/>
+      </w:pPr>
+      <w:rPr>
+        <w:rFonts w:ascii="Wingdings" w:hAnsi="Wingdings" w:hint="default"/>
+        <w:sz w:val="20"/>
+      </w:rPr>
+    </w:lvl>
+    <w:lvl w:ilvl="5" w:tentative="1">
+      <w:start w:val="1"/>
+      <w:numFmt w:val="bullet"/>
+      <w:lvlText w:val=""/>
+      <w:lvlJc w:val="left"/>
+      <w:pPr>
+        <w:tabs>
+          <w:tab w:val="num" w:pos="4320"/>
+        </w:tabs>
+        <w:ind w:left="4320" w:hanging="360"/>
+      </w:pPr>
+      <w:rPr>
+        <w:rFonts w:ascii="Wingdings" w:hAnsi="Wingdings" w:hint="default"/>
+        <w:sz w:val="20"/>
+      </w:rPr>
+    </w:lvl>
+    <w:lvl w:ilvl="6" w:tentative="1">
+      <w:start w:val="1"/>
+      <w:numFmt w:val="bullet"/>
+      <w:lvlText w:val=""/>
+      <w:lvlJc w:val="left"/>
+      <w:pPr>
+        <w:tabs>
+          <w:tab w:val="num" w:pos="5040"/>
+        </w:tabs>
+        <w:ind w:left="5040" w:hanging="360"/>
+      </w:pPr>
+      <w:rPr>
+        <w:rFonts w:ascii="Wingdings" w:hAnsi="Wingdings" w:hint="default"/>
+        <w:sz w:val="20"/>
+      </w:rPr>
+    </w:lvl>
+    <w:lvl w:ilvl="7" w:tentative="1">
+      <w:start w:val="1"/>
+      <w:numFmt w:val="bullet"/>
+      <w:lvlText w:val=""/>
+      <w:lvlJc w:val="left"/>
+      <w:pPr>
+        <w:tabs>
+          <w:tab w:val="num" w:pos="5760"/>
+        </w:tabs>
+        <w:ind w:left="5760" w:hanging="360"/>
+      </w:pPr>
+      <w:rPr>
+        <w:rFonts w:ascii="Wingdings" w:hAnsi="Wingdings" w:hint="default"/>
+        <w:sz w:val="20"/>
+      </w:rPr>
+    </w:lvl>
+    <w:lvl w:ilvl="8" w:tentative="1">
+      <w:start w:val="1"/>
+      <w:numFmt w:val="bullet"/>
+      <w:lvlText w:val=""/>
+      <w:lvlJc w:val="left"/>
+      <w:pPr>
+        <w:tabs>
+          <w:tab w:val="num" w:pos="6480"/>
+        </w:tabs>
+        <w:ind w:left="6480" w:hanging="360"/>
+      </w:pPr>
+      <w:rPr>
+        <w:rFonts w:ascii="Wingdings" w:hAnsi="Wingdings" w:hint="default"/>
+        <w:sz w:val="20"/>
+      </w:rPr>
+    </w:lvl>
+  </w:abstractNum>
+  <w:abstractNum w:abstractNumId="13" w15:restartNumberingAfterBreak="0">
     <w:nsid w:val="14DB450E"/>
     <w:multiLevelType w:val="multilevel"/>
     <w:tmpl w:val="F5764356"/>
@@ -24994,7 +26391,7 @@
       </w:pPr>
     </w:lvl>
   </w:abstractNum>
-  <w:abstractNum w:abstractNumId="12" w15:restartNumberingAfterBreak="0">
+  <w:abstractNum w:abstractNumId="14" w15:restartNumberingAfterBreak="0">
     <w:nsid w:val="15F03BF5"/>
     <w:multiLevelType w:val="multilevel"/>
     <w:tmpl w:val="D054E736"/>
@@ -25143,7 +26540,7 @@
       </w:rPr>
     </w:lvl>
   </w:abstractNum>
-  <w:abstractNum w:abstractNumId="13" w15:restartNumberingAfterBreak="0">
+  <w:abstractNum w:abstractNumId="15" w15:restartNumberingAfterBreak="0">
     <w:nsid w:val="17F00454"/>
     <w:multiLevelType w:val="multilevel"/>
     <w:tmpl w:val="5CFA7722"/>
@@ -25292,7 +26689,7 @@
       </w:rPr>
     </w:lvl>
   </w:abstractNum>
-  <w:abstractNum w:abstractNumId="14" w15:restartNumberingAfterBreak="0">
+  <w:abstractNum w:abstractNumId="16" w15:restartNumberingAfterBreak="0">
     <w:nsid w:val="1C8F44FB"/>
     <w:multiLevelType w:val="multilevel"/>
     <w:tmpl w:val="23644028"/>
@@ -25441,7 +26838,7 @@
       </w:rPr>
     </w:lvl>
   </w:abstractNum>
-  <w:abstractNum w:abstractNumId="15" w15:restartNumberingAfterBreak="0">
+  <w:abstractNum w:abstractNumId="17" w15:restartNumberingAfterBreak="0">
     <w:nsid w:val="240B007E"/>
     <w:multiLevelType w:val="multilevel"/>
     <w:tmpl w:val="3D0C7E10"/>
@@ -25590,7 +26987,7 @@
       </w:rPr>
     </w:lvl>
   </w:abstractNum>
-  <w:abstractNum w:abstractNumId="16" w15:restartNumberingAfterBreak="0">
+  <w:abstractNum w:abstractNumId="18" w15:restartNumberingAfterBreak="0">
     <w:nsid w:val="247D13D8"/>
     <w:multiLevelType w:val="multilevel"/>
     <w:tmpl w:val="0D8AAC62"/>
@@ -25703,7 +27100,7 @@
       </w:pPr>
     </w:lvl>
   </w:abstractNum>
-  <w:abstractNum w:abstractNumId="17" w15:restartNumberingAfterBreak="0">
+  <w:abstractNum w:abstractNumId="19" w15:restartNumberingAfterBreak="0">
     <w:nsid w:val="25B008C9"/>
     <w:multiLevelType w:val="multilevel"/>
     <w:tmpl w:val="87463076"/>
@@ -25852,7 +27249,7 @@
       </w:rPr>
     </w:lvl>
   </w:abstractNum>
-  <w:abstractNum w:abstractNumId="18" w15:restartNumberingAfterBreak="0">
+  <w:abstractNum w:abstractNumId="20" w15:restartNumberingAfterBreak="0">
     <w:nsid w:val="268B4AB4"/>
     <w:multiLevelType w:val="multilevel"/>
     <w:tmpl w:val="46CA14B0"/>
@@ -26001,7 +27398,7 @@
       </w:rPr>
     </w:lvl>
   </w:abstractNum>
-  <w:abstractNum w:abstractNumId="19" w15:restartNumberingAfterBreak="0">
+  <w:abstractNum w:abstractNumId="21" w15:restartNumberingAfterBreak="0">
     <w:nsid w:val="272311C8"/>
     <w:multiLevelType w:val="multilevel"/>
     <w:tmpl w:val="AC26B4D6"/>
@@ -26150,7 +27547,7 @@
       </w:rPr>
     </w:lvl>
   </w:abstractNum>
-  <w:abstractNum w:abstractNumId="20" w15:restartNumberingAfterBreak="0">
+  <w:abstractNum w:abstractNumId="22" w15:restartNumberingAfterBreak="0">
     <w:nsid w:val="29B4190D"/>
     <w:multiLevelType w:val="multilevel"/>
     <w:tmpl w:val="888ABD84"/>
@@ -26299,7 +27696,7 @@
       </w:rPr>
     </w:lvl>
   </w:abstractNum>
-  <w:abstractNum w:abstractNumId="21" w15:restartNumberingAfterBreak="0">
+  <w:abstractNum w:abstractNumId="23" w15:restartNumberingAfterBreak="0">
     <w:nsid w:val="2C7F45B7"/>
     <w:multiLevelType w:val="multilevel"/>
     <w:tmpl w:val="9D543090"/>
@@ -26412,7 +27809,7 @@
       </w:pPr>
     </w:lvl>
   </w:abstractNum>
-  <w:abstractNum w:abstractNumId="22" w15:restartNumberingAfterBreak="0">
+  <w:abstractNum w:abstractNumId="24" w15:restartNumberingAfterBreak="0">
     <w:nsid w:val="2D491167"/>
     <w:multiLevelType w:val="multilevel"/>
     <w:tmpl w:val="885CCAB0"/>
@@ -26561,7 +27958,7 @@
       </w:rPr>
     </w:lvl>
   </w:abstractNum>
-  <w:abstractNum w:abstractNumId="23" w15:restartNumberingAfterBreak="0">
+  <w:abstractNum w:abstractNumId="25" w15:restartNumberingAfterBreak="0">
     <w:nsid w:val="319A0AE2"/>
     <w:multiLevelType w:val="multilevel"/>
     <w:tmpl w:val="4E74487E"/>
@@ -26710,7 +28107,7 @@
       </w:rPr>
     </w:lvl>
   </w:abstractNum>
-  <w:abstractNum w:abstractNumId="24" w15:restartNumberingAfterBreak="0">
+  <w:abstractNum w:abstractNumId="26" w15:restartNumberingAfterBreak="0">
     <w:nsid w:val="323A0F85"/>
     <w:multiLevelType w:val="multilevel"/>
     <w:tmpl w:val="3B5210E8"/>
@@ -26859,7 +28256,7 @@
       </w:rPr>
     </w:lvl>
   </w:abstractNum>
-  <w:abstractNum w:abstractNumId="25" w15:restartNumberingAfterBreak="0">
+  <w:abstractNum w:abstractNumId="27" w15:restartNumberingAfterBreak="0">
     <w:nsid w:val="33B72DAB"/>
     <w:multiLevelType w:val="multilevel"/>
     <w:tmpl w:val="4C40C14C"/>
@@ -27008,7 +28405,7 @@
       </w:rPr>
     </w:lvl>
   </w:abstractNum>
-  <w:abstractNum w:abstractNumId="26" w15:restartNumberingAfterBreak="0">
+  <w:abstractNum w:abstractNumId="28" w15:restartNumberingAfterBreak="0">
     <w:nsid w:val="33B8676C"/>
     <w:multiLevelType w:val="multilevel"/>
     <w:tmpl w:val="F314F2B4"/>
@@ -27157,7 +28554,7 @@
       </w:rPr>
     </w:lvl>
   </w:abstractNum>
-  <w:abstractNum w:abstractNumId="27" w15:restartNumberingAfterBreak="0">
+  <w:abstractNum w:abstractNumId="29" w15:restartNumberingAfterBreak="0">
     <w:nsid w:val="343C1F78"/>
     <w:multiLevelType w:val="multilevel"/>
     <w:tmpl w:val="F9002B74"/>
@@ -27274,7 +28671,7 @@
       </w:pPr>
     </w:lvl>
   </w:abstractNum>
-  <w:abstractNum w:abstractNumId="28" w15:restartNumberingAfterBreak="0">
+  <w:abstractNum w:abstractNumId="30" w15:restartNumberingAfterBreak="0">
     <w:nsid w:val="34597C49"/>
     <w:multiLevelType w:val="multilevel"/>
     <w:tmpl w:val="C420B80E"/>
@@ -27423,7 +28820,7 @@
       </w:rPr>
     </w:lvl>
   </w:abstractNum>
-  <w:abstractNum w:abstractNumId="29" w15:restartNumberingAfterBreak="0">
+  <w:abstractNum w:abstractNumId="31" w15:restartNumberingAfterBreak="0">
     <w:nsid w:val="349565C8"/>
     <w:multiLevelType w:val="multilevel"/>
     <w:tmpl w:val="D59EB46A"/>
@@ -27572,7 +28969,7 @@
       </w:rPr>
     </w:lvl>
   </w:abstractNum>
-  <w:abstractNum w:abstractNumId="30" w15:restartNumberingAfterBreak="0">
+  <w:abstractNum w:abstractNumId="32" w15:restartNumberingAfterBreak="0">
     <w:nsid w:val="37CB3010"/>
     <w:multiLevelType w:val="multilevel"/>
     <w:tmpl w:val="1D2C6E3E"/>
@@ -27721,7 +29118,7 @@
       </w:rPr>
     </w:lvl>
   </w:abstractNum>
-  <w:abstractNum w:abstractNumId="31" w15:restartNumberingAfterBreak="0">
+  <w:abstractNum w:abstractNumId="33" w15:restartNumberingAfterBreak="0">
     <w:nsid w:val="38705BA8"/>
     <w:multiLevelType w:val="multilevel"/>
     <w:tmpl w:val="292E552E"/>
@@ -27870,7 +29267,7 @@
       </w:rPr>
     </w:lvl>
   </w:abstractNum>
-  <w:abstractNum w:abstractNumId="32" w15:restartNumberingAfterBreak="0">
+  <w:abstractNum w:abstractNumId="34" w15:restartNumberingAfterBreak="0">
     <w:nsid w:val="39925754"/>
     <w:multiLevelType w:val="multilevel"/>
     <w:tmpl w:val="0CC89D68"/>
@@ -28019,7 +29416,156 @@
       </w:rPr>
     </w:lvl>
   </w:abstractNum>
-  <w:abstractNum w:abstractNumId="33" w15:restartNumberingAfterBreak="0">
+  <w:abstractNum w:abstractNumId="35" w15:restartNumberingAfterBreak="0">
+    <w:nsid w:val="3E8F24C9"/>
+    <w:multiLevelType w:val="multilevel"/>
+    <w:tmpl w:val="E258D8E0"/>
+    <w:lvl w:ilvl="0">
+      <w:start w:val="1"/>
+      <w:numFmt w:val="bullet"/>
+      <w:lvlText w:val=""/>
+      <w:lvlJc w:val="left"/>
+      <w:pPr>
+        <w:tabs>
+          <w:tab w:val="num" w:pos="720"/>
+        </w:tabs>
+        <w:ind w:left="720" w:hanging="360"/>
+      </w:pPr>
+      <w:rPr>
+        <w:rFonts w:ascii="Symbol" w:hAnsi="Symbol" w:hint="default"/>
+        <w:sz w:val="20"/>
+      </w:rPr>
+    </w:lvl>
+    <w:lvl w:ilvl="1">
+      <w:start w:val="1"/>
+      <w:numFmt w:val="bullet"/>
+      <w:lvlText w:val="o"/>
+      <w:lvlJc w:val="left"/>
+      <w:pPr>
+        <w:tabs>
+          <w:tab w:val="num" w:pos="1440"/>
+        </w:tabs>
+        <w:ind w:left="1440" w:hanging="360"/>
+      </w:pPr>
+      <w:rPr>
+        <w:rFonts w:ascii="Courier New" w:hAnsi="Courier New" w:hint="default"/>
+        <w:sz w:val="20"/>
+      </w:rPr>
+    </w:lvl>
+    <w:lvl w:ilvl="2" w:tentative="1">
+      <w:start w:val="1"/>
+      <w:numFmt w:val="bullet"/>
+      <w:lvlText w:val=""/>
+      <w:lvlJc w:val="left"/>
+      <w:pPr>
+        <w:tabs>
+          <w:tab w:val="num" w:pos="2160"/>
+        </w:tabs>
+        <w:ind w:left="2160" w:hanging="360"/>
+      </w:pPr>
+      <w:rPr>
+        <w:rFonts w:ascii="Wingdings" w:hAnsi="Wingdings" w:hint="default"/>
+        <w:sz w:val="20"/>
+      </w:rPr>
+    </w:lvl>
+    <w:lvl w:ilvl="3" w:tentative="1">
+      <w:start w:val="1"/>
+      <w:numFmt w:val="bullet"/>
+      <w:lvlText w:val=""/>
+      <w:lvlJc w:val="left"/>
+      <w:pPr>
+        <w:tabs>
+          <w:tab w:val="num" w:pos="2880"/>
+        </w:tabs>
+        <w:ind w:left="2880" w:hanging="360"/>
+      </w:pPr>
+      <w:rPr>
+        <w:rFonts w:ascii="Wingdings" w:hAnsi="Wingdings" w:hint="default"/>
+        <w:sz w:val="20"/>
+      </w:rPr>
+    </w:lvl>
+    <w:lvl w:ilvl="4" w:tentative="1">
+      <w:start w:val="1"/>
+      <w:numFmt w:val="bullet"/>
+      <w:lvlText w:val=""/>
+      <w:lvlJc w:val="left"/>
+      <w:pPr>
+        <w:tabs>
+          <w:tab w:val="num" w:pos="3600"/>
+        </w:tabs>
+        <w:ind w:left="3600" w:hanging="360"/>
+      </w:pPr>
+      <w:rPr>
+        <w:rFonts w:ascii="Wingdings" w:hAnsi="Wingdings" w:hint="default"/>
+        <w:sz w:val="20"/>
+      </w:rPr>
+    </w:lvl>
+    <w:lvl w:ilvl="5" w:tentative="1">
+      <w:start w:val="1"/>
+      <w:numFmt w:val="bullet"/>
+      <w:lvlText w:val=""/>
+      <w:lvlJc w:val="left"/>
+      <w:pPr>
+        <w:tabs>
+          <w:tab w:val="num" w:pos="4320"/>
+        </w:tabs>
+        <w:ind w:left="4320" w:hanging="360"/>
+      </w:pPr>
+      <w:rPr>
+        <w:rFonts w:ascii="Wingdings" w:hAnsi="Wingdings" w:hint="default"/>
+        <w:sz w:val="20"/>
+      </w:rPr>
+    </w:lvl>
+    <w:lvl w:ilvl="6" w:tentative="1">
+      <w:start w:val="1"/>
+      <w:numFmt w:val="bullet"/>
+      <w:lvlText w:val=""/>
+      <w:lvlJc w:val="left"/>
+      <w:pPr>
+        <w:tabs>
+          <w:tab w:val="num" w:pos="5040"/>
+        </w:tabs>
+        <w:ind w:left="5040" w:hanging="360"/>
+      </w:pPr>
+      <w:rPr>
+        <w:rFonts w:ascii="Wingdings" w:hAnsi="Wingdings" w:hint="default"/>
+        <w:sz w:val="20"/>
+      </w:rPr>
+    </w:lvl>
+    <w:lvl w:ilvl="7" w:tentative="1">
+      <w:start w:val="1"/>
+      <w:numFmt w:val="bullet"/>
+      <w:lvlText w:val=""/>
+      <w:lvlJc w:val="left"/>
+      <w:pPr>
+        <w:tabs>
+          <w:tab w:val="num" w:pos="5760"/>
+        </w:tabs>
+        <w:ind w:left="5760" w:hanging="360"/>
+      </w:pPr>
+      <w:rPr>
+        <w:rFonts w:ascii="Wingdings" w:hAnsi="Wingdings" w:hint="default"/>
+        <w:sz w:val="20"/>
+      </w:rPr>
+    </w:lvl>
+    <w:lvl w:ilvl="8" w:tentative="1">
+      <w:start w:val="1"/>
+      <w:numFmt w:val="bullet"/>
+      <w:lvlText w:val=""/>
+      <w:lvlJc w:val="left"/>
+      <w:pPr>
+        <w:tabs>
+          <w:tab w:val="num" w:pos="6480"/>
+        </w:tabs>
+        <w:ind w:left="6480" w:hanging="360"/>
+      </w:pPr>
+      <w:rPr>
+        <w:rFonts w:ascii="Wingdings" w:hAnsi="Wingdings" w:hint="default"/>
+        <w:sz w:val="20"/>
+      </w:rPr>
+    </w:lvl>
+  </w:abstractNum>
+  <w:abstractNum w:abstractNumId="36" w15:restartNumberingAfterBreak="0">
     <w:nsid w:val="403C0488"/>
     <w:multiLevelType w:val="multilevel"/>
     <w:tmpl w:val="EC449042"/>
@@ -28168,7 +29714,7 @@
       </w:rPr>
     </w:lvl>
   </w:abstractNum>
-  <w:abstractNum w:abstractNumId="34" w15:restartNumberingAfterBreak="0">
+  <w:abstractNum w:abstractNumId="37" w15:restartNumberingAfterBreak="0">
     <w:nsid w:val="406C400F"/>
     <w:multiLevelType w:val="multilevel"/>
     <w:tmpl w:val="7CB48DD4"/>
@@ -28317,7 +29863,7 @@
       </w:rPr>
     </w:lvl>
   </w:abstractNum>
-  <w:abstractNum w:abstractNumId="35" w15:restartNumberingAfterBreak="0">
+  <w:abstractNum w:abstractNumId="38" w15:restartNumberingAfterBreak="0">
     <w:nsid w:val="43EB5F9B"/>
     <w:multiLevelType w:val="multilevel"/>
     <w:tmpl w:val="1B1AF904"/>
@@ -28466,7 +30012,7 @@
       </w:rPr>
     </w:lvl>
   </w:abstractNum>
-  <w:abstractNum w:abstractNumId="36" w15:restartNumberingAfterBreak="0">
+  <w:abstractNum w:abstractNumId="39" w15:restartNumberingAfterBreak="0">
     <w:nsid w:val="47025637"/>
     <w:multiLevelType w:val="multilevel"/>
     <w:tmpl w:val="A5F642B2"/>
@@ -28579,7 +30125,7 @@
       </w:pPr>
     </w:lvl>
   </w:abstractNum>
-  <w:abstractNum w:abstractNumId="37" w15:restartNumberingAfterBreak="0">
+  <w:abstractNum w:abstractNumId="40" w15:restartNumberingAfterBreak="0">
     <w:nsid w:val="47BA7F67"/>
     <w:multiLevelType w:val="multilevel"/>
     <w:tmpl w:val="C686B6F6"/>
@@ -28692,7 +30238,7 @@
       </w:pPr>
     </w:lvl>
   </w:abstractNum>
-  <w:abstractNum w:abstractNumId="38" w15:restartNumberingAfterBreak="0">
+  <w:abstractNum w:abstractNumId="41" w15:restartNumberingAfterBreak="0">
     <w:nsid w:val="499D52AC"/>
     <w:multiLevelType w:val="multilevel"/>
     <w:tmpl w:val="A7C0F4E0"/>
@@ -28841,7 +30387,120 @@
       </w:rPr>
     </w:lvl>
   </w:abstractNum>
-  <w:abstractNum w:abstractNumId="39" w15:restartNumberingAfterBreak="0">
+  <w:abstractNum w:abstractNumId="42" w15:restartNumberingAfterBreak="0">
+    <w:nsid w:val="4A7E7FF1"/>
+    <w:multiLevelType w:val="multilevel"/>
+    <w:tmpl w:val="3C363710"/>
+    <w:lvl w:ilvl="0">
+      <w:start w:val="1"/>
+      <w:numFmt w:val="decimal"/>
+      <w:lvlText w:val="%1."/>
+      <w:lvlJc w:val="left"/>
+      <w:pPr>
+        <w:tabs>
+          <w:tab w:val="num" w:pos="720"/>
+        </w:tabs>
+        <w:ind w:left="720" w:hanging="360"/>
+      </w:pPr>
+    </w:lvl>
+    <w:lvl w:ilvl="1" w:tentative="1">
+      <w:start w:val="1"/>
+      <w:numFmt w:val="decimal"/>
+      <w:lvlText w:val="%2."/>
+      <w:lvlJc w:val="left"/>
+      <w:pPr>
+        <w:tabs>
+          <w:tab w:val="num" w:pos="1440"/>
+        </w:tabs>
+        <w:ind w:left="1440" w:hanging="360"/>
+      </w:pPr>
+    </w:lvl>
+    <w:lvl w:ilvl="2" w:tentative="1">
+      <w:start w:val="1"/>
+      <w:numFmt w:val="decimal"/>
+      <w:lvlText w:val="%3."/>
+      <w:lvlJc w:val="left"/>
+      <w:pPr>
+        <w:tabs>
+          <w:tab w:val="num" w:pos="2160"/>
+        </w:tabs>
+        <w:ind w:left="2160" w:hanging="360"/>
+      </w:pPr>
+    </w:lvl>
+    <w:lvl w:ilvl="3" w:tentative="1">
+      <w:start w:val="1"/>
+      <w:numFmt w:val="decimal"/>
+      <w:lvlText w:val="%4."/>
+      <w:lvlJc w:val="left"/>
+      <w:pPr>
+        <w:tabs>
+          <w:tab w:val="num" w:pos="2880"/>
+        </w:tabs>
+        <w:ind w:left="2880" w:hanging="360"/>
+      </w:pPr>
+    </w:lvl>
+    <w:lvl w:ilvl="4" w:tentative="1">
+      <w:start w:val="1"/>
+      <w:numFmt w:val="decimal"/>
+      <w:lvlText w:val="%5."/>
+      <w:lvlJc w:val="left"/>
+      <w:pPr>
+        <w:tabs>
+          <w:tab w:val="num" w:pos="3600"/>
+        </w:tabs>
+        <w:ind w:left="3600" w:hanging="360"/>
+      </w:pPr>
+    </w:lvl>
+    <w:lvl w:ilvl="5" w:tentative="1">
+      <w:start w:val="1"/>
+      <w:numFmt w:val="decimal"/>
+      <w:lvlText w:val="%6."/>
+      <w:lvlJc w:val="left"/>
+      <w:pPr>
+        <w:tabs>
+          <w:tab w:val="num" w:pos="4320"/>
+        </w:tabs>
+        <w:ind w:left="4320" w:hanging="360"/>
+      </w:pPr>
+    </w:lvl>
+    <w:lvl w:ilvl="6" w:tentative="1">
+      <w:start w:val="1"/>
+      <w:numFmt w:val="decimal"/>
+      <w:lvlText w:val="%7."/>
+      <w:lvlJc w:val="left"/>
+      <w:pPr>
+        <w:tabs>
+          <w:tab w:val="num" w:pos="5040"/>
+        </w:tabs>
+        <w:ind w:left="5040" w:hanging="360"/>
+      </w:pPr>
+    </w:lvl>
+    <w:lvl w:ilvl="7" w:tentative="1">
+      <w:start w:val="1"/>
+      <w:numFmt w:val="decimal"/>
+      <w:lvlText w:val="%8."/>
+      <w:lvlJc w:val="left"/>
+      <w:pPr>
+        <w:tabs>
+          <w:tab w:val="num" w:pos="5760"/>
+        </w:tabs>
+        <w:ind w:left="5760" w:hanging="360"/>
+      </w:pPr>
+    </w:lvl>
+    <w:lvl w:ilvl="8" w:tentative="1">
+      <w:start w:val="1"/>
+      <w:numFmt w:val="decimal"/>
+      <w:lvlText w:val="%9."/>
+      <w:lvlJc w:val="left"/>
+      <w:pPr>
+        <w:tabs>
+          <w:tab w:val="num" w:pos="6480"/>
+        </w:tabs>
+        <w:ind w:left="6480" w:hanging="360"/>
+      </w:pPr>
+    </w:lvl>
+  </w:abstractNum>
+  <w:abstractNum w:abstractNumId="43" w15:restartNumberingAfterBreak="0">
     <w:nsid w:val="4F065EB8"/>
     <w:multiLevelType w:val="multilevel"/>
     <w:tmpl w:val="17CA285C"/>
@@ -28990,7 +30649,7 @@
       </w:rPr>
     </w:lvl>
   </w:abstractNum>
-  <w:abstractNum w:abstractNumId="40" w15:restartNumberingAfterBreak="0">
+  <w:abstractNum w:abstractNumId="44" w15:restartNumberingAfterBreak="0">
     <w:nsid w:val="4FD024AC"/>
     <w:multiLevelType w:val="multilevel"/>
     <w:tmpl w:val="2F16DCEC"/>
@@ -29139,7 +30798,7 @@
       </w:rPr>
     </w:lvl>
   </w:abstractNum>
-  <w:abstractNum w:abstractNumId="41" w15:restartNumberingAfterBreak="0">
+  <w:abstractNum w:abstractNumId="45" w15:restartNumberingAfterBreak="0">
     <w:nsid w:val="539838CD"/>
     <w:multiLevelType w:val="multilevel"/>
     <w:tmpl w:val="A98A8A24"/>
@@ -29288,7 +30947,7 @@
       </w:rPr>
     </w:lvl>
   </w:abstractNum>
-  <w:abstractNum w:abstractNumId="42" w15:restartNumberingAfterBreak="0">
+  <w:abstractNum w:abstractNumId="46" w15:restartNumberingAfterBreak="0">
     <w:nsid w:val="575D62F9"/>
     <w:multiLevelType w:val="multilevel"/>
     <w:tmpl w:val="720828C2"/>
@@ -29437,7 +31096,7 @@
       </w:rPr>
     </w:lvl>
   </w:abstractNum>
-  <w:abstractNum w:abstractNumId="43" w15:restartNumberingAfterBreak="0">
+  <w:abstractNum w:abstractNumId="47" w15:restartNumberingAfterBreak="0">
     <w:nsid w:val="5D7C190C"/>
     <w:multiLevelType w:val="multilevel"/>
     <w:tmpl w:val="3684BD5E"/>
@@ -29586,7 +31245,7 @@
       </w:rPr>
     </w:lvl>
   </w:abstractNum>
-  <w:abstractNum w:abstractNumId="44" w15:restartNumberingAfterBreak="0">
+  <w:abstractNum w:abstractNumId="48" w15:restartNumberingAfterBreak="0">
     <w:nsid w:val="5EF406C9"/>
     <w:multiLevelType w:val="multilevel"/>
     <w:tmpl w:val="E2EC0AD0"/>
@@ -29735,7 +31394,7 @@
       </w:rPr>
     </w:lvl>
   </w:abstractNum>
-  <w:abstractNum w:abstractNumId="45" w15:restartNumberingAfterBreak="0">
+  <w:abstractNum w:abstractNumId="49" w15:restartNumberingAfterBreak="0">
     <w:nsid w:val="60056716"/>
     <w:multiLevelType w:val="multilevel"/>
     <w:tmpl w:val="18782186"/>
@@ -29884,7 +31543,7 @@
       </w:rPr>
     </w:lvl>
   </w:abstractNum>
-  <w:abstractNum w:abstractNumId="46" w15:restartNumberingAfterBreak="0">
+  <w:abstractNum w:abstractNumId="50" w15:restartNumberingAfterBreak="0">
     <w:nsid w:val="60765F93"/>
     <w:multiLevelType w:val="multilevel"/>
     <w:tmpl w:val="C248FCB4"/>
@@ -29997,7 +31656,7 @@
       </w:pPr>
     </w:lvl>
   </w:abstractNum>
-  <w:abstractNum w:abstractNumId="47" w15:restartNumberingAfterBreak="0">
+  <w:abstractNum w:abstractNumId="51" w15:restartNumberingAfterBreak="0">
     <w:nsid w:val="661A3BB1"/>
     <w:multiLevelType w:val="multilevel"/>
     <w:tmpl w:val="65AE1A90"/>
@@ -30146,7 +31805,7 @@
       </w:rPr>
     </w:lvl>
   </w:abstractNum>
-  <w:abstractNum w:abstractNumId="48" w15:restartNumberingAfterBreak="0">
+  <w:abstractNum w:abstractNumId="52" w15:restartNumberingAfterBreak="0">
     <w:nsid w:val="661E5D3F"/>
     <w:multiLevelType w:val="multilevel"/>
     <w:tmpl w:val="ECA4EF9A"/>
@@ -30259,7 +31918,7 @@
       </w:pPr>
     </w:lvl>
   </w:abstractNum>
-  <w:abstractNum w:abstractNumId="49" w15:restartNumberingAfterBreak="0">
+  <w:abstractNum w:abstractNumId="53" w15:restartNumberingAfterBreak="0">
     <w:nsid w:val="67295ECA"/>
     <w:multiLevelType w:val="multilevel"/>
     <w:tmpl w:val="52B20D36"/>
@@ -30408,7 +32067,7 @@
       </w:rPr>
     </w:lvl>
   </w:abstractNum>
-  <w:abstractNum w:abstractNumId="50" w15:restartNumberingAfterBreak="0">
+  <w:abstractNum w:abstractNumId="54" w15:restartNumberingAfterBreak="0">
     <w:nsid w:val="693F603C"/>
     <w:multiLevelType w:val="multilevel"/>
     <w:tmpl w:val="4BA08B1C"/>
@@ -30521,7 +32180,7 @@
       </w:pPr>
     </w:lvl>
   </w:abstractNum>
-  <w:abstractNum w:abstractNumId="51" w15:restartNumberingAfterBreak="0">
+  <w:abstractNum w:abstractNumId="55" w15:restartNumberingAfterBreak="0">
     <w:nsid w:val="6B67203A"/>
     <w:multiLevelType w:val="multilevel"/>
     <w:tmpl w:val="30CED120"/>
@@ -30670,7 +32329,7 @@
       </w:rPr>
     </w:lvl>
   </w:abstractNum>
-  <w:abstractNum w:abstractNumId="52" w15:restartNumberingAfterBreak="0">
+  <w:abstractNum w:abstractNumId="56" w15:restartNumberingAfterBreak="0">
     <w:nsid w:val="6C402AD5"/>
     <w:multiLevelType w:val="multilevel"/>
     <w:tmpl w:val="C5C0F83C"/>
@@ -30819,7 +32478,7 @@
       </w:rPr>
     </w:lvl>
   </w:abstractNum>
-  <w:abstractNum w:abstractNumId="53" w15:restartNumberingAfterBreak="0">
+  <w:abstractNum w:abstractNumId="57" w15:restartNumberingAfterBreak="0">
     <w:nsid w:val="6E021477"/>
     <w:multiLevelType w:val="multilevel"/>
     <w:tmpl w:val="BEA09F2A"/>
@@ -30968,7 +32627,7 @@
       </w:rPr>
     </w:lvl>
   </w:abstractNum>
-  <w:abstractNum w:abstractNumId="54" w15:restartNumberingAfterBreak="0">
+  <w:abstractNum w:abstractNumId="58" w15:restartNumberingAfterBreak="0">
     <w:nsid w:val="72753BD4"/>
     <w:multiLevelType w:val="multilevel"/>
     <w:tmpl w:val="DA9ABE32"/>
@@ -31081,7 +32740,7 @@
       </w:pPr>
     </w:lvl>
   </w:abstractNum>
-  <w:abstractNum w:abstractNumId="55" w15:restartNumberingAfterBreak="0">
+  <w:abstractNum w:abstractNumId="59" w15:restartNumberingAfterBreak="0">
     <w:nsid w:val="77485AB8"/>
     <w:multiLevelType w:val="multilevel"/>
     <w:tmpl w:val="115A0118"/>
@@ -31230,7 +32889,7 @@
       </w:rPr>
     </w:lvl>
   </w:abstractNum>
-  <w:abstractNum w:abstractNumId="56" w15:restartNumberingAfterBreak="0">
+  <w:abstractNum w:abstractNumId="60" w15:restartNumberingAfterBreak="0">
     <w:nsid w:val="7A3F14C7"/>
     <w:multiLevelType w:val="multilevel"/>
     <w:tmpl w:val="812A9C14"/>
@@ -31379,7 +33038,7 @@
       </w:rPr>
     </w:lvl>
   </w:abstractNum>
-  <w:abstractNum w:abstractNumId="57" w15:restartNumberingAfterBreak="0">
+  <w:abstractNum w:abstractNumId="61" w15:restartNumberingAfterBreak="0">
     <w:nsid w:val="7FB81D7B"/>
     <w:multiLevelType w:val="multilevel"/>
     <w:tmpl w:val="6220D5F6"/>
@@ -31528,7 +33187,7 @@
       </w:rPr>
     </w:lvl>
   </w:abstractNum>
-  <w:abstractNum w:abstractNumId="58" w15:restartNumberingAfterBreak="0">
+  <w:abstractNum w:abstractNumId="62" w15:restartNumberingAfterBreak="0">
     <w:nsid w:val="7FBA4E3C"/>
     <w:multiLevelType w:val="multilevel"/>
     <w:tmpl w:val="495C9BE6"/>
@@ -31678,34 +33337,34 @@
     </w:lvl>
   </w:abstractNum>
   <w:num w:numId="1" w16cid:durableId="1884488251">
-    <w:abstractNumId w:val="42"/>
+    <w:abstractNumId w:val="46"/>
   </w:num>
   <w:num w:numId="2" w16cid:durableId="1875799922">
-    <w:abstractNumId w:val="30"/>
+    <w:abstractNumId w:val="32"/>
   </w:num>
   <w:num w:numId="3" w16cid:durableId="2069959245">
-    <w:abstractNumId w:val="25"/>
+    <w:abstractNumId w:val="27"/>
   </w:num>
   <w:num w:numId="4" w16cid:durableId="1869442786">
-    <w:abstractNumId w:val="38"/>
+    <w:abstractNumId w:val="41"/>
   </w:num>
   <w:num w:numId="5" w16cid:durableId="832380984">
-    <w:abstractNumId w:val="9"/>
+    <w:abstractNumId w:val="10"/>
   </w:num>
   <w:num w:numId="6" w16cid:durableId="652876697">
-    <w:abstractNumId w:val="22"/>
+    <w:abstractNumId w:val="24"/>
   </w:num>
   <w:num w:numId="7" w16cid:durableId="1760830974">
-    <w:abstractNumId w:val="29"/>
+    <w:abstractNumId w:val="31"/>
   </w:num>
   <w:num w:numId="8" w16cid:durableId="419108517">
-    <w:abstractNumId w:val="44"/>
+    <w:abstractNumId w:val="48"/>
   </w:num>
   <w:num w:numId="9" w16cid:durableId="830683202">
-    <w:abstractNumId w:val="51"/>
+    <w:abstractNumId w:val="55"/>
   </w:num>
   <w:num w:numId="10" w16cid:durableId="1337805730">
-    <w:abstractNumId w:val="53"/>
+    <w:abstractNumId w:val="57"/>
   </w:num>
   <w:num w:numId="11" w16cid:durableId="1278832677">
     <w:abstractNumId w:val="4"/>
@@ -31714,145 +33373,157 @@
     <w:abstractNumId w:val="1"/>
   </w:num>
   <w:num w:numId="13" w16cid:durableId="1136067502">
-    <w:abstractNumId w:val="45"/>
+    <w:abstractNumId w:val="49"/>
   </w:num>
   <w:num w:numId="14" w16cid:durableId="947079680">
     <w:abstractNumId w:val="0"/>
   </w:num>
   <w:num w:numId="15" w16cid:durableId="1777480150">
-    <w:abstractNumId w:val="14"/>
+    <w:abstractNumId w:val="16"/>
   </w:num>
   <w:num w:numId="16" w16cid:durableId="1753239808">
-    <w:abstractNumId w:val="16"/>
+    <w:abstractNumId w:val="18"/>
   </w:num>
   <w:num w:numId="17" w16cid:durableId="1283457324">
-    <w:abstractNumId w:val="15"/>
+    <w:abstractNumId w:val="17"/>
   </w:num>
   <w:num w:numId="18" w16cid:durableId="960305286">
-    <w:abstractNumId w:val="17"/>
+    <w:abstractNumId w:val="19"/>
   </w:num>
   <w:num w:numId="19" w16cid:durableId="1423138619">
-    <w:abstractNumId w:val="28"/>
+    <w:abstractNumId w:val="30"/>
   </w:num>
   <w:num w:numId="20" w16cid:durableId="2061006802">
-    <w:abstractNumId w:val="24"/>
+    <w:abstractNumId w:val="26"/>
   </w:num>
   <w:num w:numId="21" w16cid:durableId="186869990">
     <w:abstractNumId w:val="2"/>
   </w:num>
   <w:num w:numId="22" w16cid:durableId="1716929574">
-    <w:abstractNumId w:val="8"/>
+    <w:abstractNumId w:val="9"/>
   </w:num>
   <w:num w:numId="23" w16cid:durableId="863592349">
-    <w:abstractNumId w:val="26"/>
+    <w:abstractNumId w:val="28"/>
   </w:num>
   <w:num w:numId="24" w16cid:durableId="2058431676">
     <w:abstractNumId w:val="7"/>
   </w:num>
   <w:num w:numId="25" w16cid:durableId="715741062">
-    <w:abstractNumId w:val="47"/>
+    <w:abstractNumId w:val="51"/>
   </w:num>
   <w:num w:numId="26" w16cid:durableId="1733232770">
-    <w:abstractNumId w:val="57"/>
+    <w:abstractNumId w:val="61"/>
   </w:num>
   <w:num w:numId="27" w16cid:durableId="2139489613">
     <w:abstractNumId w:val="3"/>
   </w:num>
   <w:num w:numId="28" w16cid:durableId="1680815459">
+    <w:abstractNumId w:val="15"/>
+  </w:num>
+  <w:num w:numId="29" w16cid:durableId="1556507108">
+    <w:abstractNumId w:val="43"/>
+  </w:num>
+  <w:num w:numId="30" w16cid:durableId="1493719109">
     <w:abstractNumId w:val="13"/>
   </w:num>
-  <w:num w:numId="29" w16cid:durableId="1556507108">
+  <w:num w:numId="31" w16cid:durableId="1917087539">
+    <w:abstractNumId w:val="20"/>
+  </w:num>
+  <w:num w:numId="32" w16cid:durableId="223686972">
+    <w:abstractNumId w:val="34"/>
+  </w:num>
+  <w:num w:numId="33" w16cid:durableId="461657691">
+    <w:abstractNumId w:val="60"/>
+  </w:num>
+  <w:num w:numId="34" w16cid:durableId="1983533125">
+    <w:abstractNumId w:val="22"/>
+  </w:num>
+  <w:num w:numId="35" w16cid:durableId="98842761">
     <w:abstractNumId w:val="39"/>
   </w:num>
-  <w:num w:numId="30" w16cid:durableId="1493719109">
-    <w:abstractNumId w:val="11"/>
-  </w:num>
-  <w:num w:numId="31" w16cid:durableId="1917087539">
-    <w:abstractNumId w:val="18"/>
-  </w:num>
-  <w:num w:numId="32" w16cid:durableId="223686972">
-    <w:abstractNumId w:val="32"/>
-  </w:num>
-  <w:num w:numId="33" w16cid:durableId="461657691">
-    <w:abstractNumId w:val="56"/>
-  </w:num>
-  <w:num w:numId="34" w16cid:durableId="1983533125">
-    <w:abstractNumId w:val="20"/>
-  </w:num>
-  <w:num w:numId="35" w16cid:durableId="98842761">
-    <w:abstractNumId w:val="36"/>
-  </w:num>
   <w:num w:numId="36" w16cid:durableId="201675984">
-    <w:abstractNumId w:val="19"/>
+    <w:abstractNumId w:val="21"/>
   </w:num>
   <w:num w:numId="37" w16cid:durableId="215430368">
-    <w:abstractNumId w:val="49"/>
+    <w:abstractNumId w:val="53"/>
   </w:num>
   <w:num w:numId="38" w16cid:durableId="877620649">
-    <w:abstractNumId w:val="23"/>
+    <w:abstractNumId w:val="25"/>
   </w:num>
   <w:num w:numId="39" w16cid:durableId="631406448">
-    <w:abstractNumId w:val="50"/>
+    <w:abstractNumId w:val="54"/>
   </w:num>
   <w:num w:numId="40" w16cid:durableId="1401439282">
-    <w:abstractNumId w:val="35"/>
+    <w:abstractNumId w:val="38"/>
   </w:num>
   <w:num w:numId="41" w16cid:durableId="2106339419">
-    <w:abstractNumId w:val="40"/>
+    <w:abstractNumId w:val="44"/>
   </w:num>
   <w:num w:numId="42" w16cid:durableId="507326073">
-    <w:abstractNumId w:val="43"/>
+    <w:abstractNumId w:val="47"/>
   </w:num>
   <w:num w:numId="43" w16cid:durableId="1955861199">
     <w:abstractNumId w:val="5"/>
   </w:num>
   <w:num w:numId="44" w16cid:durableId="1440179847">
-    <w:abstractNumId w:val="37"/>
+    <w:abstractNumId w:val="40"/>
   </w:num>
   <w:num w:numId="45" w16cid:durableId="1047488101">
-    <w:abstractNumId w:val="48"/>
+    <w:abstractNumId w:val="52"/>
   </w:num>
   <w:num w:numId="46" w16cid:durableId="1449591330">
     <w:abstractNumId w:val="6"/>
   </w:num>
   <w:num w:numId="47" w16cid:durableId="993529769">
-    <w:abstractNumId w:val="55"/>
+    <w:abstractNumId w:val="59"/>
   </w:num>
   <w:num w:numId="48" w16cid:durableId="1713185192">
+    <w:abstractNumId w:val="36"/>
+  </w:num>
+  <w:num w:numId="49" w16cid:durableId="968511038">
+    <w:abstractNumId w:val="37"/>
+  </w:num>
+  <w:num w:numId="50" w16cid:durableId="78672395">
+    <w:abstractNumId w:val="45"/>
+  </w:num>
+  <w:num w:numId="51" w16cid:durableId="709113676">
+    <w:abstractNumId w:val="62"/>
+  </w:num>
+  <w:num w:numId="52" w16cid:durableId="1055003459">
+    <w:abstractNumId w:val="29"/>
+  </w:num>
+  <w:num w:numId="53" w16cid:durableId="396170564">
     <w:abstractNumId w:val="33"/>
   </w:num>
-  <w:num w:numId="49" w16cid:durableId="968511038">
-    <w:abstractNumId w:val="34"/>
+  <w:num w:numId="54" w16cid:durableId="906650995">
+    <w:abstractNumId w:val="11"/>
   </w:num>
-  <w:num w:numId="50" w16cid:durableId="78672395">
-    <w:abstractNumId w:val="41"/>
+  <w:num w:numId="55" w16cid:durableId="1036274925">
+    <w:abstractNumId w:val="23"/>
   </w:num>
-  <w:num w:numId="51" w16cid:durableId="709113676">
+  <w:num w:numId="56" w16cid:durableId="168640920">
     <w:abstractNumId w:val="58"/>
   </w:num>
-  <w:num w:numId="52" w16cid:durableId="1055003459">
-    <w:abstractNumId w:val="27"/>
+  <w:num w:numId="57" w16cid:durableId="1331641314">
+    <w:abstractNumId w:val="14"/>
   </w:num>
-  <w:num w:numId="53" w16cid:durableId="396170564">
-    <w:abstractNumId w:val="31"/>
+  <w:num w:numId="58" w16cid:durableId="693069280">
+    <w:abstractNumId w:val="50"/>
   </w:num>
-  <w:num w:numId="54" w16cid:durableId="906650995">
-    <w:abstractNumId w:val="10"/>
+  <w:num w:numId="59" w16cid:durableId="1736389606">
+    <w:abstractNumId w:val="56"/>
   </w:num>
-  <w:num w:numId="55" w16cid:durableId="1036274925">
-    <w:abstractNumId w:val="21"/>
-  </w:num>
-  <w:num w:numId="56" w16cid:durableId="168640920">
-    <w:abstractNumId w:val="54"/>
-  </w:num>
-  <w:num w:numId="57" w16cid:durableId="1331641314">
+  <w:num w:numId="60" w16cid:durableId="1751192558">
     <w:abstractNumId w:val="12"/>
   </w:num>
-  <w:num w:numId="58" w16cid:durableId="693069280">
-    <w:abstractNumId w:val="46"/>
+  <w:num w:numId="61" w16cid:durableId="1431656645">
+    <w:abstractNumId w:val="42"/>
   </w:num>
-  <w:num w:numId="59" w16cid:durableId="1736389606">
-    <w:abstractNumId w:val="52"/>
+  <w:num w:numId="62" w16cid:durableId="1463115782">
+    <w:abstractNumId w:val="35"/>
+  </w:num>
+  <w:num w:numId="63" w16cid:durableId="1633899382">
+    <w:abstractNumId w:val="8"/>
   </w:num>
   <w:numIdMacAtCleanup w:val="42"/>
 </w:numbering>

</xml_diff>